<commit_message>
prepped for further params sent from frontend and changed template doc
</commit_message>
<xml_diff>
--- a/Oil Pan Fire Appendix.docx
+++ b/Oil Pan Fire Appendix.docx
@@ -844,7 +844,6 @@
                         </w:rPr>
                         <w:t xml:space="preserve">scape </w:t>
                       </w:r>
-                      <w:proofErr w:type="gramStart"/>
                       <w:r>
                         <w:rPr>
                           <w:rFonts w:ascii="Segoe UI Light" w:hAnsi="Segoe UI Light" w:cs="Segoe UI Light"/>
@@ -859,16 +858,7 @@
                           <w:sz w:val="20"/>
                           <w:szCs w:val="20"/>
                         </w:rPr>
-                        <w:t>oors</w:t>
-                      </w:r>
-                      <w:proofErr w:type="gramEnd"/>
-                      <w:r>
-                        <w:rPr>
-                          <w:rFonts w:ascii="Segoe UI Light" w:hAnsi="Segoe UI Light" w:cs="Segoe UI Light"/>
-                          <w:sz w:val="20"/>
-                          <w:szCs w:val="20"/>
-                        </w:rPr>
-                        <w:t xml:space="preserve"> and </w:t>
+                        <w:t xml:space="preserve">oors and </w:t>
                       </w:r>
                       <w:r>
                         <w:rPr>
@@ -5357,25 +5347,7 @@
                           <w:sz w:val="20"/>
                           <w:szCs w:val="20"/>
                         </w:rPr>
-                        <w:t xml:space="preserve">If Required, Calculate Distance </w:t>
-                      </w:r>
-                      <w:proofErr w:type="gramStart"/>
-                      <w:r>
-                        <w:rPr>
-                          <w:rFonts w:ascii="Segoe UI Light" w:hAnsi="Segoe UI Light" w:cs="Segoe UI Light"/>
-                          <w:sz w:val="20"/>
-                          <w:szCs w:val="20"/>
-                        </w:rPr>
-                        <w:t>From</w:t>
-                      </w:r>
-                      <w:proofErr w:type="gramEnd"/>
-                      <w:r>
-                        <w:rPr>
-                          <w:rFonts w:ascii="Segoe UI Light" w:hAnsi="Segoe UI Light" w:cs="Segoe UI Light"/>
-                          <w:sz w:val="20"/>
-                          <w:szCs w:val="20"/>
-                        </w:rPr>
-                        <w:t xml:space="preserve"> Cooker to Escape Door and Calculate FED Contr</w:t>
+                        <w:t>If Required, Calculate Distance From Cooker to Escape Door and Calculate FED Contr</w:t>
                       </w:r>
                       <w:r>
                         <w:rPr>
@@ -6752,7 +6724,6 @@
               </w:rPr>
               <w:t xml:space="preserve">Maximum HRR </w:t>
             </w:r>
-            <w:proofErr w:type="spellStart"/>
             <w:r>
               <w:rPr>
                 <w:rFonts w:ascii="Segoe UI Light" w:hAnsi="Segoe UI Light" w:cs="Segoe UI Light"/>
@@ -6776,7 +6747,6 @@
               </w:rPr>
               <w:t>max</w:t>
             </w:r>
-            <w:proofErr w:type="spellEnd"/>
             <w:r>
               <w:rPr>
                 <w:rFonts w:ascii="Segoe UI Light" w:hAnsi="Segoe UI Light" w:cs="Segoe UI Light"/>
@@ -6809,21 +6779,12 @@
                 <w:rFonts w:ascii="Segoe UI Light" w:hAnsi="Segoe UI Light" w:cs="Segoe UI Light"/>
               </w:rPr>
             </w:pPr>
-            <w:proofErr w:type="spellStart"/>
             <w:r>
               <w:rPr>
                 <w:rFonts w:ascii="Segoe UI Light" w:hAnsi="Segoe UI Light" w:cs="Segoe UI Light"/>
                 <w:color w:val="3B3838" w:themeColor="background2" w:themeShade="40"/>
               </w:rPr>
-              <w:t>Hamins</w:t>
-            </w:r>
-            <w:proofErr w:type="spellEnd"/>
-            <w:r>
-              <w:rPr>
-                <w:rFonts w:ascii="Segoe UI Light" w:hAnsi="Segoe UI Light" w:cs="Segoe UI Light"/>
-                <w:color w:val="3B3838" w:themeColor="background2" w:themeShade="40"/>
-              </w:rPr>
-              <w:t xml:space="preserve"> et a</w:t>
+              <w:t>Hamins et a</w:t>
             </w:r>
             <w:r>
               <w:rPr>
@@ -7029,21 +6990,12 @@
                 <w:color w:val="3B3838" w:themeColor="background2" w:themeShade="40"/>
               </w:rPr>
             </w:pPr>
-            <w:proofErr w:type="spellStart"/>
             <w:r>
               <w:rPr>
                 <w:rFonts w:ascii="Segoe UI Light" w:hAnsi="Segoe UI Light" w:cs="Segoe UI Light"/>
                 <w:color w:val="3B3838" w:themeColor="background2" w:themeShade="40"/>
               </w:rPr>
-              <w:t>Hamins</w:t>
-            </w:r>
-            <w:proofErr w:type="spellEnd"/>
-            <w:r>
-              <w:rPr>
-                <w:rFonts w:ascii="Segoe UI Light" w:hAnsi="Segoe UI Light" w:cs="Segoe UI Light"/>
-                <w:color w:val="3B3838" w:themeColor="background2" w:themeShade="40"/>
-              </w:rPr>
-              <w:t xml:space="preserve"> et al. -</w:t>
+              <w:t>Hamins et al. -</w:t>
             </w:r>
           </w:p>
           <w:p>
@@ -7220,21 +7172,12 @@
                 <w:color w:val="3B3838" w:themeColor="background2" w:themeShade="40"/>
               </w:rPr>
             </w:pPr>
-            <w:proofErr w:type="spellStart"/>
             <w:r>
               <w:rPr>
                 <w:rFonts w:ascii="Segoe UI Light" w:hAnsi="Segoe UI Light" w:cs="Segoe UI Light"/>
                 <w:color w:val="3B3838" w:themeColor="background2" w:themeShade="40"/>
               </w:rPr>
-              <w:t>Hamins</w:t>
-            </w:r>
-            <w:proofErr w:type="spellEnd"/>
-            <w:r>
-              <w:rPr>
-                <w:rFonts w:ascii="Segoe UI Light" w:hAnsi="Segoe UI Light" w:cs="Segoe UI Light"/>
-                <w:color w:val="3B3838" w:themeColor="background2" w:themeShade="40"/>
-              </w:rPr>
-              <w:t xml:space="preserve"> et al. -</w:t>
+              <w:t>Hamins et al. -</w:t>
             </w:r>
           </w:p>
           <w:p>
@@ -7411,21 +7354,12 @@
                 <w:color w:val="3B3838" w:themeColor="background2" w:themeShade="40"/>
               </w:rPr>
             </w:pPr>
-            <w:proofErr w:type="spellStart"/>
             <w:r>
               <w:rPr>
                 <w:rFonts w:ascii="Segoe UI Light" w:hAnsi="Segoe UI Light" w:cs="Segoe UI Light"/>
                 <w:color w:val="3B3838" w:themeColor="background2" w:themeShade="40"/>
               </w:rPr>
-              <w:t>Hamins</w:t>
-            </w:r>
-            <w:proofErr w:type="spellEnd"/>
-            <w:r>
-              <w:rPr>
-                <w:rFonts w:ascii="Segoe UI Light" w:hAnsi="Segoe UI Light" w:cs="Segoe UI Light"/>
-                <w:color w:val="3B3838" w:themeColor="background2" w:themeShade="40"/>
-              </w:rPr>
-              <w:t xml:space="preserve"> et al. -</w:t>
+              <w:t>Hamins et al. -</w:t>
             </w:r>
           </w:p>
           <w:p>
@@ -7580,21 +7514,12 @@
                 <w:rFonts w:ascii="Segoe UI Light" w:hAnsi="Segoe UI Light" w:cs="Segoe UI Light"/>
               </w:rPr>
             </w:pPr>
-            <w:proofErr w:type="spellStart"/>
             <w:r>
               <w:rPr>
                 <w:rFonts w:ascii="Segoe UI Light" w:hAnsi="Segoe UI Light" w:cs="Segoe UI Light"/>
                 <w:color w:val="3B3838" w:themeColor="background2" w:themeShade="40"/>
               </w:rPr>
-              <w:t>Hamins</w:t>
-            </w:r>
-            <w:proofErr w:type="spellEnd"/>
-            <w:r>
-              <w:rPr>
-                <w:rFonts w:ascii="Segoe UI Light" w:hAnsi="Segoe UI Light" w:cs="Segoe UI Light"/>
-                <w:color w:val="3B3838" w:themeColor="background2" w:themeShade="40"/>
-              </w:rPr>
-              <w:t xml:space="preserve"> et al. </w:t>
+              <w:t xml:space="preserve">Hamins et al. </w:t>
             </w:r>
             <w:r>
               <w:rPr>
@@ -7920,15 +7845,7 @@
         <w:ind w:left="720"/>
       </w:pPr>
       <w:r>
-        <w:t xml:space="preserve">Of these tests, the </w:t>
-      </w:r>
-      <w:proofErr w:type="spellStart"/>
-      <w:r>
-        <w:t>Hamins</w:t>
-      </w:r>
-      <w:proofErr w:type="spellEnd"/>
-      <w:r>
-        <w:t xml:space="preserve"> et al KSG15</w:t>
+        <w:t>Of these tests, the Hamins et al KSG15</w:t>
       </w:r>
       <w:r>
         <w:t xml:space="preserve"> has a much greater heat release rate as the</w:t>
@@ -7958,15 +7875,7 @@
       </w:pPr>
       <w:commentRangeStart w:id="8"/>
       <w:r>
-        <w:t xml:space="preserve">The next largest result, </w:t>
-      </w:r>
-      <w:proofErr w:type="spellStart"/>
-      <w:r>
-        <w:t>Hamins</w:t>
-      </w:r>
-      <w:proofErr w:type="spellEnd"/>
-      <w:r>
-        <w:t xml:space="preserve"> </w:t>
+        <w:t xml:space="preserve">The next largest result, Hamins </w:t>
       </w:r>
       <w:r>
         <w:t xml:space="preserve">et al Test </w:t>
@@ -8149,13 +8058,7 @@
                 <w:rPr>
                   <w:rFonts w:ascii="Cambria Math" w:hAnsi="Cambria Math"/>
                 </w:rPr>
-                <m:t>4</m:t>
-              </m:r>
-              <m:r>
-                <w:rPr>
-                  <w:rFonts w:ascii="Cambria Math" w:hAnsi="Cambria Math"/>
-                </w:rPr>
-                <m:t>π</m:t>
+                <m:t>4π</m:t>
               </m:r>
               <m:sSup>
                 <m:sSupPr>
@@ -8531,13 +8434,7 @@
                 <w:rPr>
                   <w:rFonts w:ascii="Cambria Math" w:hAnsi="Cambria Math"/>
                 </w:rPr>
-                <m:t>4</m:t>
-              </m:r>
-              <m:r>
-                <w:rPr>
-                  <w:rFonts w:ascii="Cambria Math" w:hAnsi="Cambria Math"/>
-                </w:rPr>
-                <m:t>π</m:t>
+                <m:t>4π</m:t>
               </m:r>
               <m:sSup>
                 <m:sSupPr>
@@ -9378,31 +9275,17 @@
         </w:rPr>
       </w:pPr>
       <w:r>
-        <w:rPr>
-          <w:color w:val="auto"/>
-        </w:rPr>
         <w:t xml:space="preserve"/>
       </w:r>
       <w:r>
-        <w:rPr>
-          <w:color w:val="auto"/>
-        </w:rPr>
         <w:t xml:space="preserve"/>
       </w:r>
       <w:commentRangeStart w:id="14"/>
       <w:r>
-        <w:rPr>
-          <w:color w:val="auto"/>
-        </w:rPr>
         <w:t xml:space="preserve">It is assumed that the occupants walk at a speed of 1.2m/s, as per CIBSE Guide E and BS 7974:PD6.</w:t>
       </w:r>
       <w:commentRangeEnd w:id="15"/>
       <w:r>
-        <w:rPr>
-          <w:rStyle w:val="CommentReference"/>
-          <w:rFonts w:asciiTheme="minorHAnsi" w:hAnsiTheme="minorHAnsi" w:cstheme="minorBidi"/>
-          <w:color w:val="auto"/>
-        </w:rPr>
         <w:commentReference w:id="15"/>
       </w:r>
       <w:r>
@@ -9433,6 +9316,9 @@
       <w:r>
         <w:t xml:space="preserve">When drawing the escape route, it is assumed that an occupant is 0.5m wide, which is the mean value for U.S adults given on page 2837 of the SFPE handbook. </w:t>
       </w:r>
+      <w:r>
+        <w:t xml:space="preserve"/>
+      </w:r>
     </w:p>
     <w:p>
       <w:pPr>
@@ -9440,7 +9326,22 @@
       </w:pPr>
       <w:commentRangeStart w:id="18"/>
       <w:r>
-        <w:t>The time taken for an occupant to open a door and escape through is taken to be 11 seconds. This is the 95</w:t>
+        <w:t xml:space="preserve">The time taken for an occupant to open a door and escape through is taken to be </w:t>
+      </w:r>
+      <w:r>
+        <w:t xml:space="preserve">11</w:t>
+      </w:r>
+      <w:r>
+        <w:t xml:space="preserve"> seconds. </w:t>
+      </w:r>
+      <w:r>
+        <w:t xml:space="preserve"/>
+      </w:r>
+      <w:r>
+        <w:t xml:space="preserve"> </w:t>
+      </w:r>
+      <w:r>
+        <w:t>This is the 95</w:t>
       </w:r>
       <w:r>
         <w:rPr>
@@ -9453,40 +9354,7 @@
       </w:r>
       <w:commentRangeEnd w:id="18"/>
       <w:r>
-        <w:rPr>
-          <w:rStyle w:val="CommentReference"/>
-          <w:rFonts w:asciiTheme="minorHAnsi" w:hAnsiTheme="minorHAnsi" w:cstheme="minorBidi"/>
-          <w:color w:val="auto"/>
-        </w:rPr>
-        <w:commentReference w:id="18"/>
-      </w:r>
-    </w:p>
-    <w:p>
-      <w:pPr>
-        <w:pStyle w:val="AppendixText"/>
-        <w:rPr>
-          <w:b/>
-          <w:bCs/>
-          <w:color w:val="FF0000"/>
-        </w:rPr>
-      </w:pPr>
-      <w:commentRangeStart w:id="19"/>
-      <w:r>
-        <w:rPr>
-          <w:b/>
-          <w:bCs/>
-          <w:color w:val="FF0000"/>
-        </w:rPr>
-        <w:t>Insert a justification for door opening time used.</w:t>
-      </w:r>
-      <w:commentRangeEnd w:id="19"/>
-      <w:r>
-        <w:rPr>
-          <w:rStyle w:val="CommentReference"/>
-          <w:rFonts w:asciiTheme="minorHAnsi" w:hAnsiTheme="minorHAnsi" w:cstheme="minorBidi"/>
-          <w:color w:val="auto"/>
-        </w:rPr>
-        <w:commentReference w:id="19"/>
+        <w:t xml:space="preserve"> </w:t>
       </w:r>
     </w:p>
     <w:p>
@@ -9499,12 +9367,18 @@
       </w:r>
       <w:commentRangeEnd w:id="20"/>
       <w:r>
+        <w:t xml:space="preserve"> </w:t>
+      </w:r>
+      <w:r>
         <w:rPr>
           <w:rStyle w:val="CommentReference"/>
           <w:rFonts w:asciiTheme="minorHAnsi" w:hAnsiTheme="minorHAnsi" w:cstheme="minorBidi"/>
           <w:color w:val="auto"/>
         </w:rPr>
         <w:commentReference w:id="20"/>
+      </w:r>
+      <w:r>
+        <w:t xml:space="preserve"/>
       </w:r>
     </w:p>
     <w:p>
@@ -10463,7 +10337,7 @@
         </w:trPr>
         <w:tc>
           <w:tcPr>
-            <w:tcW w:w="1485" w:type="dxa"/>
+            <w:tcW w:w="1464" w:type="dxa"/>
             <w:tcBorders>
               <w:top w:val="nil"/>
               <w:bottom w:val="single" w:sz="12" w:space="0" w:color="2F5496" w:themeColor="accent1" w:themeShade="BF"/>
@@ -10500,7 +10374,7 @@
         </w:tc>
         <w:tc>
           <w:tcPr>
-            <w:tcW w:w="1485" w:type="dxa"/>
+            <w:tcW w:w="1471" w:type="dxa"/>
             <w:tcBorders>
               <w:top w:val="nil"/>
               <w:bottom w:val="single" w:sz="12" w:space="0" w:color="2F5496" w:themeColor="accent1" w:themeShade="BF"/>
@@ -10536,7 +10410,7 @@
         </w:tc>
         <w:tc>
           <w:tcPr>
-            <w:tcW w:w="1485" w:type="dxa"/>
+            <w:tcW w:w="1470" w:type="dxa"/>
             <w:tcBorders>
               <w:top w:val="nil"/>
               <w:bottom w:val="single" w:sz="12" w:space="0" w:color="2F5496" w:themeColor="accent1" w:themeShade="BF"/>
@@ -10572,7 +10446,7 @@
         </w:tc>
         <w:tc>
           <w:tcPr>
-            <w:tcW w:w="1485" w:type="dxa"/>
+            <w:tcW w:w="1471" w:type="dxa"/>
             <w:tcBorders>
               <w:top w:val="nil"/>
               <w:bottom w:val="single" w:sz="12" w:space="0" w:color="2F5496" w:themeColor="accent1" w:themeShade="BF"/>
@@ -10631,7 +10505,7 @@
         </w:tc>
         <w:tc>
           <w:tcPr>
-            <w:tcW w:w="1487" w:type="dxa"/>
+            <w:tcW w:w="1479" w:type="dxa"/>
             <w:tcBorders>
               <w:top w:val="nil"/>
               <w:bottom w:val="single" w:sz="12" w:space="0" w:color="2F5496" w:themeColor="accent1" w:themeShade="BF"/>
@@ -10667,7 +10541,7 @@
         </w:tc>
         <w:tc>
           <w:tcPr>
-            <w:tcW w:w="1487" w:type="dxa"/>
+            <w:tcW w:w="1559" w:type="dxa"/>
             <w:tcBorders>
               <w:top w:val="nil"/>
               <w:bottom w:val="single" w:sz="12" w:space="0" w:color="2F5496" w:themeColor="accent1" w:themeShade="BF"/>
@@ -10708,7 +10582,7 @@
         </w:trPr>
         <w:tc>
           <w:tcPr>
-            <w:tcW w:w="1485" w:type="dxa"/>
+            <w:tcW w:w="1464" w:type="dxa"/>
             <w:tcBorders>
               <w:top w:val="single" w:sz="12" w:space="0" w:color="2F5496" w:themeColor="accent1" w:themeShade="BF"/>
             </w:tcBorders>
@@ -10731,7 +10605,7 @@
         </w:tc>
         <w:tc>
           <w:tcPr>
-            <w:tcW w:w="1485" w:type="dxa"/>
+            <w:tcW w:w="1471" w:type="dxa"/>
             <w:tcBorders>
               <w:top w:val="single" w:sz="12" w:space="0" w:color="2F5496" w:themeColor="accent1" w:themeShade="BF"/>
             </w:tcBorders>
@@ -10754,7 +10628,7 @@
         </w:tc>
         <w:tc>
           <w:tcPr>
-            <w:tcW w:w="1485" w:type="dxa"/>
+            <w:tcW w:w="1470" w:type="dxa"/>
             <w:tcBorders>
               <w:top w:val="single" w:sz="12" w:space="0" w:color="2F5496" w:themeColor="accent1" w:themeShade="BF"/>
             </w:tcBorders>
@@ -10777,7 +10651,7 @@
         </w:tc>
         <w:tc>
           <w:tcPr>
-            <w:tcW w:w="1485" w:type="dxa"/>
+            <w:tcW w:w="1471" w:type="dxa"/>
             <w:tcBorders>
               <w:top w:val="single" w:sz="12" w:space="0" w:color="2F5496" w:themeColor="accent1" w:themeShade="BF"/>
             </w:tcBorders>
@@ -10800,7 +10674,7 @@
         </w:tc>
         <w:tc>
           <w:tcPr>
-            <w:tcW w:w="1487" w:type="dxa"/>
+            <w:tcW w:w="1479" w:type="dxa"/>
             <w:tcBorders>
               <w:top w:val="single" w:sz="12" w:space="0" w:color="2F5496" w:themeColor="accent1" w:themeShade="BF"/>
             </w:tcBorders>
@@ -10823,7 +10697,7 @@
         </w:tc>
         <w:tc>
           <w:tcPr>
-            <w:tcW w:w="1487" w:type="dxa"/>
+            <w:tcW w:w="1559" w:type="dxa"/>
             <w:tcBorders>
               <w:top w:val="single" w:sz="12" w:space="0" w:color="2F5496" w:themeColor="accent1" w:themeShade="BF"/>
             </w:tcBorders>
@@ -10851,7 +10725,7 @@
         </w:trPr>
         <w:tc>
           <w:tcPr>
-            <w:tcW w:w="1485" w:type="dxa"/>
+            <w:tcW w:w="1464" w:type="dxa"/>
             <w:vAlign w:val="bottom"/>
           </w:tcPr>
           <w:p>
@@ -10871,7 +10745,7 @@
         </w:tc>
         <w:tc>
           <w:tcPr>
-            <w:tcW w:w="1485" w:type="dxa"/>
+            <w:tcW w:w="1471" w:type="dxa"/>
             <w:vAlign w:val="bottom"/>
           </w:tcPr>
           <w:p>
@@ -10891,7 +10765,7 @@
         </w:tc>
         <w:tc>
           <w:tcPr>
-            <w:tcW w:w="1485" w:type="dxa"/>
+            <w:tcW w:w="1470" w:type="dxa"/>
             <w:vAlign w:val="bottom"/>
           </w:tcPr>
           <w:p>
@@ -10911,7 +10785,7 @@
         </w:tc>
         <w:tc>
           <w:tcPr>
-            <w:tcW w:w="1485" w:type="dxa"/>
+            <w:tcW w:w="1471" w:type="dxa"/>
             <w:vAlign w:val="bottom"/>
           </w:tcPr>
           <w:p>
@@ -10931,7 +10805,7 @@
         </w:tc>
         <w:tc>
           <w:tcPr>
-            <w:tcW w:w="1487" w:type="dxa"/>
+            <w:tcW w:w="1479" w:type="dxa"/>
             <w:vAlign w:val="bottom"/>
           </w:tcPr>
           <w:p>
@@ -10951,7 +10825,7 @@
         </w:tc>
         <w:tc>
           <w:tcPr>
-            <w:tcW w:w="1487" w:type="dxa"/>
+            <w:tcW w:w="1559" w:type="dxa"/>
             <w:vAlign w:val="bottom"/>
           </w:tcPr>
           <w:p>
@@ -10976,7 +10850,7 @@
         </w:trPr>
         <w:tc>
           <w:tcPr>
-            <w:tcW w:w="1485" w:type="dxa"/>
+            <w:tcW w:w="1464" w:type="dxa"/>
             <w:vAlign w:val="bottom"/>
           </w:tcPr>
           <w:p>
@@ -10996,7 +10870,7 @@
         </w:tc>
         <w:tc>
           <w:tcPr>
-            <w:tcW w:w="1485" w:type="dxa"/>
+            <w:tcW w:w="1471" w:type="dxa"/>
             <w:vAlign w:val="bottom"/>
           </w:tcPr>
           <w:p>
@@ -11016,7 +10890,7 @@
         </w:tc>
         <w:tc>
           <w:tcPr>
-            <w:tcW w:w="1485" w:type="dxa"/>
+            <w:tcW w:w="1470" w:type="dxa"/>
             <w:vAlign w:val="bottom"/>
           </w:tcPr>
           <w:p>
@@ -11036,7 +10910,7 @@
         </w:tc>
         <w:tc>
           <w:tcPr>
-            <w:tcW w:w="1485" w:type="dxa"/>
+            <w:tcW w:w="1471" w:type="dxa"/>
             <w:vAlign w:val="bottom"/>
           </w:tcPr>
           <w:p>
@@ -11056,7 +10930,7 @@
         </w:tc>
         <w:tc>
           <w:tcPr>
-            <w:tcW w:w="1487" w:type="dxa"/>
+            <w:tcW w:w="1479" w:type="dxa"/>
             <w:vAlign w:val="bottom"/>
           </w:tcPr>
           <w:p>
@@ -11076,7 +10950,7 @@
         </w:tc>
         <w:tc>
           <w:tcPr>
-            <w:tcW w:w="1487" w:type="dxa"/>
+            <w:tcW w:w="1559" w:type="dxa"/>
             <w:vAlign w:val="bottom"/>
           </w:tcPr>
           <w:p>
@@ -11101,7 +10975,7 @@
         </w:trPr>
         <w:tc>
           <w:tcPr>
-            <w:tcW w:w="1485" w:type="dxa"/>
+            <w:tcW w:w="1464" w:type="dxa"/>
             <w:vAlign w:val="bottom"/>
           </w:tcPr>
           <w:p>
@@ -11121,7 +10995,7 @@
         </w:tc>
         <w:tc>
           <w:tcPr>
-            <w:tcW w:w="1485" w:type="dxa"/>
+            <w:tcW w:w="1471" w:type="dxa"/>
             <w:vAlign w:val="bottom"/>
           </w:tcPr>
           <w:p>
@@ -11141,7 +11015,7 @@
         </w:tc>
         <w:tc>
           <w:tcPr>
-            <w:tcW w:w="1485" w:type="dxa"/>
+            <w:tcW w:w="1470" w:type="dxa"/>
             <w:vAlign w:val="bottom"/>
           </w:tcPr>
           <w:p>
@@ -11161,7 +11035,7 @@
         </w:tc>
         <w:tc>
           <w:tcPr>
-            <w:tcW w:w="1485" w:type="dxa"/>
+            <w:tcW w:w="1471" w:type="dxa"/>
             <w:vAlign w:val="bottom"/>
           </w:tcPr>
           <w:p>
@@ -11181,7 +11055,7 @@
         </w:tc>
         <w:tc>
           <w:tcPr>
-            <w:tcW w:w="1487" w:type="dxa"/>
+            <w:tcW w:w="1479" w:type="dxa"/>
             <w:vAlign w:val="bottom"/>
           </w:tcPr>
           <w:p>
@@ -11201,7 +11075,7 @@
         </w:tc>
         <w:tc>
           <w:tcPr>
-            <w:tcW w:w="1487" w:type="dxa"/>
+            <w:tcW w:w="1559" w:type="dxa"/>
             <w:vAlign w:val="bottom"/>
           </w:tcPr>
           <w:p>
@@ -11226,7 +11100,7 @@
         </w:trPr>
         <w:tc>
           <w:tcPr>
-            <w:tcW w:w="1485" w:type="dxa"/>
+            <w:tcW w:w="1464" w:type="dxa"/>
             <w:vAlign w:val="bottom"/>
           </w:tcPr>
           <w:p>
@@ -11246,7 +11120,7 @@
         </w:tc>
         <w:tc>
           <w:tcPr>
-            <w:tcW w:w="1485" w:type="dxa"/>
+            <w:tcW w:w="1471" w:type="dxa"/>
             <w:vAlign w:val="bottom"/>
           </w:tcPr>
           <w:p>
@@ -11266,7 +11140,7 @@
         </w:tc>
         <w:tc>
           <w:tcPr>
-            <w:tcW w:w="1485" w:type="dxa"/>
+            <w:tcW w:w="1470" w:type="dxa"/>
             <w:vAlign w:val="bottom"/>
           </w:tcPr>
           <w:p>
@@ -11286,7 +11160,7 @@
         </w:tc>
         <w:tc>
           <w:tcPr>
-            <w:tcW w:w="1485" w:type="dxa"/>
+            <w:tcW w:w="1471" w:type="dxa"/>
             <w:vAlign w:val="bottom"/>
           </w:tcPr>
           <w:p>
@@ -11306,7 +11180,7 @@
         </w:tc>
         <w:tc>
           <w:tcPr>
-            <w:tcW w:w="1487" w:type="dxa"/>
+            <w:tcW w:w="1479" w:type="dxa"/>
             <w:vAlign w:val="bottom"/>
           </w:tcPr>
           <w:p>
@@ -11326,7 +11200,7 @@
         </w:tc>
         <w:tc>
           <w:tcPr>
-            <w:tcW w:w="1487" w:type="dxa"/>
+            <w:tcW w:w="1559" w:type="dxa"/>
             <w:vAlign w:val="bottom"/>
           </w:tcPr>
           <w:p>
@@ -11351,7 +11225,7 @@
         </w:trPr>
         <w:tc>
           <w:tcPr>
-            <w:tcW w:w="1485" w:type="dxa"/>
+            <w:tcW w:w="1464" w:type="dxa"/>
             <w:vAlign w:val="bottom"/>
           </w:tcPr>
           <w:p>
@@ -11371,7 +11245,7 @@
         </w:tc>
         <w:tc>
           <w:tcPr>
-            <w:tcW w:w="1485" w:type="dxa"/>
+            <w:tcW w:w="1471" w:type="dxa"/>
             <w:vAlign w:val="bottom"/>
           </w:tcPr>
           <w:p>
@@ -11391,7 +11265,7 @@
         </w:tc>
         <w:tc>
           <w:tcPr>
-            <w:tcW w:w="1485" w:type="dxa"/>
+            <w:tcW w:w="1470" w:type="dxa"/>
             <w:vAlign w:val="bottom"/>
           </w:tcPr>
           <w:p>
@@ -11411,7 +11285,7 @@
         </w:tc>
         <w:tc>
           <w:tcPr>
-            <w:tcW w:w="1485" w:type="dxa"/>
+            <w:tcW w:w="1471" w:type="dxa"/>
             <w:vAlign w:val="bottom"/>
           </w:tcPr>
           <w:p>
@@ -11431,7 +11305,7 @@
         </w:tc>
         <w:tc>
           <w:tcPr>
-            <w:tcW w:w="1487" w:type="dxa"/>
+            <w:tcW w:w="1479" w:type="dxa"/>
             <w:vAlign w:val="bottom"/>
           </w:tcPr>
           <w:p>
@@ -11451,7 +11325,7 @@
         </w:tc>
         <w:tc>
           <w:tcPr>
-            <w:tcW w:w="1487" w:type="dxa"/>
+            <w:tcW w:w="1559" w:type="dxa"/>
             <w:vAlign w:val="bottom"/>
           </w:tcPr>
           <w:p>
@@ -11476,7 +11350,7 @@
         </w:trPr>
         <w:tc>
           <w:tcPr>
-            <w:tcW w:w="1485" w:type="dxa"/>
+            <w:tcW w:w="1464" w:type="dxa"/>
             <w:vAlign w:val="bottom"/>
           </w:tcPr>
           <w:p>
@@ -11496,7 +11370,7 @@
         </w:tc>
         <w:tc>
           <w:tcPr>
-            <w:tcW w:w="1485" w:type="dxa"/>
+            <w:tcW w:w="1471" w:type="dxa"/>
             <w:vAlign w:val="bottom"/>
           </w:tcPr>
           <w:p>
@@ -11516,7 +11390,7 @@
         </w:tc>
         <w:tc>
           <w:tcPr>
-            <w:tcW w:w="1485" w:type="dxa"/>
+            <w:tcW w:w="1470" w:type="dxa"/>
             <w:vAlign w:val="bottom"/>
           </w:tcPr>
           <w:p>
@@ -11536,7 +11410,7 @@
         </w:tc>
         <w:tc>
           <w:tcPr>
-            <w:tcW w:w="1485" w:type="dxa"/>
+            <w:tcW w:w="1471" w:type="dxa"/>
             <w:vAlign w:val="bottom"/>
           </w:tcPr>
           <w:p>
@@ -11556,7 +11430,7 @@
         </w:tc>
         <w:tc>
           <w:tcPr>
-            <w:tcW w:w="1487" w:type="dxa"/>
+            <w:tcW w:w="1479" w:type="dxa"/>
             <w:vAlign w:val="bottom"/>
           </w:tcPr>
           <w:p>
@@ -11576,7 +11450,7 @@
         </w:tc>
         <w:tc>
           <w:tcPr>
-            <w:tcW w:w="1487" w:type="dxa"/>
+            <w:tcW w:w="1559" w:type="dxa"/>
             <w:vAlign w:val="bottom"/>
           </w:tcPr>
           <w:p>
@@ -11601,7 +11475,7 @@
         </w:trPr>
         <w:tc>
           <w:tcPr>
-            <w:tcW w:w="1485" w:type="dxa"/>
+            <w:tcW w:w="1464" w:type="dxa"/>
             <w:vAlign w:val="bottom"/>
           </w:tcPr>
           <w:p>
@@ -11621,7 +11495,7 @@
         </w:tc>
         <w:tc>
           <w:tcPr>
-            <w:tcW w:w="1485" w:type="dxa"/>
+            <w:tcW w:w="1471" w:type="dxa"/>
             <w:vAlign w:val="bottom"/>
           </w:tcPr>
           <w:p>
@@ -11641,7 +11515,7 @@
         </w:tc>
         <w:tc>
           <w:tcPr>
-            <w:tcW w:w="1485" w:type="dxa"/>
+            <w:tcW w:w="1470" w:type="dxa"/>
             <w:vAlign w:val="bottom"/>
           </w:tcPr>
           <w:p>
@@ -11661,7 +11535,7 @@
         </w:tc>
         <w:tc>
           <w:tcPr>
-            <w:tcW w:w="1485" w:type="dxa"/>
+            <w:tcW w:w="1471" w:type="dxa"/>
             <w:vAlign w:val="bottom"/>
           </w:tcPr>
           <w:p>
@@ -11681,7 +11555,7 @@
         </w:tc>
         <w:tc>
           <w:tcPr>
-            <w:tcW w:w="1487" w:type="dxa"/>
+            <w:tcW w:w="1479" w:type="dxa"/>
             <w:vAlign w:val="bottom"/>
           </w:tcPr>
           <w:p>
@@ -11701,7 +11575,7 @@
         </w:tc>
         <w:tc>
           <w:tcPr>
-            <w:tcW w:w="1487" w:type="dxa"/>
+            <w:tcW w:w="1559" w:type="dxa"/>
             <w:vAlign w:val="bottom"/>
           </w:tcPr>
           <w:p>
@@ -11726,7 +11600,7 @@
         </w:trPr>
         <w:tc>
           <w:tcPr>
-            <w:tcW w:w="1485" w:type="dxa"/>
+            <w:tcW w:w="1464" w:type="dxa"/>
             <w:vAlign w:val="bottom"/>
           </w:tcPr>
           <w:p>
@@ -11746,7 +11620,7 @@
         </w:tc>
         <w:tc>
           <w:tcPr>
-            <w:tcW w:w="1485" w:type="dxa"/>
+            <w:tcW w:w="1471" w:type="dxa"/>
             <w:vAlign w:val="bottom"/>
           </w:tcPr>
           <w:p>
@@ -11766,7 +11640,7 @@
         </w:tc>
         <w:tc>
           <w:tcPr>
-            <w:tcW w:w="1485" w:type="dxa"/>
+            <w:tcW w:w="1470" w:type="dxa"/>
             <w:vAlign w:val="bottom"/>
           </w:tcPr>
           <w:p>
@@ -11786,7 +11660,7 @@
         </w:tc>
         <w:tc>
           <w:tcPr>
-            <w:tcW w:w="1485" w:type="dxa"/>
+            <w:tcW w:w="1471" w:type="dxa"/>
             <w:vAlign w:val="bottom"/>
           </w:tcPr>
           <w:p>
@@ -11806,7 +11680,7 @@
         </w:tc>
         <w:tc>
           <w:tcPr>
-            <w:tcW w:w="1487" w:type="dxa"/>
+            <w:tcW w:w="1479" w:type="dxa"/>
             <w:vAlign w:val="bottom"/>
           </w:tcPr>
           <w:p>
@@ -11826,7 +11700,7 @@
         </w:tc>
         <w:tc>
           <w:tcPr>
-            <w:tcW w:w="1487" w:type="dxa"/>
+            <w:tcW w:w="1559" w:type="dxa"/>
             <w:vAlign w:val="bottom"/>
           </w:tcPr>
           <w:p>
@@ -11851,7 +11725,7 @@
         </w:trPr>
         <w:tc>
           <w:tcPr>
-            <w:tcW w:w="1485" w:type="dxa"/>
+            <w:tcW w:w="1464" w:type="dxa"/>
             <w:vAlign w:val="bottom"/>
           </w:tcPr>
           <w:p>
@@ -11871,7 +11745,7 @@
         </w:tc>
         <w:tc>
           <w:tcPr>
-            <w:tcW w:w="1485" w:type="dxa"/>
+            <w:tcW w:w="1471" w:type="dxa"/>
             <w:vAlign w:val="bottom"/>
           </w:tcPr>
           <w:p>
@@ -11891,7 +11765,7 @@
         </w:tc>
         <w:tc>
           <w:tcPr>
-            <w:tcW w:w="1485" w:type="dxa"/>
+            <w:tcW w:w="1470" w:type="dxa"/>
             <w:vAlign w:val="bottom"/>
           </w:tcPr>
           <w:p>
@@ -11911,7 +11785,7 @@
         </w:tc>
         <w:tc>
           <w:tcPr>
-            <w:tcW w:w="1485" w:type="dxa"/>
+            <w:tcW w:w="1471" w:type="dxa"/>
             <w:vAlign w:val="bottom"/>
           </w:tcPr>
           <w:p>
@@ -11931,7 +11805,7 @@
         </w:tc>
         <w:tc>
           <w:tcPr>
-            <w:tcW w:w="1487" w:type="dxa"/>
+            <w:tcW w:w="1479" w:type="dxa"/>
             <w:vAlign w:val="bottom"/>
           </w:tcPr>
           <w:p>
@@ -11951,7 +11825,7 @@
         </w:tc>
         <w:tc>
           <w:tcPr>
-            <w:tcW w:w="1487" w:type="dxa"/>
+            <w:tcW w:w="1559" w:type="dxa"/>
             <w:vAlign w:val="bottom"/>
           </w:tcPr>
           <w:p>
@@ -11976,7 +11850,7 @@
         </w:trPr>
         <w:tc>
           <w:tcPr>
-            <w:tcW w:w="1485" w:type="dxa"/>
+            <w:tcW w:w="1464" w:type="dxa"/>
             <w:vAlign w:val="bottom"/>
           </w:tcPr>
           <w:p>
@@ -11996,7 +11870,7 @@
         </w:tc>
         <w:tc>
           <w:tcPr>
-            <w:tcW w:w="1485" w:type="dxa"/>
+            <w:tcW w:w="1471" w:type="dxa"/>
             <w:vAlign w:val="bottom"/>
           </w:tcPr>
           <w:p>
@@ -12016,7 +11890,7 @@
         </w:tc>
         <w:tc>
           <w:tcPr>
-            <w:tcW w:w="1485" w:type="dxa"/>
+            <w:tcW w:w="1470" w:type="dxa"/>
             <w:vAlign w:val="bottom"/>
           </w:tcPr>
           <w:p>
@@ -12036,7 +11910,7 @@
         </w:tc>
         <w:tc>
           <w:tcPr>
-            <w:tcW w:w="1485" w:type="dxa"/>
+            <w:tcW w:w="1471" w:type="dxa"/>
             <w:vAlign w:val="bottom"/>
           </w:tcPr>
           <w:p>
@@ -12056,7 +11930,7 @@
         </w:tc>
         <w:tc>
           <w:tcPr>
-            <w:tcW w:w="1487" w:type="dxa"/>
+            <w:tcW w:w="1479" w:type="dxa"/>
             <w:vAlign w:val="bottom"/>
           </w:tcPr>
           <w:p>
@@ -12076,7 +11950,7 @@
         </w:tc>
         <w:tc>
           <w:tcPr>
-            <w:tcW w:w="1487" w:type="dxa"/>
+            <w:tcW w:w="1559" w:type="dxa"/>
             <w:vAlign w:val="bottom"/>
           </w:tcPr>
           <w:p>
@@ -12101,7 +11975,7 @@
         </w:trPr>
         <w:tc>
           <w:tcPr>
-            <w:tcW w:w="1485" w:type="dxa"/>
+            <w:tcW w:w="1464" w:type="dxa"/>
             <w:vAlign w:val="bottom"/>
           </w:tcPr>
           <w:p>
@@ -12121,7 +11995,7 @@
         </w:tc>
         <w:tc>
           <w:tcPr>
-            <w:tcW w:w="1485" w:type="dxa"/>
+            <w:tcW w:w="1471" w:type="dxa"/>
             <w:vAlign w:val="bottom"/>
           </w:tcPr>
           <w:p>
@@ -12141,7 +12015,7 @@
         </w:tc>
         <w:tc>
           <w:tcPr>
-            <w:tcW w:w="1485" w:type="dxa"/>
+            <w:tcW w:w="1470" w:type="dxa"/>
             <w:vAlign w:val="bottom"/>
           </w:tcPr>
           <w:p>
@@ -12161,7 +12035,7 @@
         </w:tc>
         <w:tc>
           <w:tcPr>
-            <w:tcW w:w="1485" w:type="dxa"/>
+            <w:tcW w:w="1471" w:type="dxa"/>
             <w:vAlign w:val="bottom"/>
           </w:tcPr>
           <w:p>
@@ -12181,7 +12055,7 @@
         </w:tc>
         <w:tc>
           <w:tcPr>
-            <w:tcW w:w="1487" w:type="dxa"/>
+            <w:tcW w:w="1479" w:type="dxa"/>
             <w:vAlign w:val="bottom"/>
           </w:tcPr>
           <w:p>
@@ -12201,7 +12075,7 @@
         </w:tc>
         <w:tc>
           <w:tcPr>
-            <w:tcW w:w="1487" w:type="dxa"/>
+            <w:tcW w:w="1559" w:type="dxa"/>
             <w:vAlign w:val="bottom"/>
           </w:tcPr>
           <w:p>
@@ -12278,7 +12152,13 @@
       </w:pPr>
       <w:commentRangeStart w:id="27"/>
       <w:r>
-        <w:t xml:space="preserve">It can be seen from the results that under “reasonable worst case” conditions, the maximum FED an occupant could be expected to receive is 0.674. As this is less than “1”, this can be considered to be an acceptable dose of radiative heat. The factor of safety in this result is considered to be sufficiently large to allow for any uncertainties in the inputs. </w:t>
+        <w:t xml:space="preserve">It can be seen from the results that under “reasonable worst case” conditions, the maximum FED an occupant could be expected to receive is </w:t>
+      </w:r>
+      <w:r>
+        <w:t xml:space="preserve">0.107</w:t>
+      </w:r>
+      <w:r>
+        <w:t xml:space="preserve">. As this is less than “1”, this can be considered to be an acceptable dose of radiative heat. The factor of safety in this result is considered to be sufficiently large to allow for any uncertainties in the inputs. </w:t>
       </w:r>
     </w:p>
     <w:p>
@@ -12290,6 +12170,9 @@
       </w:r>
       <w:commentRangeEnd w:id="27"/>
       <w:r>
+        <w:t xml:space="preserve"> </w:t>
+      </w:r>
+      <w:r>
         <w:rPr>
           <w:rStyle w:val="CommentReference"/>
           <w:rFonts w:asciiTheme="minorHAnsi" w:hAnsiTheme="minorHAnsi" w:cstheme="minorBidi"/>
@@ -12297,34 +12180,9 @@
         </w:rPr>
         <w:commentReference w:id="27"/>
       </w:r>
-    </w:p>
-    <w:p>
-      <w:pPr>
-        <w:pStyle w:val="AppendixText"/>
-      </w:pPr>
-      <w:commentRangeStart w:id="28"/>
       <w:r>
-        <w:rPr>
-          <w:b/>
-          <w:color w:val="FF0000"/>
-        </w:rPr>
-        <w:t xml:space="preserve">FED&gt;1. Revise parameters and try again. </w:t>
+        <w:t xml:space="preserve"/>
       </w:r>
-      <w:commentRangeEnd w:id="28"/>
-      <w:r>
-        <w:rPr>
-          <w:rStyle w:val="CommentReference"/>
-          <w:rFonts w:asciiTheme="minorHAnsi" w:hAnsiTheme="minorHAnsi" w:cstheme="minorBidi"/>
-          <w:color w:val="auto"/>
-        </w:rPr>
-        <w:commentReference w:id="28"/>
-      </w:r>
-      <w:bookmarkEnd w:id="0"/>
-      <w:bookmarkEnd w:id="1"/>
-      <w:bookmarkEnd w:id="2"/>
-      <w:bookmarkEnd w:id="3"/>
-      <w:bookmarkEnd w:id="4"/>
-      <w:bookmarkEnd w:id="5"/>
     </w:p>
     <w:sectPr>
       <w:headerReference w:type="even" r:id="rId16"/>
@@ -39549,25 +39407,35 @@
 </file>
 
 <file path=customXml/item1.xml><?xml version="1.0" encoding="utf-8"?>
-<p:properties xmlns:p="http://schemas.microsoft.com/office/2006/metadata/properties" xmlns:xsi="http://www.w3.org/2001/XMLSchema-instance" xmlns:pc="http://schemas.microsoft.com/office/infopath/2007/PartnerControls">
-  <documentManagement>
-    <LeadEngineer xmlns="7569dd1c-eb2d-460f-aa7c-047271a30d18">
-      <UserInfo>
-        <DisplayName/>
-        <AccountId xsi:nil="true"/>
-        <AccountType/>
-      </UserInfo>
-    </LeadEngineer>
-    <Engineer xmlns="7569dd1c-eb2d-460f-aa7c-047271a30d18">Select</Engineer>
-    <lcf76f155ced4ddcb4097134ff3c332f xmlns="7569dd1c-eb2d-460f-aa7c-047271a30d18">
-      <Terms xmlns="http://schemas.microsoft.com/office/infopath/2007/PartnerControls"/>
-    </lcf76f155ced4ddcb4097134ff3c332f>
-    <TaxCatchAll xmlns="2cd984f5-42d9-4ea7-969a-15965c7e95fd" xsi:nil="true"/>
-  </documentManagement>
-</p:properties>
+<b:Sources xmlns:b="http://schemas.openxmlformats.org/officeDocument/2006/bibliography" xmlns="http://schemas.openxmlformats.org/officeDocument/2006/bibliography" SelectedStyle="\APASixthEditionOfficeOnline.xsl" StyleName="APA" Version="6">
+  <b:Source>
+    <b:Tag>BS915</b:Tag>
+    <b:SourceType>Book</b:SourceType>
+    <b:Guid>{F881D032-ED53-4117-BB8D-D5BA9B65A9E5}</b:Guid>
+    <b:Title>BS 9991-  Fire Safety in the design, management and use of residential buildings. Code of Practice.</b:Title>
+    <b:Year>2015</b:Year>
+    <b:RefOrder>1</b:RefOrder>
+  </b:Source>
+  <b:Source>
+    <b:Tag>BuildingRegulations</b:Tag>
+    <b:SourceType>Book</b:SourceType>
+    <b:Guid>{2028EAD4-C63B-46D8-BBBA-626C3DF45340}</b:Guid>
+    <b:Title>The Building Regulations 2010 Statutory Instruments 2010 No. 2214.</b:Title>
+    <b:RefOrder>2</b:RefOrder>
+  </b:Source>
+</b:Sources>
 </file>
 
 <file path=customXml/item2.xml><?xml version="1.0" encoding="utf-8"?>
+<?mso-contentType ?>
+<FormTemplates xmlns="http://schemas.microsoft.com/sharepoint/v3/contenttype/forms">
+  <Display>DocumentLibraryForm</Display>
+  <Edit>DocumentLibraryForm</Edit>
+  <New>DocumentLibraryForm</New>
+</FormTemplates>
+</file>
+
+<file path=customXml/item3.xml><?xml version="1.0" encoding="utf-8"?>
 <ct:contentTypeSchema xmlns:ct="http://schemas.microsoft.com/office/2006/metadata/contentType" xmlns:ma="http://schemas.microsoft.com/office/2006/metadata/properties/metaAttributes" ct:_="" ma:_="" ma:contentTypeName="Document" ma:contentTypeID="0x0101008AE2DD1CDBFDE34ABAD6DE5BEFDC53E7" ma:contentTypeVersion="20" ma:contentTypeDescription="Create a new document." ma:contentTypeScope="" ma:versionID="063ed1e581f0230c58f7838dcb94d3f7">
   <xsd:schema xmlns:xsd="http://www.w3.org/2001/XMLSchema" xmlns:xs="http://www.w3.org/2001/XMLSchema" xmlns:p="http://schemas.microsoft.com/office/2006/metadata/properties" xmlns:ns2="7569dd1c-eb2d-460f-aa7c-047271a30d18" xmlns:ns3="2cd984f5-42d9-4ea7-969a-15965c7e95fd" targetNamespace="http://schemas.microsoft.com/office/2006/metadata/properties" ma:root="true" ma:fieldsID="e4dc9acfca9153da6d1efc54a3fa79a7" ns2:_="" ns3:_="">
     <xsd:import namespace="7569dd1c-eb2d-460f-aa7c-047271a30d18"/>
@@ -39841,47 +39709,42 @@
 </ct:contentTypeSchema>
 </file>
 
-<file path=customXml/item3.xml><?xml version="1.0" encoding="utf-8"?>
-<?mso-contentType ?>
-<FormTemplates xmlns="http://schemas.microsoft.com/sharepoint/v3/contenttype/forms">
-  <Display>DocumentLibraryForm</Display>
-  <Edit>DocumentLibraryForm</Edit>
-  <New>DocumentLibraryForm</New>
-</FormTemplates>
-</file>
-
 <file path=customXml/item4.xml><?xml version="1.0" encoding="utf-8"?>
-<b:Sources xmlns:b="http://schemas.openxmlformats.org/officeDocument/2006/bibliography" xmlns="http://schemas.openxmlformats.org/officeDocument/2006/bibliography" SelectedStyle="\APASixthEditionOfficeOnline.xsl" StyleName="APA" Version="6">
-  <b:Source>
-    <b:Tag>BS915</b:Tag>
-    <b:SourceType>Book</b:SourceType>
-    <b:Guid>{F881D032-ED53-4117-BB8D-D5BA9B65A9E5}</b:Guid>
-    <b:Title>BS 9991-  Fire Safety in the design, management and use of residential buildings. Code of Practice.</b:Title>
-    <b:Year>2015</b:Year>
-    <b:RefOrder>1</b:RefOrder>
-  </b:Source>
-  <b:Source>
-    <b:Tag>BuildingRegulations</b:Tag>
-    <b:SourceType>Book</b:SourceType>
-    <b:Guid>{2028EAD4-C63B-46D8-BBBA-626C3DF45340}</b:Guid>
-    <b:Title>The Building Regulations 2010 Statutory Instruments 2010 No. 2214.</b:Title>
-    <b:RefOrder>2</b:RefOrder>
-  </b:Source>
-</b:Sources>
+<p:properties xmlns:p="http://schemas.microsoft.com/office/2006/metadata/properties" xmlns:xsi="http://www.w3.org/2001/XMLSchema-instance" xmlns:pc="http://schemas.microsoft.com/office/infopath/2007/PartnerControls">
+  <documentManagement>
+    <LeadEngineer xmlns="7569dd1c-eb2d-460f-aa7c-047271a30d18">
+      <UserInfo>
+        <DisplayName/>
+        <AccountId xsi:nil="true"/>
+        <AccountType/>
+      </UserInfo>
+    </LeadEngineer>
+    <Engineer xmlns="7569dd1c-eb2d-460f-aa7c-047271a30d18">Select</Engineer>
+    <lcf76f155ced4ddcb4097134ff3c332f xmlns="7569dd1c-eb2d-460f-aa7c-047271a30d18">
+      <Terms xmlns="http://schemas.microsoft.com/office/infopath/2007/PartnerControls"/>
+    </lcf76f155ced4ddcb4097134ff3c332f>
+    <TaxCatchAll xmlns="2cd984f5-42d9-4ea7-969a-15965c7e95fd" xsi:nil="true"/>
+  </documentManagement>
+</p:properties>
 </file>
 
 <file path=customXml/itemProps1.xml><?xml version="1.0" encoding="utf-8"?>
-<ds:datastoreItem xmlns:ds="http://schemas.openxmlformats.org/officeDocument/2006/customXml" ds:itemID="{E50DFBEA-E79C-4A42-8EE2-1C81B72B35F8}">
+<ds:datastoreItem xmlns:ds="http://schemas.openxmlformats.org/officeDocument/2006/customXml" ds:itemID="{2A5A24D2-A4BF-4D69-9D48-068F1411A642}">
   <ds:schemaRefs>
-    <ds:schemaRef ds:uri="http://schemas.microsoft.com/office/2006/metadata/properties"/>
-    <ds:schemaRef ds:uri="http://schemas.microsoft.com/office/infopath/2007/PartnerControls"/>
-    <ds:schemaRef ds:uri="7569dd1c-eb2d-460f-aa7c-047271a30d18"/>
-    <ds:schemaRef ds:uri="2cd984f5-42d9-4ea7-969a-15965c7e95fd"/>
+    <ds:schemaRef ds:uri="http://schemas.openxmlformats.org/officeDocument/2006/bibliography"/>
   </ds:schemaRefs>
 </ds:datastoreItem>
 </file>
 
 <file path=customXml/itemProps2.xml><?xml version="1.0" encoding="utf-8"?>
+<ds:datastoreItem xmlns:ds="http://schemas.openxmlformats.org/officeDocument/2006/customXml" ds:itemID="{5AF42D2F-D7AF-42CA-8CA4-8CE2B9B926D1}">
+  <ds:schemaRefs>
+    <ds:schemaRef ds:uri="http://schemas.microsoft.com/sharepoint/v3/contenttype/forms"/>
+  </ds:schemaRefs>
+</ds:datastoreItem>
+</file>
+
+<file path=customXml/itemProps3.xml><?xml version="1.0" encoding="utf-8"?>
 <ds:datastoreItem xmlns:ds="http://schemas.openxmlformats.org/officeDocument/2006/customXml" ds:itemID="{54BAA14A-6073-46B6-B4D7-6D10FDA4E64A}">
   <ds:schemaRefs>
     <ds:schemaRef ds:uri="http://schemas.microsoft.com/office/2006/metadata/contentType"/>
@@ -39900,18 +39763,13 @@
 </ds:datastoreItem>
 </file>
 
-<file path=customXml/itemProps3.xml><?xml version="1.0" encoding="utf-8"?>
-<ds:datastoreItem xmlns:ds="http://schemas.openxmlformats.org/officeDocument/2006/customXml" ds:itemID="{5AF42D2F-D7AF-42CA-8CA4-8CE2B9B926D1}">
+<file path=customXml/itemProps4.xml><?xml version="1.0" encoding="utf-8"?>
+<ds:datastoreItem xmlns:ds="http://schemas.openxmlformats.org/officeDocument/2006/customXml" ds:itemID="{E50DFBEA-E79C-4A42-8EE2-1C81B72B35F8}">
   <ds:schemaRefs>
-    <ds:schemaRef ds:uri="http://schemas.microsoft.com/sharepoint/v3/contenttype/forms"/>
-  </ds:schemaRefs>
-</ds:datastoreItem>
-</file>
-
-<file path=customXml/itemProps4.xml><?xml version="1.0" encoding="utf-8"?>
-<ds:datastoreItem xmlns:ds="http://schemas.openxmlformats.org/officeDocument/2006/customXml" ds:itemID="{2A5A24D2-A4BF-4D69-9D48-068F1411A642}">
-  <ds:schemaRefs>
-    <ds:schemaRef ds:uri="http://schemas.openxmlformats.org/officeDocument/2006/bibliography"/>
+    <ds:schemaRef ds:uri="http://schemas.microsoft.com/office/2006/metadata/properties"/>
+    <ds:schemaRef ds:uri="http://schemas.microsoft.com/office/infopath/2007/PartnerControls"/>
+    <ds:schemaRef ds:uri="7569dd1c-eb2d-460f-aa7c-047271a30d18"/>
+    <ds:schemaRef ds:uri="2cd984f5-42d9-4ea7-969a-15965c7e95fd"/>
   </ds:schemaRefs>
 </ds:datastoreItem>
 </file>
</xml_diff>

<commit_message>
word doc now sent to frontend without error
</commit_message>
<xml_diff>
--- a/Oil Pan Fire Appendix.docx
+++ b/Oil Pan Fire Appendix.docx
@@ -6724,6 +6724,7 @@
               </w:rPr>
               <w:t xml:space="preserve">Maximum HRR </w:t>
             </w:r>
+            <w:proofErr w:type="spellStart"/>
             <w:r>
               <w:rPr>
                 <w:rFonts w:ascii="Segoe UI Light" w:hAnsi="Segoe UI Light" w:cs="Segoe UI Light"/>
@@ -6747,6 +6748,7 @@
               </w:rPr>
               <w:t>max</w:t>
             </w:r>
+            <w:proofErr w:type="spellEnd"/>
             <w:r>
               <w:rPr>
                 <w:rFonts w:ascii="Segoe UI Light" w:hAnsi="Segoe UI Light" w:cs="Segoe UI Light"/>
@@ -6779,12 +6781,21 @@
                 <w:rFonts w:ascii="Segoe UI Light" w:hAnsi="Segoe UI Light" w:cs="Segoe UI Light"/>
               </w:rPr>
             </w:pPr>
+            <w:proofErr w:type="spellStart"/>
             <w:r>
               <w:rPr>
                 <w:rFonts w:ascii="Segoe UI Light" w:hAnsi="Segoe UI Light" w:cs="Segoe UI Light"/>
                 <w:color w:val="3B3838" w:themeColor="background2" w:themeShade="40"/>
               </w:rPr>
-              <w:t>Hamins et a</w:t>
+              <w:t>Hamins</w:t>
+            </w:r>
+            <w:proofErr w:type="spellEnd"/>
+            <w:r>
+              <w:rPr>
+                <w:rFonts w:ascii="Segoe UI Light" w:hAnsi="Segoe UI Light" w:cs="Segoe UI Light"/>
+                <w:color w:val="3B3838" w:themeColor="background2" w:themeShade="40"/>
+              </w:rPr>
+              <w:t xml:space="preserve"> et a</w:t>
             </w:r>
             <w:r>
               <w:rPr>
@@ -6990,12 +7001,21 @@
                 <w:color w:val="3B3838" w:themeColor="background2" w:themeShade="40"/>
               </w:rPr>
             </w:pPr>
+            <w:proofErr w:type="spellStart"/>
             <w:r>
               <w:rPr>
                 <w:rFonts w:ascii="Segoe UI Light" w:hAnsi="Segoe UI Light" w:cs="Segoe UI Light"/>
                 <w:color w:val="3B3838" w:themeColor="background2" w:themeShade="40"/>
               </w:rPr>
-              <w:t>Hamins et al. -</w:t>
+              <w:t>Hamins</w:t>
+            </w:r>
+            <w:proofErr w:type="spellEnd"/>
+            <w:r>
+              <w:rPr>
+                <w:rFonts w:ascii="Segoe UI Light" w:hAnsi="Segoe UI Light" w:cs="Segoe UI Light"/>
+                <w:color w:val="3B3838" w:themeColor="background2" w:themeShade="40"/>
+              </w:rPr>
+              <w:t xml:space="preserve"> et al. -</w:t>
             </w:r>
           </w:p>
           <w:p>
@@ -7172,12 +7192,21 @@
                 <w:color w:val="3B3838" w:themeColor="background2" w:themeShade="40"/>
               </w:rPr>
             </w:pPr>
+            <w:proofErr w:type="spellStart"/>
             <w:r>
               <w:rPr>
                 <w:rFonts w:ascii="Segoe UI Light" w:hAnsi="Segoe UI Light" w:cs="Segoe UI Light"/>
                 <w:color w:val="3B3838" w:themeColor="background2" w:themeShade="40"/>
               </w:rPr>
-              <w:t>Hamins et al. -</w:t>
+              <w:t>Hamins</w:t>
+            </w:r>
+            <w:proofErr w:type="spellEnd"/>
+            <w:r>
+              <w:rPr>
+                <w:rFonts w:ascii="Segoe UI Light" w:hAnsi="Segoe UI Light" w:cs="Segoe UI Light"/>
+                <w:color w:val="3B3838" w:themeColor="background2" w:themeShade="40"/>
+              </w:rPr>
+              <w:t xml:space="preserve"> et al. -</w:t>
             </w:r>
           </w:p>
           <w:p>
@@ -7354,12 +7383,21 @@
                 <w:color w:val="3B3838" w:themeColor="background2" w:themeShade="40"/>
               </w:rPr>
             </w:pPr>
+            <w:proofErr w:type="spellStart"/>
             <w:r>
               <w:rPr>
                 <w:rFonts w:ascii="Segoe UI Light" w:hAnsi="Segoe UI Light" w:cs="Segoe UI Light"/>
                 <w:color w:val="3B3838" w:themeColor="background2" w:themeShade="40"/>
               </w:rPr>
-              <w:t>Hamins et al. -</w:t>
+              <w:t>Hamins</w:t>
+            </w:r>
+            <w:proofErr w:type="spellEnd"/>
+            <w:r>
+              <w:rPr>
+                <w:rFonts w:ascii="Segoe UI Light" w:hAnsi="Segoe UI Light" w:cs="Segoe UI Light"/>
+                <w:color w:val="3B3838" w:themeColor="background2" w:themeShade="40"/>
+              </w:rPr>
+              <w:t xml:space="preserve"> et al. -</w:t>
             </w:r>
           </w:p>
           <w:p>
@@ -7514,12 +7552,21 @@
                 <w:rFonts w:ascii="Segoe UI Light" w:hAnsi="Segoe UI Light" w:cs="Segoe UI Light"/>
               </w:rPr>
             </w:pPr>
+            <w:proofErr w:type="spellStart"/>
             <w:r>
               <w:rPr>
                 <w:rFonts w:ascii="Segoe UI Light" w:hAnsi="Segoe UI Light" w:cs="Segoe UI Light"/>
                 <w:color w:val="3B3838" w:themeColor="background2" w:themeShade="40"/>
               </w:rPr>
-              <w:t xml:space="preserve">Hamins et al. </w:t>
+              <w:t>Hamins</w:t>
+            </w:r>
+            <w:proofErr w:type="spellEnd"/>
+            <w:r>
+              <w:rPr>
+                <w:rFonts w:ascii="Segoe UI Light" w:hAnsi="Segoe UI Light" w:cs="Segoe UI Light"/>
+                <w:color w:val="3B3838" w:themeColor="background2" w:themeShade="40"/>
+              </w:rPr>
+              <w:t xml:space="preserve"> et al. </w:t>
             </w:r>
             <w:r>
               <w:rPr>
@@ -7838,35 +7885,17 @@
     <w:p>
       <w:pPr>
         <w:pStyle w:val="AppendixText"/>
-        <w:numPr>
-          <w:ilvl w:val="0"/>
-          <w:numId w:val="0"/>
-        </w:numPr>
-        <w:ind w:left="720"/>
       </w:pPr>
       <w:r>
-        <w:t>Of these tests, the Hamins et al KSG15</w:t>
+        <w:t xml:space="preserve">Of these tests, the </w:t>
       </w:r>
+      <w:proofErr w:type="spellStart"/>
       <w:r>
-        <w:t xml:space="preserve"> has a much greater heat release rate as the</w:t>
+        <w:t xml:space="preserve">Hamins</w:t>
       </w:r>
+      <w:proofErr w:type="spellEnd"/>
       <w:r>
-        <w:t xml:space="preserve"> test </w:t>
-      </w:r>
-      <w:r>
-        <w:t xml:space="preserve">allowed for the spread of fire to adjacent kitchen surfaces (i.e. cabinets, extraction hoods). As the flats in question are provided with suppression systems, this is not expected to occur in this instance so this </w:t>
-      </w:r>
-      <w:r>
-        <w:t xml:space="preserve">result can be disregarded. </w:t>
-      </w:r>
-      <w:r>
-        <w:t xml:space="preserve"/>
-      </w:r>
-      <w:r>
-        <w:t xml:space="preserve"> </w:t>
-      </w:r>
-      <w:r>
-        <w:t xml:space="preserve"/>
+        <w:t xml:space="preserve"> et al KSG15 has a much greater heat release rate as the test allowed for the spread of fire to adjacent kitchen surfaces (i.e. cabinets, extraction hoods). As the flats in question are provided with suppression systems, this is not expected to occur in this instance so this result can be disregarded.  </w:t>
       </w:r>
     </w:p>
     <w:p>
@@ -7875,7 +7904,15 @@
       </w:pPr>
       <w:commentRangeStart w:id="8"/>
       <w:r>
-        <w:t xml:space="preserve">The next largest result, Hamins </w:t>
+        <w:t xml:space="preserve">The next largest result, </w:t>
+      </w:r>
+      <w:proofErr w:type="spellStart"/>
+      <w:r>
+        <w:t>Hamins</w:t>
+      </w:r>
+      <w:proofErr w:type="spellEnd"/>
+      <w:r>
+        <w:t xml:space="preserve"> </w:t>
       </w:r>
       <w:r>
         <w:t xml:space="preserve">et al Test </w:t>
@@ -39407,6 +39444,15 @@
 </file>
 
 <file path=customXml/item1.xml><?xml version="1.0" encoding="utf-8"?>
+<?mso-contentType ?>
+<FormTemplates xmlns="http://schemas.microsoft.com/sharepoint/v3/contenttype/forms">
+  <Display>DocumentLibraryForm</Display>
+  <Edit>DocumentLibraryForm</Edit>
+  <New>DocumentLibraryForm</New>
+</FormTemplates>
+</file>
+
+<file path=customXml/item2.xml><?xml version="1.0" encoding="utf-8"?>
 <b:Sources xmlns:b="http://schemas.openxmlformats.org/officeDocument/2006/bibliography" xmlns="http://schemas.openxmlformats.org/officeDocument/2006/bibliography" SelectedStyle="\APASixthEditionOfficeOnline.xsl" StyleName="APA" Version="6">
   <b:Source>
     <b:Tag>BS915</b:Tag>
@@ -39426,16 +39472,26 @@
 </b:Sources>
 </file>
 
-<file path=customXml/item2.xml><?xml version="1.0" encoding="utf-8"?>
-<?mso-contentType ?>
-<FormTemplates xmlns="http://schemas.microsoft.com/sharepoint/v3/contenttype/forms">
-  <Display>DocumentLibraryForm</Display>
-  <Edit>DocumentLibraryForm</Edit>
-  <New>DocumentLibraryForm</New>
-</FormTemplates>
+<file path=customXml/item3.xml><?xml version="1.0" encoding="utf-8"?>
+<p:properties xmlns:p="http://schemas.microsoft.com/office/2006/metadata/properties" xmlns:xsi="http://www.w3.org/2001/XMLSchema-instance" xmlns:pc="http://schemas.microsoft.com/office/infopath/2007/PartnerControls">
+  <documentManagement>
+    <LeadEngineer xmlns="7569dd1c-eb2d-460f-aa7c-047271a30d18">
+      <UserInfo>
+        <DisplayName/>
+        <AccountId xsi:nil="true"/>
+        <AccountType/>
+      </UserInfo>
+    </LeadEngineer>
+    <Engineer xmlns="7569dd1c-eb2d-460f-aa7c-047271a30d18">Select</Engineer>
+    <lcf76f155ced4ddcb4097134ff3c332f xmlns="7569dd1c-eb2d-460f-aa7c-047271a30d18">
+      <Terms xmlns="http://schemas.microsoft.com/office/infopath/2007/PartnerControls"/>
+    </lcf76f155ced4ddcb4097134ff3c332f>
+    <TaxCatchAll xmlns="2cd984f5-42d9-4ea7-969a-15965c7e95fd" xsi:nil="true"/>
+  </documentManagement>
+</p:properties>
 </file>
 
-<file path=customXml/item3.xml><?xml version="1.0" encoding="utf-8"?>
+<file path=customXml/item4.xml><?xml version="1.0" encoding="utf-8"?>
 <ct:contentTypeSchema xmlns:ct="http://schemas.microsoft.com/office/2006/metadata/contentType" xmlns:ma="http://schemas.microsoft.com/office/2006/metadata/properties/metaAttributes" ct:_="" ma:_="" ma:contentTypeName="Document" ma:contentTypeID="0x0101008AE2DD1CDBFDE34ABAD6DE5BEFDC53E7" ma:contentTypeVersion="20" ma:contentTypeDescription="Create a new document." ma:contentTypeScope="" ma:versionID="063ed1e581f0230c58f7838dcb94d3f7">
   <xsd:schema xmlns:xsd="http://www.w3.org/2001/XMLSchema" xmlns:xs="http://www.w3.org/2001/XMLSchema" xmlns:p="http://schemas.microsoft.com/office/2006/metadata/properties" xmlns:ns2="7569dd1c-eb2d-460f-aa7c-047271a30d18" xmlns:ns3="2cd984f5-42d9-4ea7-969a-15965c7e95fd" targetNamespace="http://schemas.microsoft.com/office/2006/metadata/properties" ma:root="true" ma:fieldsID="e4dc9acfca9153da6d1efc54a3fa79a7" ns2:_="" ns3:_="">
     <xsd:import namespace="7569dd1c-eb2d-460f-aa7c-047271a30d18"/>
@@ -39709,26 +39765,15 @@
 </ct:contentTypeSchema>
 </file>
 
-<file path=customXml/item4.xml><?xml version="1.0" encoding="utf-8"?>
-<p:properties xmlns:p="http://schemas.microsoft.com/office/2006/metadata/properties" xmlns:xsi="http://www.w3.org/2001/XMLSchema-instance" xmlns:pc="http://schemas.microsoft.com/office/infopath/2007/PartnerControls">
-  <documentManagement>
-    <LeadEngineer xmlns="7569dd1c-eb2d-460f-aa7c-047271a30d18">
-      <UserInfo>
-        <DisplayName/>
-        <AccountId xsi:nil="true"/>
-        <AccountType/>
-      </UserInfo>
-    </LeadEngineer>
-    <Engineer xmlns="7569dd1c-eb2d-460f-aa7c-047271a30d18">Select</Engineer>
-    <lcf76f155ced4ddcb4097134ff3c332f xmlns="7569dd1c-eb2d-460f-aa7c-047271a30d18">
-      <Terms xmlns="http://schemas.microsoft.com/office/infopath/2007/PartnerControls"/>
-    </lcf76f155ced4ddcb4097134ff3c332f>
-    <TaxCatchAll xmlns="2cd984f5-42d9-4ea7-969a-15965c7e95fd" xsi:nil="true"/>
-  </documentManagement>
-</p:properties>
+<file path=customXml/itemProps1.xml><?xml version="1.0" encoding="utf-8"?>
+<ds:datastoreItem xmlns:ds="http://schemas.openxmlformats.org/officeDocument/2006/customXml" ds:itemID="{5AF42D2F-D7AF-42CA-8CA4-8CE2B9B926D1}">
+  <ds:schemaRefs>
+    <ds:schemaRef ds:uri="http://schemas.microsoft.com/sharepoint/v3/contenttype/forms"/>
+  </ds:schemaRefs>
+</ds:datastoreItem>
 </file>
 
-<file path=customXml/itemProps1.xml><?xml version="1.0" encoding="utf-8"?>
+<file path=customXml/itemProps2.xml><?xml version="1.0" encoding="utf-8"?>
 <ds:datastoreItem xmlns:ds="http://schemas.openxmlformats.org/officeDocument/2006/customXml" ds:itemID="{2A5A24D2-A4BF-4D69-9D48-068F1411A642}">
   <ds:schemaRefs>
     <ds:schemaRef ds:uri="http://schemas.openxmlformats.org/officeDocument/2006/bibliography"/>
@@ -39736,15 +39781,18 @@
 </ds:datastoreItem>
 </file>
 
-<file path=customXml/itemProps2.xml><?xml version="1.0" encoding="utf-8"?>
-<ds:datastoreItem xmlns:ds="http://schemas.openxmlformats.org/officeDocument/2006/customXml" ds:itemID="{5AF42D2F-D7AF-42CA-8CA4-8CE2B9B926D1}">
+<file path=customXml/itemProps3.xml><?xml version="1.0" encoding="utf-8"?>
+<ds:datastoreItem xmlns:ds="http://schemas.openxmlformats.org/officeDocument/2006/customXml" ds:itemID="{E50DFBEA-E79C-4A42-8EE2-1C81B72B35F8}">
   <ds:schemaRefs>
-    <ds:schemaRef ds:uri="http://schemas.microsoft.com/sharepoint/v3/contenttype/forms"/>
+    <ds:schemaRef ds:uri="http://schemas.microsoft.com/office/2006/metadata/properties"/>
+    <ds:schemaRef ds:uri="http://schemas.microsoft.com/office/infopath/2007/PartnerControls"/>
+    <ds:schemaRef ds:uri="7569dd1c-eb2d-460f-aa7c-047271a30d18"/>
+    <ds:schemaRef ds:uri="2cd984f5-42d9-4ea7-969a-15965c7e95fd"/>
   </ds:schemaRefs>
 </ds:datastoreItem>
 </file>
 
-<file path=customXml/itemProps3.xml><?xml version="1.0" encoding="utf-8"?>
+<file path=customXml/itemProps4.xml><?xml version="1.0" encoding="utf-8"?>
 <ds:datastoreItem xmlns:ds="http://schemas.openxmlformats.org/officeDocument/2006/customXml" ds:itemID="{54BAA14A-6073-46B6-B4D7-6D10FDA4E64A}">
   <ds:schemaRefs>
     <ds:schemaRef ds:uri="http://schemas.microsoft.com/office/2006/metadata/contentType"/>
@@ -39761,15 +39809,4 @@
     <ds:schemaRef ds:uri="http://schemas.microsoft.com/internal/obd"/>
   </ds:schemaRefs>
 </ds:datastoreItem>
-</file>
-
-<file path=customXml/itemProps4.xml><?xml version="1.0" encoding="utf-8"?>
-<ds:datastoreItem xmlns:ds="http://schemas.openxmlformats.org/officeDocument/2006/customXml" ds:itemID="{E50DFBEA-E79C-4A42-8EE2-1C81B72B35F8}">
-  <ds:schemaRefs>
-    <ds:schemaRef ds:uri="http://schemas.microsoft.com/office/2006/metadata/properties"/>
-    <ds:schemaRef ds:uri="http://schemas.microsoft.com/office/infopath/2007/PartnerControls"/>
-    <ds:schemaRef ds:uri="7569dd1c-eb2d-460f-aa7c-047271a30d18"/>
-    <ds:schemaRef ds:uri="2cd984f5-42d9-4ea7-969a-15965c7e95fd"/>
-  </ds:schemaRefs>
-</ds:datastoreItem>
 </file>
</xml_diff>

<commit_message>
fixing table formatting in word doc
</commit_message>
<xml_diff>
--- a/Oil Pan Fire Appendix.docx
+++ b/Oil Pan Fire Appendix.docx
@@ -6724,7 +6724,6 @@
               </w:rPr>
               <w:t xml:space="preserve">Maximum HRR </w:t>
             </w:r>
-            <w:proofErr w:type="spellStart"/>
             <w:r>
               <w:rPr>
                 <w:rFonts w:ascii="Segoe UI Light" w:hAnsi="Segoe UI Light" w:cs="Segoe UI Light"/>
@@ -6748,7 +6747,6 @@
               </w:rPr>
               <w:t>max</w:t>
             </w:r>
-            <w:proofErr w:type="spellEnd"/>
             <w:r>
               <w:rPr>
                 <w:rFonts w:ascii="Segoe UI Light" w:hAnsi="Segoe UI Light" w:cs="Segoe UI Light"/>
@@ -6781,21 +6779,12 @@
                 <w:rFonts w:ascii="Segoe UI Light" w:hAnsi="Segoe UI Light" w:cs="Segoe UI Light"/>
               </w:rPr>
             </w:pPr>
-            <w:proofErr w:type="spellStart"/>
             <w:r>
               <w:rPr>
                 <w:rFonts w:ascii="Segoe UI Light" w:hAnsi="Segoe UI Light" w:cs="Segoe UI Light"/>
                 <w:color w:val="3B3838" w:themeColor="background2" w:themeShade="40"/>
               </w:rPr>
-              <w:t>Hamins</w:t>
-            </w:r>
-            <w:proofErr w:type="spellEnd"/>
-            <w:r>
-              <w:rPr>
-                <w:rFonts w:ascii="Segoe UI Light" w:hAnsi="Segoe UI Light" w:cs="Segoe UI Light"/>
-                <w:color w:val="3B3838" w:themeColor="background2" w:themeShade="40"/>
-              </w:rPr>
-              <w:t xml:space="preserve"> et a</w:t>
+              <w:t>Hamins et a</w:t>
             </w:r>
             <w:r>
               <w:rPr>
@@ -7001,21 +6990,12 @@
                 <w:color w:val="3B3838" w:themeColor="background2" w:themeShade="40"/>
               </w:rPr>
             </w:pPr>
-            <w:proofErr w:type="spellStart"/>
             <w:r>
               <w:rPr>
                 <w:rFonts w:ascii="Segoe UI Light" w:hAnsi="Segoe UI Light" w:cs="Segoe UI Light"/>
                 <w:color w:val="3B3838" w:themeColor="background2" w:themeShade="40"/>
               </w:rPr>
-              <w:t>Hamins</w:t>
-            </w:r>
-            <w:proofErr w:type="spellEnd"/>
-            <w:r>
-              <w:rPr>
-                <w:rFonts w:ascii="Segoe UI Light" w:hAnsi="Segoe UI Light" w:cs="Segoe UI Light"/>
-                <w:color w:val="3B3838" w:themeColor="background2" w:themeShade="40"/>
-              </w:rPr>
-              <w:t xml:space="preserve"> et al. -</w:t>
+              <w:t>Hamins et al. -</w:t>
             </w:r>
           </w:p>
           <w:p>
@@ -7192,21 +7172,12 @@
                 <w:color w:val="3B3838" w:themeColor="background2" w:themeShade="40"/>
               </w:rPr>
             </w:pPr>
-            <w:proofErr w:type="spellStart"/>
             <w:r>
               <w:rPr>
                 <w:rFonts w:ascii="Segoe UI Light" w:hAnsi="Segoe UI Light" w:cs="Segoe UI Light"/>
                 <w:color w:val="3B3838" w:themeColor="background2" w:themeShade="40"/>
               </w:rPr>
-              <w:t>Hamins</w:t>
-            </w:r>
-            <w:proofErr w:type="spellEnd"/>
-            <w:r>
-              <w:rPr>
-                <w:rFonts w:ascii="Segoe UI Light" w:hAnsi="Segoe UI Light" w:cs="Segoe UI Light"/>
-                <w:color w:val="3B3838" w:themeColor="background2" w:themeShade="40"/>
-              </w:rPr>
-              <w:t xml:space="preserve"> et al. -</w:t>
+              <w:t>Hamins et al. -</w:t>
             </w:r>
           </w:p>
           <w:p>
@@ -7383,21 +7354,12 @@
                 <w:color w:val="3B3838" w:themeColor="background2" w:themeShade="40"/>
               </w:rPr>
             </w:pPr>
-            <w:proofErr w:type="spellStart"/>
             <w:r>
               <w:rPr>
                 <w:rFonts w:ascii="Segoe UI Light" w:hAnsi="Segoe UI Light" w:cs="Segoe UI Light"/>
                 <w:color w:val="3B3838" w:themeColor="background2" w:themeShade="40"/>
               </w:rPr>
-              <w:t>Hamins</w:t>
-            </w:r>
-            <w:proofErr w:type="spellEnd"/>
-            <w:r>
-              <w:rPr>
-                <w:rFonts w:ascii="Segoe UI Light" w:hAnsi="Segoe UI Light" w:cs="Segoe UI Light"/>
-                <w:color w:val="3B3838" w:themeColor="background2" w:themeShade="40"/>
-              </w:rPr>
-              <w:t xml:space="preserve"> et al. -</w:t>
+              <w:t>Hamins et al. -</w:t>
             </w:r>
           </w:p>
           <w:p>
@@ -7552,21 +7514,12 @@
                 <w:rFonts w:ascii="Segoe UI Light" w:hAnsi="Segoe UI Light" w:cs="Segoe UI Light"/>
               </w:rPr>
             </w:pPr>
-            <w:proofErr w:type="spellStart"/>
             <w:r>
               <w:rPr>
                 <w:rFonts w:ascii="Segoe UI Light" w:hAnsi="Segoe UI Light" w:cs="Segoe UI Light"/>
                 <w:color w:val="3B3838" w:themeColor="background2" w:themeShade="40"/>
               </w:rPr>
-              <w:t>Hamins</w:t>
-            </w:r>
-            <w:proofErr w:type="spellEnd"/>
-            <w:r>
-              <w:rPr>
-                <w:rFonts w:ascii="Segoe UI Light" w:hAnsi="Segoe UI Light" w:cs="Segoe UI Light"/>
-                <w:color w:val="3B3838" w:themeColor="background2" w:themeShade="40"/>
-              </w:rPr>
-              <w:t xml:space="preserve"> et al. </w:t>
+              <w:t xml:space="preserve">Hamins et al. </w:t>
             </w:r>
             <w:r>
               <w:rPr>
@@ -7887,15 +7840,7 @@
         <w:pStyle w:val="AppendixText"/>
       </w:pPr>
       <w:r>
-        <w:t xml:space="preserve">Of these tests, the </w:t>
-      </w:r>
-      <w:proofErr w:type="spellStart"/>
-      <w:r>
-        <w:t xml:space="preserve">Hamins</w:t>
-      </w:r>
-      <w:proofErr w:type="spellEnd"/>
-      <w:r>
-        <w:t xml:space="preserve"> et al KSG15 has a much greater heat release rate as the test allowed for the spread of fire to adjacent kitchen surfaces (i.e. cabinets, extraction hoods). As the flats in question are provided with suppression systems, this is not expected to occur in this instance so this result can be disregarded.  </w:t>
+        <w:t xml:space="preserve">Of these tests, the Hamins et al KSG15 has a much greater heat release rate as the test allowed for the spread of fire to adjacent kitchen surfaces (i.e. cabinets, extraction hoods). As the flats in question are provided with suppression systems, this is not expected to occur in this instance so this result can be disregarded.  </w:t>
       </w:r>
     </w:p>
     <w:p>
@@ -7904,15 +7849,7 @@
       </w:pPr>
       <w:commentRangeStart w:id="8"/>
       <w:r>
-        <w:t xml:space="preserve">The next largest result, </w:t>
-      </w:r>
-      <w:proofErr w:type="spellStart"/>
-      <w:r>
-        <w:t>Hamins</w:t>
-      </w:r>
-      <w:proofErr w:type="spellEnd"/>
-      <w:r>
-        <w:t xml:space="preserve"> </w:t>
+        <w:t xml:space="preserve">The next largest result, Hamins </w:t>
       </w:r>
       <w:r>
         <w:t xml:space="preserve">et al Test </w:t>
@@ -8095,7 +8032,13 @@
                 <w:rPr>
                   <w:rFonts w:ascii="Cambria Math" w:hAnsi="Cambria Math"/>
                 </w:rPr>
-                <m:t>4π</m:t>
+                <m:t>4</m:t>
+              </m:r>
+              <m:r>
+                <w:rPr>
+                  <w:rFonts w:ascii="Cambria Math" w:hAnsi="Cambria Math"/>
+                </w:rPr>
+                <m:t>π</m:t>
               </m:r>
               <m:sSup>
                 <m:sSupPr>
@@ -8471,7 +8414,13 @@
                 <w:rPr>
                   <w:rFonts w:ascii="Cambria Math" w:hAnsi="Cambria Math"/>
                 </w:rPr>
-                <m:t>4π</m:t>
+                <m:t>4</m:t>
+              </m:r>
+              <m:r>
+                <w:rPr>
+                  <w:rFonts w:ascii="Cambria Math" w:hAnsi="Cambria Math"/>
+                </w:rPr>
+                <m:t>π</m:t>
               </m:r>
               <m:sSup>
                 <m:sSupPr>
@@ -9352,67 +9301,6 @@
       </w:pPr>
       <w:r>
         <w:t xml:space="preserve">When drawing the escape route, it is assumed that an occupant is 0.5m wide, which is the mean value for U.S adults given on page 2837 of the SFPE handbook. </w:t>
-      </w:r>
-      <w:r>
-        <w:t xml:space="preserve"/>
-      </w:r>
-    </w:p>
-    <w:p>
-      <w:pPr>
-        <w:pStyle w:val="AppendixText"/>
-      </w:pPr>
-      <w:commentRangeStart w:id="18"/>
-      <w:r>
-        <w:t xml:space="preserve">The time taken for an occupant to open a door and escape through is taken to be </w:t>
-      </w:r>
-      <w:r>
-        <w:t xml:space="preserve">11</w:t>
-      </w:r>
-      <w:r>
-        <w:t xml:space="preserve"> seconds. </w:t>
-      </w:r>
-      <w:r>
-        <w:t xml:space="preserve"/>
-      </w:r>
-      <w:r>
-        <w:t xml:space="preserve"> </w:t>
-      </w:r>
-      <w:r>
-        <w:t>This is the 95</w:t>
-      </w:r>
-      <w:r>
-        <w:rPr>
-          <w:vertAlign w:val="superscript"/>
-        </w:rPr>
-        <w:t>th</w:t>
-      </w:r>
-      <w:r>
-        <w:t xml:space="preserve"> percentile value for “All Apartments” taken from Table 2 of “Estimating Door Open Time Distributions for Occupants Escaping from Apartments” by Hopkin et al. This figure is considered to be sufficiently onerous to account for all eventualities.</w:t>
-      </w:r>
-      <w:commentRangeEnd w:id="18"/>
-      <w:r>
-        <w:t xml:space="preserve"> </w:t>
-      </w:r>
-    </w:p>
-    <w:p>
-      <w:pPr>
-        <w:pStyle w:val="AppendixText"/>
-      </w:pPr>
-      <w:commentRangeStart w:id="20"/>
-      <w:r>
-        <w:t>It is assumed that the occupant receives a radiative heat dose for the entire time they are escaping through the door.</w:t>
-      </w:r>
-      <w:commentRangeEnd w:id="20"/>
-      <w:r>
-        <w:t xml:space="preserve"> </w:t>
-      </w:r>
-      <w:r>
-        <w:rPr>
-          <w:rStyle w:val="CommentReference"/>
-          <w:rFonts w:asciiTheme="minorHAnsi" w:hAnsiTheme="minorHAnsi" w:cstheme="minorBidi"/>
-          <w:color w:val="auto"/>
-        </w:rPr>
-        <w:commentReference w:id="20"/>
       </w:r>
       <w:r>
         <w:t xml:space="preserve"/>
@@ -10343,6 +10231,29 @@
       </w:r>
       <w:r>
         <w:t>.</w:t>
+      </w:r>
+    </w:p>
+    <w:p>
+      <w:pPr>
+        <w:pStyle w:val="AppendixText"/>
+        <w:numPr>
+          <w:ilvl w:val="0"/>
+          <w:numId w:val="0"/>
+        </w:numPr>
+        <w:ind w:left="720"/>
+      </w:pPr>
+    </w:p>
+    <w:p>
+      <w:pPr>
+        <w:rPr>
+          <w:rFonts w:ascii="Segoe UI Semilight" w:hAnsi="Segoe UI Semilight" w:cs="Times New Roman"/>
+          <w:color w:val="3B3838" w:themeColor="background2" w:themeShade="40"/>
+          <w:sz w:val="20"/>
+          <w:szCs w:val="18"/>
+        </w:rPr>
+      </w:pPr>
+      <w:r>
+        <w:br w:type="page"/>
       </w:r>
     </w:p>
     <w:tbl>
@@ -12135,6 +12046,15 @@
     </w:tbl>
     <w:p>
       <w:pPr>
+        <w:pStyle w:val="AppendixText"/>
+        <w:numPr>
+          <w:ilvl w:val="0"/>
+          <w:numId w:val="0"/>
+        </w:numPr>
+      </w:pPr>
+    </w:p>
+    <w:p>
+      <w:pPr>
         <w:pStyle w:val="figuretabletitle"/>
         <w:spacing w:before="240"/>
       </w:pPr>
@@ -12164,6 +12084,13 @@
       <w:r>
         <w:t>: Result of Calculation</w:t>
       </w:r>
+    </w:p>
+    <w:p>
+      <w:pPr>
+        <w:pStyle w:val="figuretabletitle"/>
+        <w:spacing w:before="240"/>
+        <w:jc w:val="left"/>
+      </w:pPr>
     </w:p>
     <w:p>
       <w:pPr>
@@ -12220,6 +12147,16 @@
       <w:r>
         <w:t xml:space="preserve"/>
       </w:r>
+    </w:p>
+    <w:p>
+      <w:pPr>
+        <w:pStyle w:val="AppendixText"/>
+        <w:numPr>
+          <w:ilvl w:val="0"/>
+          <w:numId w:val="0"/>
+        </w:numPr>
+        <w:ind w:left="720"/>
+      </w:pPr>
     </w:p>
     <w:sectPr>
       <w:headerReference w:type="even" r:id="rId16"/>
@@ -12530,8 +12467,8 @@
   <w15:commentEx w15:paraId="27C88FC0" w15:done="0"/>
   <w15:commentEx w15:paraId="291A1052" w15:done="0"/>
   <w15:commentEx w15:paraId="71DDEE0D" w15:paraIdParent="291A1052" w15:done="0"/>
-  <w15:commentEx w15:paraId="2BEE6E4F" w15:done="0"/>
-  <w15:commentEx w15:paraId="195B82BA" w15:paraIdParent="2BEE6E4F" w15:done="0"/>
+  <w15:commentEx w15:paraId="57FA120D" w15:done="0"/>
+  <w15:commentEx w15:paraId="2F9359A3" w15:paraIdParent="57FA120D" w15:done="0"/>
   <w15:commentEx w15:paraId="72899E51" w15:done="0"/>
   <w15:commentEx w15:paraId="26F3BF9C" w15:done="0"/>
 </w15:commentsEx>
@@ -12552,8 +12489,8 @@
   <w16cex:commentExtensible w16cex:durableId="286109C8" w16cex:dateUtc="2023-07-18T11:53:00Z"/>
   <w16cex:commentExtensible w16cex:durableId="28610495" w16cex:dateUtc="2023-07-18T11:31:00Z"/>
   <w16cex:commentExtensible w16cex:durableId="28610739" w16cex:dateUtc="2023-07-18T11:42:00Z"/>
-  <w16cex:commentExtensible w16cex:durableId="286104A6" w16cex:dateUtc="2023-07-18T11:31:00Z"/>
-  <w16cex:commentExtensible w16cex:durableId="2861072E" w16cex:dateUtc="2023-07-18T11:42:00Z"/>
+  <w16cex:commentExtensible w16cex:durableId="28652013" w16cex:dateUtc="2023-07-18T11:31:00Z"/>
+  <w16cex:commentExtensible w16cex:durableId="28652012" w16cex:dateUtc="2023-07-18T11:42:00Z"/>
   <w16cex:commentExtensible w16cex:durableId="28610548" w16cex:dateUtc="2023-07-18T11:34:00Z"/>
   <w16cex:commentExtensible w16cex:durableId="28610584" w16cex:dateUtc="2023-07-18T11:35:00Z"/>
 </w16cex:commentsExtensible>
@@ -12574,8 +12511,8 @@
   <w16cid:commentId w16cid:paraId="27C88FC0" w16cid:durableId="286109C8"/>
   <w16cid:commentId w16cid:paraId="291A1052" w16cid:durableId="28610495"/>
   <w16cid:commentId w16cid:paraId="71DDEE0D" w16cid:durableId="28610739"/>
-  <w16cid:commentId w16cid:paraId="2BEE6E4F" w16cid:durableId="286104A6"/>
-  <w16cid:commentId w16cid:paraId="195B82BA" w16cid:durableId="2861072E"/>
+  <w16cid:commentId w16cid:paraId="57FA120D" w16cid:durableId="28652013"/>
+  <w16cid:commentId w16cid:paraId="2F9359A3" w16cid:durableId="28652012"/>
   <w16cid:commentId w16cid:paraId="72899E51" w16cid:durableId="28610548"/>
   <w16cid:commentId w16cid:paraId="26F3BF9C" w16cid:durableId="28610584"/>
 </w16cid:commentsIds>
@@ -39444,15 +39381,6 @@
 </file>
 
 <file path=customXml/item1.xml><?xml version="1.0" encoding="utf-8"?>
-<?mso-contentType ?>
-<FormTemplates xmlns="http://schemas.microsoft.com/sharepoint/v3/contenttype/forms">
-  <Display>DocumentLibraryForm</Display>
-  <Edit>DocumentLibraryForm</Edit>
-  <New>DocumentLibraryForm</New>
-</FormTemplates>
-</file>
-
-<file path=customXml/item2.xml><?xml version="1.0" encoding="utf-8"?>
 <b:Sources xmlns:b="http://schemas.openxmlformats.org/officeDocument/2006/bibliography" xmlns="http://schemas.openxmlformats.org/officeDocument/2006/bibliography" SelectedStyle="\APASixthEditionOfficeOnline.xsl" StyleName="APA" Version="6">
   <b:Source>
     <b:Tag>BS915</b:Tag>
@@ -39472,7 +39400,7 @@
 </b:Sources>
 </file>
 
-<file path=customXml/item3.xml><?xml version="1.0" encoding="utf-8"?>
+<file path=customXml/item2.xml><?xml version="1.0" encoding="utf-8"?>
 <p:properties xmlns:p="http://schemas.microsoft.com/office/2006/metadata/properties" xmlns:xsi="http://www.w3.org/2001/XMLSchema-instance" xmlns:pc="http://schemas.microsoft.com/office/infopath/2007/PartnerControls">
   <documentManagement>
     <LeadEngineer xmlns="7569dd1c-eb2d-460f-aa7c-047271a30d18">
@@ -39491,7 +39419,7 @@
 </p:properties>
 </file>
 
-<file path=customXml/item4.xml><?xml version="1.0" encoding="utf-8"?>
+<file path=customXml/item3.xml><?xml version="1.0" encoding="utf-8"?>
 <ct:contentTypeSchema xmlns:ct="http://schemas.microsoft.com/office/2006/metadata/contentType" xmlns:ma="http://schemas.microsoft.com/office/2006/metadata/properties/metaAttributes" ct:_="" ma:_="" ma:contentTypeName="Document" ma:contentTypeID="0x0101008AE2DD1CDBFDE34ABAD6DE5BEFDC53E7" ma:contentTypeVersion="20" ma:contentTypeDescription="Create a new document." ma:contentTypeScope="" ma:versionID="063ed1e581f0230c58f7838dcb94d3f7">
   <xsd:schema xmlns:xsd="http://www.w3.org/2001/XMLSchema" xmlns:xs="http://www.w3.org/2001/XMLSchema" xmlns:p="http://schemas.microsoft.com/office/2006/metadata/properties" xmlns:ns2="7569dd1c-eb2d-460f-aa7c-047271a30d18" xmlns:ns3="2cd984f5-42d9-4ea7-969a-15965c7e95fd" targetNamespace="http://schemas.microsoft.com/office/2006/metadata/properties" ma:root="true" ma:fieldsID="e4dc9acfca9153da6d1efc54a3fa79a7" ns2:_="" ns3:_="">
     <xsd:import namespace="7569dd1c-eb2d-460f-aa7c-047271a30d18"/>
@@ -39765,15 +39693,16 @@
 </ct:contentTypeSchema>
 </file>
 
-<file path=customXml/itemProps1.xml><?xml version="1.0" encoding="utf-8"?>
-<ds:datastoreItem xmlns:ds="http://schemas.openxmlformats.org/officeDocument/2006/customXml" ds:itemID="{5AF42D2F-D7AF-42CA-8CA4-8CE2B9B926D1}">
-  <ds:schemaRefs>
-    <ds:schemaRef ds:uri="http://schemas.microsoft.com/sharepoint/v3/contenttype/forms"/>
-  </ds:schemaRefs>
-</ds:datastoreItem>
+<file path=customXml/item4.xml><?xml version="1.0" encoding="utf-8"?>
+<?mso-contentType ?>
+<FormTemplates xmlns="http://schemas.microsoft.com/sharepoint/v3/contenttype/forms">
+  <Display>DocumentLibraryForm</Display>
+  <Edit>DocumentLibraryForm</Edit>
+  <New>DocumentLibraryForm</New>
+</FormTemplates>
 </file>
 
-<file path=customXml/itemProps2.xml><?xml version="1.0" encoding="utf-8"?>
+<file path=customXml/itemProps1.xml><?xml version="1.0" encoding="utf-8"?>
 <ds:datastoreItem xmlns:ds="http://schemas.openxmlformats.org/officeDocument/2006/customXml" ds:itemID="{2A5A24D2-A4BF-4D69-9D48-068F1411A642}">
   <ds:schemaRefs>
     <ds:schemaRef ds:uri="http://schemas.openxmlformats.org/officeDocument/2006/bibliography"/>
@@ -39781,7 +39710,7 @@
 </ds:datastoreItem>
 </file>
 
-<file path=customXml/itemProps3.xml><?xml version="1.0" encoding="utf-8"?>
+<file path=customXml/itemProps2.xml><?xml version="1.0" encoding="utf-8"?>
 <ds:datastoreItem xmlns:ds="http://schemas.openxmlformats.org/officeDocument/2006/customXml" ds:itemID="{E50DFBEA-E79C-4A42-8EE2-1C81B72B35F8}">
   <ds:schemaRefs>
     <ds:schemaRef ds:uri="http://schemas.microsoft.com/office/2006/metadata/properties"/>
@@ -39792,7 +39721,7 @@
 </ds:datastoreItem>
 </file>
 
-<file path=customXml/itemProps4.xml><?xml version="1.0" encoding="utf-8"?>
+<file path=customXml/itemProps3.xml><?xml version="1.0" encoding="utf-8"?>
 <ds:datastoreItem xmlns:ds="http://schemas.openxmlformats.org/officeDocument/2006/customXml" ds:itemID="{54BAA14A-6073-46B6-B4D7-6D10FDA4E64A}">
   <ds:schemaRefs>
     <ds:schemaRef ds:uri="http://schemas.microsoft.com/office/2006/metadata/contentType"/>
@@ -39809,4 +39738,12 @@
     <ds:schemaRef ds:uri="http://schemas.microsoft.com/internal/obd"/>
   </ds:schemaRefs>
 </ds:datastoreItem>
+</file>
+
+<file path=customXml/itemProps4.xml><?xml version="1.0" encoding="utf-8"?>
+<ds:datastoreItem xmlns:ds="http://schemas.openxmlformats.org/officeDocument/2006/customXml" ds:itemID="{5AF42D2F-D7AF-42CA-8CA4-8CE2B9B926D1}">
+  <ds:schemaRefs>
+    <ds:schemaRef ds:uri="http://schemas.microsoft.com/sharepoint/v3/contenttype/forms"/>
+  </ds:schemaRefs>
+</ds:datastoreItem>
 </file>
</xml_diff>

<commit_message>
fixed stair and obst logic
</commit_message>
<xml_diff>
--- a/Oil Pan Fire Appendix.docx
+++ b/Oil Pan Fire Appendix.docx
@@ -95,8 +95,13 @@
         <w:t xml:space="preserve">provide a quantification of what constitutes “remote”, it is left to the designer to justify that a particular </w:t>
       </w:r>
       <w:r>
-        <w:t>arrangement of cooking facilities is acceptable. The purpose of this appendix is to provide a quantitative assessment of the location of the cooking facilities on this project to demonstrate that should a cooker fire occur,</w:t>
+        <w:t xml:space="preserve">arrangement of cooking facilities is acceptable. The purpose of this appendix is to provide a quantitative assessment of the location of the cooking facilities on this project to demonstrate that should a cooker fire </w:t>
       </w:r>
+      <w:proofErr w:type="gramStart"/>
+      <w:r>
+        <w:t>occur,</w:t>
+      </w:r>
+      <w:proofErr w:type="gramEnd"/>
       <w:r>
         <w:t xml:space="preserve"> occupants are able to safely evacuate. </w:t>
       </w:r>
@@ -306,8 +311,13 @@
         <w:t xml:space="preserve">As such, this study focusses </w:t>
       </w:r>
       <w:r>
-        <w:t>solely on the period of time</w:t>
+        <w:t xml:space="preserve">solely on the </w:t>
       </w:r>
+      <w:proofErr w:type="gramStart"/>
+      <w:r>
+        <w:t>period of time</w:t>
+      </w:r>
+      <w:proofErr w:type="gramEnd"/>
       <w:r>
         <w:t xml:space="preserve"> following ignition but</w:t>
       </w:r>
@@ -632,6 +642,7 @@
                               </w:rPr>
                               <w:t xml:space="preserve">scape </w:t>
                             </w:r>
+                            <w:proofErr w:type="gramStart"/>
                             <w:r>
                               <w:rPr>
                                 <w:rFonts w:ascii="Segoe UI Light" w:hAnsi="Segoe UI Light" w:cs="Segoe UI Light"/>
@@ -646,7 +657,16 @@
                                 <w:sz w:val="20"/>
                                 <w:szCs w:val="20"/>
                               </w:rPr>
-                              <w:t xml:space="preserve">oors and </w:t>
+                              <w:t>oors</w:t>
+                            </w:r>
+                            <w:proofErr w:type="gramEnd"/>
+                            <w:r>
+                              <w:rPr>
+                                <w:rFonts w:ascii="Segoe UI Light" w:hAnsi="Segoe UI Light" w:cs="Segoe UI Light"/>
+                                <w:sz w:val="20"/>
+                                <w:szCs w:val="20"/>
+                              </w:rPr>
+                              <w:t xml:space="preserve"> and </w:t>
                             </w:r>
                             <w:r>
                               <w:rPr>
@@ -844,6 +864,7 @@
                         </w:rPr>
                         <w:t xml:space="preserve">scape </w:t>
                       </w:r>
+                      <w:proofErr w:type="gramStart"/>
                       <w:r>
                         <w:rPr>
                           <w:rFonts w:ascii="Segoe UI Light" w:hAnsi="Segoe UI Light" w:cs="Segoe UI Light"/>
@@ -858,7 +879,16 @@
                           <w:sz w:val="20"/>
                           <w:szCs w:val="20"/>
                         </w:rPr>
-                        <w:t xml:space="preserve">oors and </w:t>
+                        <w:t>oors</w:t>
+                      </w:r>
+                      <w:proofErr w:type="gramEnd"/>
+                      <w:r>
+                        <w:rPr>
+                          <w:rFonts w:ascii="Segoe UI Light" w:hAnsi="Segoe UI Light" w:cs="Segoe UI Light"/>
+                          <w:sz w:val="20"/>
+                          <w:szCs w:val="20"/>
+                        </w:rPr>
+                        <w:t xml:space="preserve"> and </w:t>
                       </w:r>
                       <w:r>
                         <w:rPr>
@@ -5296,7 +5326,25 @@
                                 <w:sz w:val="20"/>
                                 <w:szCs w:val="20"/>
                               </w:rPr>
-                              <w:t>If Required, Calculate Distance From Cooker to Escape Door and Calculate FED Contr</w:t>
+                              <w:t xml:space="preserve">If Required, Calculate Distance </w:t>
+                            </w:r>
+                            <w:proofErr w:type="gramStart"/>
+                            <w:r>
+                              <w:rPr>
+                                <w:rFonts w:ascii="Segoe UI Light" w:hAnsi="Segoe UI Light" w:cs="Segoe UI Light"/>
+                                <w:sz w:val="20"/>
+                                <w:szCs w:val="20"/>
+                              </w:rPr>
+                              <w:t>From</w:t>
+                            </w:r>
+                            <w:proofErr w:type="gramEnd"/>
+                            <w:r>
+                              <w:rPr>
+                                <w:rFonts w:ascii="Segoe UI Light" w:hAnsi="Segoe UI Light" w:cs="Segoe UI Light"/>
+                                <w:sz w:val="20"/>
+                                <w:szCs w:val="20"/>
+                              </w:rPr>
+                              <w:t xml:space="preserve"> Cooker to Escape Door and Calculate FED Contr</w:t>
                             </w:r>
                             <w:r>
                               <w:rPr>
@@ -5347,7 +5395,25 @@
                           <w:sz w:val="20"/>
                           <w:szCs w:val="20"/>
                         </w:rPr>
-                        <w:t>If Required, Calculate Distance From Cooker to Escape Door and Calculate FED Contr</w:t>
+                        <w:t xml:space="preserve">If Required, Calculate Distance </w:t>
+                      </w:r>
+                      <w:proofErr w:type="gramStart"/>
+                      <w:r>
+                        <w:rPr>
+                          <w:rFonts w:ascii="Segoe UI Light" w:hAnsi="Segoe UI Light" w:cs="Segoe UI Light"/>
+                          <w:sz w:val="20"/>
+                          <w:szCs w:val="20"/>
+                        </w:rPr>
+                        <w:t>From</w:t>
+                      </w:r>
+                      <w:proofErr w:type="gramEnd"/>
+                      <w:r>
+                        <w:rPr>
+                          <w:rFonts w:ascii="Segoe UI Light" w:hAnsi="Segoe UI Light" w:cs="Segoe UI Light"/>
+                          <w:sz w:val="20"/>
+                          <w:szCs w:val="20"/>
+                        </w:rPr>
+                        <w:t xml:space="preserve"> Cooker to Escape Door and Calculate FED Contr</w:t>
                       </w:r>
                       <w:r>
                         <w:rPr>
@@ -6643,8 +6709,19 @@
                 <w:bCs/>
                 <w:sz w:val="18"/>
               </w:rPr>
-              <w:t>Pan material, diameter</w:t>
+              <w:t xml:space="preserve">Pan material, </w:t>
             </w:r>
+            <w:proofErr w:type="gramStart"/>
+            <w:r>
+              <w:rPr>
+                <w:rFonts w:ascii="Segoe UI Light" w:hAnsi="Segoe UI Light" w:cs="Segoe UI Light"/>
+                <w:b/>
+                <w:bCs/>
+                <w:sz w:val="18"/>
+              </w:rPr>
+              <w:t>diameter</w:t>
+            </w:r>
+            <w:proofErr w:type="gramEnd"/>
             <w:r>
               <w:rPr>
                 <w:rFonts w:ascii="Segoe UI Light" w:hAnsi="Segoe UI Light" w:cs="Segoe UI Light"/>
@@ -6724,6 +6801,7 @@
               </w:rPr>
               <w:t xml:space="preserve">Maximum HRR </w:t>
             </w:r>
+            <w:proofErr w:type="spellStart"/>
             <w:r>
               <w:rPr>
                 <w:rFonts w:ascii="Segoe UI Light" w:hAnsi="Segoe UI Light" w:cs="Segoe UI Light"/>
@@ -6747,6 +6825,7 @@
               </w:rPr>
               <w:t>max</w:t>
             </w:r>
+            <w:proofErr w:type="spellEnd"/>
             <w:r>
               <w:rPr>
                 <w:rFonts w:ascii="Segoe UI Light" w:hAnsi="Segoe UI Light" w:cs="Segoe UI Light"/>
@@ -6779,12 +6858,21 @@
                 <w:rFonts w:ascii="Segoe UI Light" w:hAnsi="Segoe UI Light" w:cs="Segoe UI Light"/>
               </w:rPr>
             </w:pPr>
+            <w:proofErr w:type="spellStart"/>
             <w:r>
               <w:rPr>
                 <w:rFonts w:ascii="Segoe UI Light" w:hAnsi="Segoe UI Light" w:cs="Segoe UI Light"/>
                 <w:color w:val="3B3838" w:themeColor="background2" w:themeShade="40"/>
               </w:rPr>
-              <w:t>Hamins et a</w:t>
+              <w:t>Hamins</w:t>
+            </w:r>
+            <w:proofErr w:type="spellEnd"/>
+            <w:r>
+              <w:rPr>
+                <w:rFonts w:ascii="Segoe UI Light" w:hAnsi="Segoe UI Light" w:cs="Segoe UI Light"/>
+                <w:color w:val="3B3838" w:themeColor="background2" w:themeShade="40"/>
+              </w:rPr>
+              <w:t xml:space="preserve"> et a</w:t>
             </w:r>
             <w:r>
               <w:rPr>
@@ -6990,12 +7078,21 @@
                 <w:color w:val="3B3838" w:themeColor="background2" w:themeShade="40"/>
               </w:rPr>
             </w:pPr>
+            <w:proofErr w:type="spellStart"/>
             <w:r>
               <w:rPr>
                 <w:rFonts w:ascii="Segoe UI Light" w:hAnsi="Segoe UI Light" w:cs="Segoe UI Light"/>
                 <w:color w:val="3B3838" w:themeColor="background2" w:themeShade="40"/>
               </w:rPr>
-              <w:t>Hamins et al. -</w:t>
+              <w:t>Hamins</w:t>
+            </w:r>
+            <w:proofErr w:type="spellEnd"/>
+            <w:r>
+              <w:rPr>
+                <w:rFonts w:ascii="Segoe UI Light" w:hAnsi="Segoe UI Light" w:cs="Segoe UI Light"/>
+                <w:color w:val="3B3838" w:themeColor="background2" w:themeShade="40"/>
+              </w:rPr>
+              <w:t xml:space="preserve"> et al. -</w:t>
             </w:r>
           </w:p>
           <w:p>
@@ -7172,12 +7269,21 @@
                 <w:color w:val="3B3838" w:themeColor="background2" w:themeShade="40"/>
               </w:rPr>
             </w:pPr>
+            <w:proofErr w:type="spellStart"/>
             <w:r>
               <w:rPr>
                 <w:rFonts w:ascii="Segoe UI Light" w:hAnsi="Segoe UI Light" w:cs="Segoe UI Light"/>
                 <w:color w:val="3B3838" w:themeColor="background2" w:themeShade="40"/>
               </w:rPr>
-              <w:t>Hamins et al. -</w:t>
+              <w:t>Hamins</w:t>
+            </w:r>
+            <w:proofErr w:type="spellEnd"/>
+            <w:r>
+              <w:rPr>
+                <w:rFonts w:ascii="Segoe UI Light" w:hAnsi="Segoe UI Light" w:cs="Segoe UI Light"/>
+                <w:color w:val="3B3838" w:themeColor="background2" w:themeShade="40"/>
+              </w:rPr>
+              <w:t xml:space="preserve"> et al. -</w:t>
             </w:r>
           </w:p>
           <w:p>
@@ -7354,12 +7460,21 @@
                 <w:color w:val="3B3838" w:themeColor="background2" w:themeShade="40"/>
               </w:rPr>
             </w:pPr>
+            <w:proofErr w:type="spellStart"/>
             <w:r>
               <w:rPr>
                 <w:rFonts w:ascii="Segoe UI Light" w:hAnsi="Segoe UI Light" w:cs="Segoe UI Light"/>
                 <w:color w:val="3B3838" w:themeColor="background2" w:themeShade="40"/>
               </w:rPr>
-              <w:t>Hamins et al. -</w:t>
+              <w:t>Hamins</w:t>
+            </w:r>
+            <w:proofErr w:type="spellEnd"/>
+            <w:r>
+              <w:rPr>
+                <w:rFonts w:ascii="Segoe UI Light" w:hAnsi="Segoe UI Light" w:cs="Segoe UI Light"/>
+                <w:color w:val="3B3838" w:themeColor="background2" w:themeShade="40"/>
+              </w:rPr>
+              <w:t xml:space="preserve"> et al. -</w:t>
             </w:r>
           </w:p>
           <w:p>
@@ -7514,12 +7629,21 @@
                 <w:rFonts w:ascii="Segoe UI Light" w:hAnsi="Segoe UI Light" w:cs="Segoe UI Light"/>
               </w:rPr>
             </w:pPr>
+            <w:proofErr w:type="spellStart"/>
             <w:r>
               <w:rPr>
                 <w:rFonts w:ascii="Segoe UI Light" w:hAnsi="Segoe UI Light" w:cs="Segoe UI Light"/>
                 <w:color w:val="3B3838" w:themeColor="background2" w:themeShade="40"/>
               </w:rPr>
-              <w:t xml:space="preserve">Hamins et al. </w:t>
+              <w:t>Hamins</w:t>
+            </w:r>
+            <w:proofErr w:type="spellEnd"/>
+            <w:r>
+              <w:rPr>
+                <w:rFonts w:ascii="Segoe UI Light" w:hAnsi="Segoe UI Light" w:cs="Segoe UI Light"/>
+                <w:color w:val="3B3838" w:themeColor="background2" w:themeShade="40"/>
+              </w:rPr>
+              <w:t xml:space="preserve"> et al. </w:t>
             </w:r>
             <w:r>
               <w:rPr>
@@ -7840,16 +7964,39 @@
         <w:pStyle w:val="AppendixText"/>
       </w:pPr>
       <w:r>
-        <w:t xml:space="preserve">Of these tests, the Hamins et al KSG15 has a much greater heat release rate as the test allowed for the spread of fire to adjacent kitchen surfaces (i.e. cabinets, extraction hoods). As the flats in question are provided with suppression systems, this is not expected to occur in this instance so this result can be disregarded.  </w:t>
+        <w:t xml:space="preserve">Of these tests, the </w:t>
+      </w:r>
+      <w:proofErr w:type="spellStart"/>
+      <w:r>
+        <w:t>Hamins</w:t>
+      </w:r>
+      <w:proofErr w:type="spellEnd"/>
+      <w:r>
+        <w:t xml:space="preserve"> et al KSG15 has a much greater heat release rate as the test allowed for the spread of fire to adjacent kitchen surfaces (</w:t>
+      </w:r>
+      <w:proofErr w:type="gramStart"/>
+      <w:r>
+        <w:t xml:space="preserve">i.e.</w:t>
+      </w:r>
+      <w:proofErr w:type="gramEnd"/>
+      <w:r>
+        <w:t xml:space="preserve"> cabinets, extraction hoods). As the flats in question are provided with suppression systems, this is not expected to occur in this instance so this result can be disregarded.  </w:t>
       </w:r>
     </w:p>
     <w:p>
       <w:pPr>
         <w:pStyle w:val="AppendixText"/>
       </w:pPr>
-      <w:commentRangeStart w:id="8"/>
       <w:r>
-        <w:t xml:space="preserve">The next largest result, Hamins </w:t>
+        <w:t xml:space="preserve">The next largest result, </w:t>
+      </w:r>
+      <w:proofErr w:type="spellStart"/>
+      <w:r>
+        <w:t>Hamins</w:t>
+      </w:r>
+      <w:proofErr w:type="spellEnd"/>
+      <w:r>
+        <w:t xml:space="preserve"> </w:t>
       </w:r>
       <w:r>
         <w:t xml:space="preserve">et al Test </w:t>
@@ -7864,10 +8011,26 @@
         <w:t>4.5L) of cooking oil. This is representative of a</w:t>
       </w:r>
       <w:r>
-        <w:t xml:space="preserve">n old fashioned chip pan catching fire. Whilst this fire size is considered to be unrepresentative of the majority of </w:t>
+        <w:t xml:space="preserve">n </w:t>
+      </w:r>
+      <w:proofErr w:type="gramStart"/>
+      <w:r>
+        <w:t>old fashioned</w:t>
+      </w:r>
+      <w:proofErr w:type="gramEnd"/>
+      <w:r>
+        <w:t xml:space="preserve"> chip pan catching fire. Whilst this fire size is considered to be unrepresentative of the majority of </w:t>
       </w:r>
       <w:r>
-        <w:t xml:space="preserve">pan fires (most cooking does not take place in an old fashioned chip pan, </w:t>
+        <w:t xml:space="preserve">pan fires (most cooking does not take place in an </w:t>
+      </w:r>
+      <w:proofErr w:type="gramStart"/>
+      <w:r>
+        <w:t>old fashioned</w:t>
+      </w:r>
+      <w:proofErr w:type="gramEnd"/>
+      <w:r>
+        <w:t xml:space="preserve"> chip pan, </w:t>
       </w:r>
       <w:r>
         <w:t>such pans tend to be replaced by standalone deep fat fryer units today)</w:t>
@@ -7911,7 +8074,7 @@
         <w:t>In the research paper “Modelling the thermal radiation from kitchen hob fires”, Spearpoint, Hopkin and Hopkin found that the most accurate hand calculation for radiative heat flux from a cooker fire is to adopt a point source model, where the received heat flux is given as:</w:t>
       </w:r>
     </w:p>
-    <w:bookmarkStart w:id="11" w:name="_Hlk139460897"/>
+    <w:bookmarkStart w:id="8" w:name="_Hlk139460897"/>
     <w:p>
       <w:pPr>
         <w:pStyle w:val="AppendixText"/>
@@ -8032,13 +8195,7 @@
                 <w:rPr>
                   <w:rFonts w:ascii="Cambria Math" w:hAnsi="Cambria Math"/>
                 </w:rPr>
-                <m:t>4</m:t>
-              </m:r>
-              <m:r>
-                <w:rPr>
-                  <w:rFonts w:ascii="Cambria Math" w:hAnsi="Cambria Math"/>
-                </w:rPr>
-                <m:t>π</m:t>
+                <m:t>4π</m:t>
               </m:r>
               <m:sSup>
                 <m:sSupPr>
@@ -8071,7 +8228,7 @@
         </m:oMath>
       </m:oMathPara>
     </w:p>
-    <w:bookmarkEnd w:id="11"/>
+    <w:bookmarkEnd w:id="8"/>
     <w:p>
       <w:pPr>
         <w:pStyle w:val="AppendixText"/>
@@ -8414,13 +8571,7 @@
                 <w:rPr>
                   <w:rFonts w:ascii="Cambria Math" w:hAnsi="Cambria Math"/>
                 </w:rPr>
-                <m:t>4</m:t>
-              </m:r>
-              <m:r>
-                <w:rPr>
-                  <w:rFonts w:ascii="Cambria Math" w:hAnsi="Cambria Math"/>
-                </w:rPr>
-                <m:t>π</m:t>
+                <m:t>4π</m:t>
               </m:r>
               <m:sSup>
                 <m:sSupPr>
@@ -8565,9 +8716,9 @@
         <w:t xml:space="preserve">= </w:t>
       </w:r>
       <w:r>
-        <w:t xml:space="preserve">476</w:t>
+        <w:t xml:space="preserve">476.0</w:t>
       </w:r>
-      <w:commentRangeStart w:id="12"/>
+      <w:commentRangeStart w:id="9"/>
       <w:r>
         <w:t xml:space="preserve">/3 = </w:t>
       </w:r>
@@ -8577,14 +8728,15 @@
       <w:r>
         <w:t>kW</w:t>
       </w:r>
-      <w:commentRangeEnd w:id="12"/>
+      <w:commentRangeEnd w:id="9"/>
+      <w:proofErr w:type="gramEnd"/>
       <w:r>
         <w:rPr>
           <w:rStyle w:val="CommentReference"/>
           <w:rFonts w:asciiTheme="minorHAnsi" w:hAnsiTheme="minorHAnsi" w:cstheme="minorBidi"/>
           <w:color w:val="auto"/>
         </w:rPr>
-        <w:commentReference w:id="12"/>
+        <w:commentReference w:id="9"/>
       </w:r>
       <w:r>
         <w:t>).</w:t>
@@ -8601,14 +8753,14 @@
           <w:rFonts w:ascii="Segoe UI Light" w:eastAsiaTheme="minorHAnsi" w:hAnsi="Segoe UI Light" w:cs="Segoe UI Light"/>
         </w:rPr>
       </w:pPr>
-      <w:bookmarkStart w:id="13" w:name="_Toc128945154"/>
+      <w:bookmarkStart w:id="10" w:name="_Toc128945154"/>
       <w:r>
         <w:rPr>
           <w:rFonts w:ascii="Segoe UI Light" w:eastAsiaTheme="minorHAnsi" w:hAnsi="Segoe UI Light" w:cs="Segoe UI Light"/>
         </w:rPr>
         <w:t xml:space="preserve">FED </w:t>
       </w:r>
-      <w:bookmarkEnd w:id="13"/>
+      <w:bookmarkEnd w:id="10"/>
       <w:r>
         <w:rPr>
           <w:rFonts w:ascii="Segoe UI Light" w:eastAsiaTheme="minorHAnsi" w:hAnsi="Segoe UI Light" w:cs="Segoe UI Light"/>
@@ -9266,13 +9418,13 @@
       <w:r>
         <w:t xml:space="preserve"/>
       </w:r>
-      <w:commentRangeStart w:id="14"/>
+      <w:commentRangeStart w:id="11"/>
       <w:r>
         <w:t xml:space="preserve">It is assumed that the occupants walk at a speed of 1.2m/s, as per CIBSE Guide E and BS 7974:PD6.</w:t>
       </w:r>
-      <w:commentRangeEnd w:id="15"/>
+      <w:commentRangeEnd w:id="12"/>
       <w:r>
-        <w:commentReference w:id="15"/>
+        <w:commentReference w:id="12"/>
       </w:r>
       <w:r>
         <w:t xml:space="preserve"> </w:t>
@@ -9285,14 +9437,14 @@
         </w:rPr>
         <w:t xml:space="preserve"> </w:t>
       </w:r>
-      <w:commentRangeEnd w:id="17"/>
+      <w:commentRangeEnd w:id="14"/>
       <w:r>
         <w:rPr>
           <w:rStyle w:val="CommentReference"/>
           <w:rFonts w:asciiTheme="minorHAnsi" w:hAnsiTheme="minorHAnsi" w:cstheme="minorBidi"/>
           <w:color w:val="auto"/>
         </w:rPr>
-        <w:commentReference w:id="17"/>
+        <w:commentReference w:id="14"/>
       </w:r>
     </w:p>
     <w:p>
@@ -9301,6 +9453,75 @@
       </w:pPr>
       <w:r>
         <w:t xml:space="preserve">When drawing the escape route, it is assumed that an occupant is 0.5m wide, which is the mean value for U.S adults given on page 2837 of the SFPE handbook. </w:t>
+      </w:r>
+      <w:r>
+        <w:t xml:space="preserve"/>
+      </w:r>
+    </w:p>
+    <w:p>
+      <w:pPr>
+        <w:pStyle w:val="AppendixText"/>
+      </w:pPr>
+      <w:commentRangeStart w:id="15"/>
+      <w:r>
+        <w:t xml:space="preserve">The time taken for an occupant to open a door and escape through is taken to be </w:t>
+      </w:r>
+      <w:r>
+        <w:t xml:space="preserve">11.0</w:t>
+      </w:r>
+      <w:r>
+        <w:t xml:space="preserve"> seconds. </w:t>
+      </w:r>
+      <w:r>
+        <w:t xml:space="preserve"/>
+      </w:r>
+      <w:r>
+        <w:t xml:space="preserve"> </w:t>
+      </w:r>
+      <w:r>
+        <w:t>This is the 95</w:t>
+      </w:r>
+      <w:r>
+        <w:rPr>
+          <w:vertAlign w:val="superscript"/>
+        </w:rPr>
+        <w:t>th</w:t>
+      </w:r>
+      <w:r>
+        <w:t xml:space="preserve"> percentile value for “All Apartments” taken from Table 2 of “Estimating Door Open Time Distributions for Occupants Escaping from Apartments” by Hopkin et al. This figure </w:t>
+      </w:r>
+      <w:proofErr w:type="gramStart"/>
+      <w:r>
+        <w:t>is considered to be</w:t>
+      </w:r>
+      <w:proofErr w:type="gramEnd"/>
+      <w:r>
+        <w:t xml:space="preserve"> sufficiently onerous to account for all eventualities.</w:t>
+      </w:r>
+      <w:commentRangeEnd w:id="15"/>
+      <w:r>
+        <w:t xml:space="preserve"> </w:t>
+      </w:r>
+    </w:p>
+    <w:p>
+      <w:pPr>
+        <w:pStyle w:val="AppendixText"/>
+      </w:pPr>
+      <w:commentRangeStart w:id="17"/>
+      <w:r>
+        <w:t>It is assumed that the occupant receives a radiative heat dose for the entire time they are escaping through the door.</w:t>
+      </w:r>
+      <w:commentRangeEnd w:id="17"/>
+      <w:r>
+        <w:t xml:space="preserve"> </w:t>
+      </w:r>
+      <w:r>
+        <w:rPr>
+          <w:rStyle w:val="CommentReference"/>
+          <w:rFonts w:asciiTheme="minorHAnsi" w:hAnsiTheme="minorHAnsi" w:cstheme="minorBidi"/>
+          <w:color w:val="auto"/>
+        </w:rPr>
+        <w:commentReference w:id="17"/>
       </w:r>
       <w:r>
         <w:t xml:space="preserve"/>
@@ -9373,6 +9594,158 @@
         <mc:AlternateContent>
           <mc:Choice Requires="wps">
             <w:drawing>
+              <wp:anchor distT="0" distB="0" distL="114300" distR="114300" simplePos="0" relativeHeight="252487680" behindDoc="0" locked="0" layoutInCell="1" allowOverlap="1" wp14:anchorId="56BD440C" wp14:editId="5F6BE52C">
+                <wp:simplePos x="0" y="0"/>
+                <wp:positionH relativeFrom="margin">
+                  <wp:posOffset>2829560</wp:posOffset>
+                </wp:positionH>
+                <wp:positionV relativeFrom="paragraph">
+                  <wp:posOffset>73660</wp:posOffset>
+                </wp:positionV>
+                <wp:extent cx="1079500" cy="1022350"/>
+                <wp:effectExtent l="0" t="0" r="25400" b="25400"/>
+                <wp:wrapNone/>
+                <wp:docPr id="1047" name="Text Box 1754057518"/>
+                <wp:cNvGraphicFramePr/>
+                <a:graphic xmlns:a="http://schemas.openxmlformats.org/drawingml/2006/main">
+                  <a:graphicData uri="http://schemas.microsoft.com/office/word/2010/wordprocessingShape">
+                    <wps:wsp>
+                      <wps:cNvSpPr txBox="1"/>
+                      <wps:spPr>
+                        <a:xfrm>
+                          <a:off x="0" y="0"/>
+                          <a:ext cx="1079500" cy="1022350"/>
+                        </a:xfrm>
+                        <a:prstGeom prst="rect">
+                          <a:avLst/>
+                        </a:prstGeom>
+                        <a:solidFill>
+                          <a:schemeClr val="lt1"/>
+                        </a:solidFill>
+                        <a:ln w="6350">
+                          <a:solidFill>
+                            <a:prstClr val="black"/>
+                          </a:solidFill>
+                        </a:ln>
+                      </wps:spPr>
+                      <wps:txbx>
+                        <w:txbxContent>
+                          <w:p>
+                            <w:pPr>
+                              <w:jc w:val="center"/>
+                              <w:rPr>
+                                <w:rFonts w:ascii="Segoe UI Light" w:hAnsi="Segoe UI Light" w:cs="Segoe UI Light"/>
+                                <w:color w:val="FF0000"/>
+                                <w:sz w:val="20"/>
+                                <w:szCs w:val="20"/>
+                              </w:rPr>
+                            </w:pPr>
+                            <w:r>
+                              <w:rPr>
+                                <w:rFonts w:ascii="Segoe UI Light" w:hAnsi="Segoe UI Light" w:cs="Segoe UI Light"/>
+                                <w:color w:val="FF0000"/>
+                                <w:sz w:val="20"/>
+                                <w:szCs w:val="20"/>
+                              </w:rPr>
+                              <w:t xml:space="preserve">NB: </w:t>
+                            </w:r>
+                            <w:r>
+                              <w:rPr>
+                                <w:rFonts w:ascii="Segoe UI Light" w:hAnsi="Segoe UI Light" w:cs="Segoe UI Light"/>
+                                <w:color w:val="FF0000"/>
+                                <w:sz w:val="20"/>
+                                <w:szCs w:val="20"/>
+                              </w:rPr>
+                              <w:t>Figure should be changed</w:t>
+                            </w:r>
+                            <w:r>
+                              <w:rPr>
+                                <w:rFonts w:ascii="Segoe UI Light" w:hAnsi="Segoe UI Light" w:cs="Segoe UI Light"/>
+                                <w:color w:val="FF0000"/>
+                                <w:sz w:val="20"/>
+                                <w:szCs w:val="20"/>
+                              </w:rPr>
+                              <w:t xml:space="preserve"> &amp; door indicated if applicable!!</w:t>
+                            </w:r>
+                          </w:p>
+                        </w:txbxContent>
+                      </wps:txbx>
+                      <wps:bodyPr rot="0" spcFirstLastPara="0" vertOverflow="overflow" horzOverflow="overflow" vert="horz" wrap="square" lIns="91440" tIns="45720" rIns="91440" bIns="45720" numCol="1" spcCol="0" rtlCol="0" fromWordArt="0" anchor="t" anchorCtr="0" forceAA="0" compatLnSpc="1">
+                        <a:prstTxWarp prst="textNoShape">
+                          <a:avLst/>
+                        </a:prstTxWarp>
+                        <a:noAutofit/>
+                      </wps:bodyPr>
+                    </wps:wsp>
+                  </a:graphicData>
+                </a:graphic>
+                <wp14:sizeRelH relativeFrom="margin">
+                  <wp14:pctWidth>0</wp14:pctWidth>
+                </wp14:sizeRelH>
+                <wp14:sizeRelV relativeFrom="margin">
+                  <wp14:pctHeight>0</wp14:pctHeight>
+                </wp14:sizeRelV>
+              </wp:anchor>
+            </w:drawing>
+          </mc:Choice>
+          <mc:Fallback>
+            <w:pict>
+              <v:shape w14:anchorId="56BD440C" id="Text Box 1754057518" o:spid="_x0000_s1049" type="#_x0000_t202" style="position:absolute;left:0;text-align:left;margin-left:222.8pt;margin-top:5.8pt;width:85pt;height:80.5pt;z-index:252487680;visibility:visible;mso-wrap-style:square;mso-width-percent:0;mso-height-percent:0;mso-wrap-distance-left:9pt;mso-wrap-distance-top:0;mso-wrap-distance-right:9pt;mso-wrap-distance-bottom:0;mso-position-horizontal:absolute;mso-position-horizontal-relative:margin;mso-position-vertical:absolute;mso-position-vertical-relative:text;mso-width-percent:0;mso-height-percent:0;mso-width-relative:margin;mso-height-relative:margin;v-text-anchor:top" o:gfxdata="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" fillcolor="white [3201]" strokeweight=".5pt">
+                <v:textbox>
+                  <w:txbxContent>
+                    <w:p>
+                      <w:pPr>
+                        <w:jc w:val="center"/>
+                        <w:rPr>
+                          <w:rFonts w:ascii="Segoe UI Light" w:hAnsi="Segoe UI Light" w:cs="Segoe UI Light"/>
+                          <w:color w:val="FF0000"/>
+                          <w:sz w:val="20"/>
+                          <w:szCs w:val="20"/>
+                        </w:rPr>
+                      </w:pPr>
+                      <w:r>
+                        <w:rPr>
+                          <w:rFonts w:ascii="Segoe UI Light" w:hAnsi="Segoe UI Light" w:cs="Segoe UI Light"/>
+                          <w:color w:val="FF0000"/>
+                          <w:sz w:val="20"/>
+                          <w:szCs w:val="20"/>
+                        </w:rPr>
+                        <w:t xml:space="preserve">NB: </w:t>
+                      </w:r>
+                      <w:r>
+                        <w:rPr>
+                          <w:rFonts w:ascii="Segoe UI Light" w:hAnsi="Segoe UI Light" w:cs="Segoe UI Light"/>
+                          <w:color w:val="FF0000"/>
+                          <w:sz w:val="20"/>
+                          <w:szCs w:val="20"/>
+                        </w:rPr>
+                        <w:t>Figure should be changed</w:t>
+                      </w:r>
+                      <w:r>
+                        <w:rPr>
+                          <w:rFonts w:ascii="Segoe UI Light" w:hAnsi="Segoe UI Light" w:cs="Segoe UI Light"/>
+                          <w:color w:val="FF0000"/>
+                          <w:sz w:val="20"/>
+                          <w:szCs w:val="20"/>
+                        </w:rPr>
+                        <w:t xml:space="preserve"> &amp; door indicated if applicable!!</w:t>
+                      </w:r>
+                    </w:p>
+                  </w:txbxContent>
+                </v:textbox>
+                <w10:wrap anchorx="margin"/>
+              </v:shape>
+            </w:pict>
+          </mc:Fallback>
+        </mc:AlternateContent>
+      </w:r>
+      <w:r>
+        <w:rPr>
+          <w:noProof/>
+        </w:rPr>
+        <mc:AlternateContent>
+          <mc:Choice Requires="wps">
+            <w:drawing>
               <wp:anchor distT="0" distB="0" distL="114300" distR="114300" simplePos="0" relativeHeight="252484608" behindDoc="0" locked="0" layoutInCell="1" allowOverlap="1" wp14:anchorId="7A63B8AB" wp14:editId="5EB07939">
                 <wp:simplePos x="0" y="0"/>
                 <wp:positionH relativeFrom="column">
@@ -9384,7 +9757,7 @@
                 <wp:extent cx="1378585" cy="11430"/>
                 <wp:effectExtent l="0" t="76200" r="31115" b="83820"/>
                 <wp:wrapNone/>
-                <wp:docPr id="1047" name="Straight Arrow Connector 974634560"/>
+                <wp:docPr id="1048" name="Straight Arrow Connector 974634560"/>
                 <wp:cNvGraphicFramePr/>
                 <a:graphic xmlns:a="http://schemas.openxmlformats.org/drawingml/2006/main">
                   <a:graphicData uri="http://schemas.microsoft.com/office/word/2010/wordprocessingShape">
@@ -9450,7 +9823,7 @@
                 <wp:extent cx="1378585" cy="11430"/>
                 <wp:effectExtent l="0" t="76200" r="31115" b="83820"/>
                 <wp:wrapNone/>
-                <wp:docPr id="1048" name="Straight Arrow Connector 1362671424"/>
+                <wp:docPr id="1049" name="Straight Arrow Connector 1362671424"/>
                 <wp:cNvGraphicFramePr/>
                 <a:graphic xmlns:a="http://schemas.openxmlformats.org/drawingml/2006/main">
                   <a:graphicData uri="http://schemas.microsoft.com/office/word/2010/wordprocessingShape">
@@ -9516,7 +9889,7 @@
                 <wp:extent cx="1079500" cy="266700"/>
                 <wp:effectExtent l="0" t="0" r="25400" b="19050"/>
                 <wp:wrapNone/>
-                <wp:docPr id="1049" name="Text Box 91188829"/>
+                <wp:docPr id="1050" name="Text Box 91188829"/>
                 <wp:cNvGraphicFramePr/>
                 <a:graphic xmlns:a="http://schemas.openxmlformats.org/drawingml/2006/main">
                   <a:graphicData uri="http://schemas.microsoft.com/office/word/2010/wordprocessingShape">
@@ -9581,7 +9954,7 @@
           </mc:Choice>
           <mc:Fallback>
             <w:pict>
-              <v:shape w14:anchorId="33E3998C" id="Text Box 91188829" o:spid="_x0000_s1049" type="#_x0000_t202" style="position:absolute;left:0;text-align:left;margin-left:350.05pt;margin-top:110.95pt;width:85pt;height:21pt;z-index:252482560;visibility:visible;mso-wrap-style:square;mso-width-percent:0;mso-height-percent:0;mso-wrap-distance-left:9pt;mso-wrap-distance-top:0;mso-wrap-distance-right:9pt;mso-wrap-distance-bottom:0;mso-position-horizontal:absolute;mso-position-horizontal-relative:margin;mso-position-vertical:absolute;mso-position-vertical-relative:text;mso-width-percent:0;mso-height-percent:0;mso-width-relative:margin;mso-height-relative:margin;v-text-anchor:top" o:gfxdata="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" fillcolor="white [3201]" strokeweight=".5pt">
+              <v:shape w14:anchorId="33E3998C" id="Text Box 91188829" o:spid="_x0000_s1050" type="#_x0000_t202" style="position:absolute;left:0;text-align:left;margin-left:350.05pt;margin-top:110.95pt;width:85pt;height:21pt;z-index:252482560;visibility:visible;mso-wrap-style:square;mso-width-percent:0;mso-height-percent:0;mso-wrap-distance-left:9pt;mso-wrap-distance-top:0;mso-wrap-distance-right:9pt;mso-wrap-distance-bottom:0;mso-position-horizontal:absolute;mso-position-horizontal-relative:margin;mso-position-vertical:absolute;mso-position-vertical-relative:text;mso-width-percent:0;mso-height-percent:0;mso-width-relative:margin;mso-height-relative:margin;v-text-anchor:top" o:gfxdata="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" fillcolor="white [3201]" strokeweight=".5pt">
                 <v:textbox>
                   <w:txbxContent>
                     <w:p>
@@ -9628,7 +10001,7 @@
                 <wp:extent cx="1447800" cy="0"/>
                 <wp:effectExtent l="38100" t="76200" r="0" b="95250"/>
                 <wp:wrapNone/>
-                <wp:docPr id="1050" name="Straight Arrow Connector 1158879250"/>
+                <wp:docPr id="1051" name="Straight Arrow Connector 1158879250"/>
                 <wp:cNvGraphicFramePr/>
                 <a:graphic xmlns:a="http://schemas.openxmlformats.org/drawingml/2006/main">
                   <a:graphicData uri="http://schemas.microsoft.com/office/word/2010/wordprocessingShape">
@@ -9700,7 +10073,7 @@
                 <wp:extent cx="1331595" cy="266700"/>
                 <wp:effectExtent l="0" t="0" r="20955" b="19050"/>
                 <wp:wrapNone/>
-                <wp:docPr id="1051" name="Text Box 1208141122"/>
+                <wp:docPr id="1052" name="Text Box 1208141122"/>
                 <wp:cNvGraphicFramePr/>
                 <a:graphic xmlns:a="http://schemas.openxmlformats.org/drawingml/2006/main">
                   <a:graphicData uri="http://schemas.microsoft.com/office/word/2010/wordprocessingShape">
@@ -9765,7 +10138,7 @@
           </mc:Choice>
           <mc:Fallback>
             <w:pict>
-              <v:shape w14:anchorId="07DC8473" id="Text Box 1208141122" o:spid="_x0000_s1050" type="#_x0000_t202" style="position:absolute;left:0;text-align:left;margin-left:66.75pt;margin-top:117.95pt;width:104.85pt;height:21pt;z-index:252483584;visibility:visible;mso-wrap-style:square;mso-width-percent:0;mso-height-percent:0;mso-wrap-distance-left:9pt;mso-wrap-distance-top:0;mso-wrap-distance-right:9pt;mso-wrap-distance-bottom:0;mso-position-horizontal:absolute;mso-position-horizontal-relative:margin;mso-position-vertical:absolute;mso-position-vertical-relative:text;mso-width-percent:0;mso-height-percent:0;mso-width-relative:margin;mso-height-relative:margin;v-text-anchor:top" o:gfxdata="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" fillcolor="white [3201]" strokeweight=".5pt">
+              <v:shape w14:anchorId="07DC8473" id="Text Box 1208141122" o:spid="_x0000_s1051" type="#_x0000_t202" style="position:absolute;left:0;text-align:left;margin-left:66.75pt;margin-top:117.95pt;width:104.85pt;height:21pt;z-index:252483584;visibility:visible;mso-wrap-style:square;mso-width-percent:0;mso-height-percent:0;mso-wrap-distance-left:9pt;mso-wrap-distance-top:0;mso-wrap-distance-right:9pt;mso-wrap-distance-bottom:0;mso-position-horizontal:absolute;mso-position-horizontal-relative:margin;mso-position-vertical:absolute;mso-position-vertical-relative:text;mso-width-percent:0;mso-height-percent:0;mso-width-relative:margin;mso-height-relative:margin;v-text-anchor:top" o:gfxdata="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" fillcolor="white [3201]" strokeweight=".5pt">
                 <v:textbox>
                   <w:txbxContent>
                     <w:p>
@@ -9812,7 +10185,7 @@
                 <wp:extent cx="1090295" cy="266700"/>
                 <wp:effectExtent l="0" t="0" r="14605" b="19050"/>
                 <wp:wrapNone/>
-                <wp:docPr id="1052" name="Text Box 239145535"/>
+                <wp:docPr id="1053" name="Text Box 239145535"/>
                 <wp:cNvGraphicFramePr/>
                 <a:graphic xmlns:a="http://schemas.openxmlformats.org/drawingml/2006/main">
                   <a:graphicData uri="http://schemas.microsoft.com/office/word/2010/wordprocessingShape">
@@ -9877,7 +10250,7 @@
           </mc:Choice>
           <mc:Fallback>
             <w:pict>
-              <v:shape w14:anchorId="5D35E435" id="Text Box 239145535" o:spid="_x0000_s1051" type="#_x0000_t202" style="position:absolute;left:0;text-align:left;margin-left:83.35pt;margin-top:149.3pt;width:85.85pt;height:21pt;z-index:252481536;visibility:visible;mso-wrap-style:square;mso-width-percent:0;mso-height-percent:0;mso-wrap-distance-left:9pt;mso-wrap-distance-top:0;mso-wrap-distance-right:9pt;mso-wrap-distance-bottom:0;mso-position-horizontal:absolute;mso-position-horizontal-relative:margin;mso-position-vertical:absolute;mso-position-vertical-relative:text;mso-width-percent:0;mso-height-percent:0;mso-width-relative:margin;mso-height-relative:margin;v-text-anchor:top" o:gfxdata="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" fillcolor="white [3201]" strokeweight=".5pt">
+              <v:shape w14:anchorId="5D35E435" id="Text Box 239145535" o:spid="_x0000_s1052" type="#_x0000_t202" style="position:absolute;left:0;text-align:left;margin-left:83.35pt;margin-top:149.3pt;width:85.85pt;height:21pt;z-index:252481536;visibility:visible;mso-wrap-style:square;mso-width-percent:0;mso-height-percent:0;mso-wrap-distance-left:9pt;mso-wrap-distance-top:0;mso-wrap-distance-right:9pt;mso-wrap-distance-bottom:0;mso-position-horizontal:absolute;mso-position-horizontal-relative:margin;mso-position-vertical:absolute;mso-position-vertical-relative:text;mso-width-percent:0;mso-height-percent:0;mso-width-relative:margin;mso-height-relative:margin;v-text-anchor:top" o:gfxdata="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" fillcolor="white [3201]" strokeweight=".5pt">
                 <v:textbox>
                   <w:txbxContent>
                     <w:p>
@@ -9924,7 +10297,7 @@
                 <wp:extent cx="1052195" cy="266700"/>
                 <wp:effectExtent l="0" t="0" r="14605" b="19050"/>
                 <wp:wrapNone/>
-                <wp:docPr id="1053" name="Text Box 1772415784"/>
+                <wp:docPr id="1054" name="Text Box 1772415784"/>
                 <wp:cNvGraphicFramePr/>
                 <a:graphic xmlns:a="http://schemas.openxmlformats.org/drawingml/2006/main">
                   <a:graphicData uri="http://schemas.microsoft.com/office/word/2010/wordprocessingShape">
@@ -9989,7 +10362,7 @@
           </mc:Choice>
           <mc:Fallback>
             <w:pict>
-              <v:shape w14:anchorId="1CE9D758" id="Text Box 1772415784" o:spid="_x0000_s1052" type="#_x0000_t202" style="position:absolute;left:0;text-align:left;margin-left:83.75pt;margin-top:86.5pt;width:82.85pt;height:21pt;z-index:252485632;visibility:visible;mso-wrap-style:square;mso-width-percent:0;mso-height-percent:0;mso-wrap-distance-left:9pt;mso-wrap-distance-top:0;mso-wrap-distance-right:9pt;mso-wrap-distance-bottom:0;mso-position-horizontal:absolute;mso-position-horizontal-relative:margin;mso-position-vertical:absolute;mso-position-vertical-relative:text;mso-width-percent:0;mso-height-percent:0;mso-width-relative:margin;mso-height-relative:margin;v-text-anchor:top" o:gfxdata="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" fillcolor="white [3201]" strokeweight=".5pt">
+              <v:shape w14:anchorId="1CE9D758" id="Text Box 1772415784" o:spid="_x0000_s1053" type="#_x0000_t202" style="position:absolute;left:0;text-align:left;margin-left:83.75pt;margin-top:86.5pt;width:82.85pt;height:21pt;z-index:252485632;visibility:visible;mso-wrap-style:square;mso-width-percent:0;mso-height-percent:0;mso-wrap-distance-left:9pt;mso-wrap-distance-top:0;mso-wrap-distance-right:9pt;mso-wrap-distance-bottom:0;mso-position-horizontal:absolute;mso-position-horizontal-relative:margin;mso-position-vertical:absolute;mso-position-vertical-relative:text;mso-width-percent:0;mso-height-percent:0;mso-width-relative:margin;mso-height-relative:margin;v-text-anchor:top" o:gfxdata="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" fillcolor="white [3201]" strokeweight=".5pt">
                 <v:textbox>
                   <w:txbxContent>
                     <w:p>
@@ -10036,7 +10409,7 @@
                 <wp:extent cx="1378585" cy="11430"/>
                 <wp:effectExtent l="0" t="76200" r="31115" b="83820"/>
                 <wp:wrapNone/>
-                <wp:docPr id="1054" name="Straight Arrow Connector 941703519"/>
+                <wp:docPr id="1055" name="Straight Arrow Connector 941703519"/>
                 <wp:cNvGraphicFramePr/>
                 <a:graphic xmlns:a="http://schemas.openxmlformats.org/drawingml/2006/main">
                   <a:graphicData uri="http://schemas.microsoft.com/office/word/2010/wordprocessingShape">
@@ -10090,8 +10463,8 @@
         </w:rPr>
         <w:t xml:space="preserve"> </w:t>
       </w:r>
-      <w:commentRangeStart w:id="21"/>
-      <w:commentRangeStart w:id="22"/>
+      <w:commentRangeStart w:id="18"/>
+      <w:commentRangeStart w:id="19"/>
       <w:r>
         <w:rPr>
           <w:noProof/>
@@ -10100,7 +10473,7 @@
           <wp:inline distT="0" distB="0" distL="0" distR="0" wp14:anchorId="58703A18" wp14:editId="6471860E">
             <wp:extent cx="1769778" cy="3900735"/>
             <wp:effectExtent l="0" t="0" r="1905" b="5080"/>
-            <wp:docPr id="1055" name="Picture 1" descr="A blue line drawing of a house&#10;&#10;Description automatically generated"/>
+            <wp:docPr id="1056" name="Picture 1" descr="A blue line drawing of a house&#10;&#10;Description automatically generated"/>
             <wp:cNvGraphicFramePr>
               <a:graphicFrameLocks xmlns:a="http://schemas.openxmlformats.org/drawingml/2006/main" noChangeAspect="1"/>
             </wp:cNvGraphicFramePr>
@@ -10132,23 +10505,23 @@
           </wp:inline>
         </w:drawing>
       </w:r>
-      <w:commentRangeEnd w:id="21"/>
+      <w:commentRangeEnd w:id="18"/>
       <w:r>
         <w:rPr>
           <w:rStyle w:val="CommentReference"/>
           <w:rFonts w:asciiTheme="minorHAnsi" w:hAnsiTheme="minorHAnsi" w:cstheme="minorBidi"/>
           <w:color w:val="auto"/>
         </w:rPr>
-        <w:commentReference w:id="21"/>
+        <w:commentReference w:id="18"/>
       </w:r>
-      <w:commentRangeEnd w:id="22"/>
+      <w:commentRangeEnd w:id="19"/>
       <w:r>
         <w:rPr>
           <w:rStyle w:val="CommentReference"/>
           <w:rFonts w:asciiTheme="minorHAnsi" w:hAnsiTheme="minorHAnsi" w:cstheme="minorBidi"/>
           <w:color w:val="auto"/>
         </w:rPr>
-        <w:commentReference w:id="22"/>
+        <w:commentReference w:id="19"/>
       </w:r>
     </w:p>
     <w:p>
@@ -10156,7 +10529,7 @@
         <w:pStyle w:val="figuretabletitle"/>
         <w:spacing w:before="240"/>
       </w:pPr>
-      <w:bookmarkStart w:id="23" w:name="_Ref139462755"/>
+      <w:bookmarkStart w:id="20" w:name="_Ref139462755"/>
       <w:r>
         <w:t xml:space="preserve">Figure </w:t>
       </w:r>
@@ -10178,7 +10551,7 @@
       <w:r>
         <w:fldChar w:fldCharType="end"/>
       </w:r>
-      <w:bookmarkEnd w:id="23"/>
+      <w:bookmarkEnd w:id="20"/>
       <w:r>
         <w:t>: Diagram of Software Inputs</w:t>
       </w:r>
@@ -10483,7 +10856,31 @@
                 <w:sz w:val="18"/>
                 <w:szCs w:val="18"/>
               </w:rPr>
-              <w:t>FED Contribution From Time Step</w:t>
+              <w:t xml:space="preserve">FED Contribution </w:t>
+            </w:r>
+            <w:proofErr w:type="gramStart"/>
+            <w:r>
+              <w:rPr>
+                <w:rFonts w:ascii="Segoe UI Light" w:hAnsi="Segoe UI Light" w:cs="Segoe UI Light"/>
+                <w:b/>
+                <w:bCs w:val="0"/>
+                <w:color w:val="000000"/>
+                <w:sz w:val="18"/>
+                <w:szCs w:val="18"/>
+              </w:rPr>
+              <w:t>From</w:t>
+            </w:r>
+            <w:proofErr w:type="gramEnd"/>
+            <w:r>
+              <w:rPr>
+                <w:rFonts w:ascii="Segoe UI Light" w:hAnsi="Segoe UI Light" w:cs="Segoe UI Light"/>
+                <w:b/>
+                <w:bCs w:val="0"/>
+                <w:color w:val="000000"/>
+                <w:sz w:val="18"/>
+                <w:szCs w:val="18"/>
+              </w:rPr>
+              <w:t xml:space="preserve"> Time Step</w:t>
             </w:r>
           </w:p>
         </w:tc>
@@ -10530,6 +10927,43 @@
         </w:trPr>
         <w:tc>
           <w:tcPr>
+            <w:tcW w:w="8914" w:type="dxa"/>
+            <w:gridSpan w:val="6"/>
+            <w:tcBorders>
+              <w:top w:val="single" w:sz="12" w:space="0" w:color="2F5496" w:themeColor="accent1" w:themeShade="BF"/>
+            </w:tcBorders>
+            <w:vAlign w:val="bottom"/>
+          </w:tcPr>
+          <w:p>
+            <w:pPr>
+              <w:pStyle w:val="AppendixSub-Heading"/>
+              <w:spacing w:before="0" w:after="0"/>
+              <w:ind w:left="0" w:firstLine="0"/>
+              <w:rPr>
+                <w:rFonts w:ascii="Segoe UI Light" w:hAnsi="Segoe UI Light" w:cs="Segoe UI Light"/>
+                <w:color w:val="000000"/>
+                <w:sz w:val="18"/>
+                <w:szCs w:val="18"/>
+              </w:rPr>
+            </w:pPr>
+            <w:r>
+              <w:rPr>
+                <w:rFonts w:ascii="Segoe UI Light" w:hAnsi="Segoe UI Light" w:cs="Segoe UI Light"/>
+                <w:color w:val="000000"/>
+                <w:sz w:val="18"/>
+                <w:szCs w:val="18"/>
+              </w:rPr>
+              <w:t>Travel Along Escape Route</w:t>
+            </w:r>
+          </w:p>
+        </w:tc>
+      </w:tr>
+      <w:tr>
+        <w:trPr>
+          <w:trHeight w:val="316"/>
+        </w:trPr>
+        <w:tc>
+          <w:tcPr>
             <w:tcW w:w="1464" w:type="dxa"/>
             <w:tcBorders>
               <w:top w:val="single" w:sz="12" w:space="0" w:color="2F5496" w:themeColor="accent1" w:themeShade="BF"/>
@@ -10547,7 +10981,7 @@
                 <w:color w:val="404040"/>
                 <w:sz w:val="18"/>
               </w:rPr>
-              <w:t>0</w:t>
+              <w:t>0.0</w:t>
             </w:r>
           </w:p>
         </w:tc>
@@ -10570,7 +11004,7 @@
                 <w:color w:val="404040"/>
                 <w:sz w:val="18"/>
               </w:rPr>
-              <w:t>0</w:t>
+              <w:t>0.0</w:t>
             </w:r>
           </w:p>
         </w:tc>
@@ -10593,7 +11027,7 @@
                 <w:color w:val="404040"/>
                 <w:sz w:val="18"/>
               </w:rPr>
-              <w:t>6.36</w:t>
+              <w:t>3.72</w:t>
             </w:r>
           </w:p>
         </w:tc>
@@ -10616,7 +11050,7 @@
                 <w:color w:val="404040"/>
                 <w:sz w:val="18"/>
               </w:rPr>
-              <w:t>0.31</w:t>
+              <w:t>0.91</w:t>
             </w:r>
           </w:p>
         </w:tc>
@@ -10639,7 +11073,7 @@
                 <w:color w:val="404040"/>
                 <w:sz w:val="18"/>
               </w:rPr>
-              <w:t>0.0</w:t>
+              <w:t>0.01</w:t>
             </w:r>
           </w:p>
         </w:tc>
@@ -10662,7 +11096,7 @@
                 <w:color w:val="404040"/>
                 <w:sz w:val="18"/>
               </w:rPr>
-              <w:t>0.0</w:t>
+              <w:t>0.01</w:t>
             </w:r>
           </w:p>
         </w:tc>
@@ -10687,7 +11121,7 @@
                 <w:color w:val="404040"/>
                 <w:sz w:val="18"/>
               </w:rPr>
-              <w:t>1</w:t>
+              <w:t>1.0</w:t>
             </w:r>
           </w:p>
         </w:tc>
@@ -10727,7 +11161,7 @@
                 <w:color w:val="404040"/>
                 <w:sz w:val="18"/>
               </w:rPr>
-              <w:t>5.18</w:t>
+              <w:t>2.76</w:t>
             </w:r>
           </w:p>
         </w:tc>
@@ -10747,257 +11181,7 @@
                 <w:color w:val="404040"/>
                 <w:sz w:val="18"/>
               </w:rPr>
-              <w:t>0.47</w:t>
-            </w:r>
-          </w:p>
-        </w:tc>
-        <w:tc>
-          <w:tcPr>
-            <w:tcW w:w="1479" w:type="dxa"/>
-            <w:vAlign w:val="bottom"/>
-          </w:tcPr>
-          <w:p>
-            <w:pPr>
-              <w:jc w:val="center"/>
-            </w:pPr>
-            <w:r>
-              <w:rPr>
-                <w:rFonts w:ascii="Segoe UI Light" w:hAnsi="Segoe UI Light"/>
-                <w:b w:val="0"/>
-                <w:color w:val="404040"/>
-                <w:sz w:val="18"/>
-              </w:rPr>
-              <w:t>0.0</w:t>
-            </w:r>
-          </w:p>
-        </w:tc>
-        <w:tc>
-          <w:tcPr>
-            <w:tcW w:w="1559" w:type="dxa"/>
-            <w:vAlign w:val="bottom"/>
-          </w:tcPr>
-          <w:p>
-            <w:pPr>
-              <w:jc w:val="center"/>
-            </w:pPr>
-            <w:r>
-              <w:rPr>
-                <w:rFonts w:ascii="Segoe UI Light" w:hAnsi="Segoe UI Light"/>
-                <w:b w:val="0"/>
-                <w:color w:val="404040"/>
-                <w:sz w:val="18"/>
-              </w:rPr>
-              <w:t>0.01</w:t>
-            </w:r>
-          </w:p>
-        </w:tc>
-      </w:tr>
-      <w:tr>
-        <w:trPr>
-          <w:trHeight w:val="316"/>
-        </w:trPr>
-        <w:tc>
-          <w:tcPr>
-            <w:tcW w:w="1464" w:type="dxa"/>
-            <w:vAlign w:val="bottom"/>
-          </w:tcPr>
-          <w:p>
-            <w:pPr>
-              <w:jc w:val="center"/>
-            </w:pPr>
-            <w:r>
-              <w:rPr>
-                <w:rFonts w:ascii="Segoe UI Light" w:hAnsi="Segoe UI Light"/>
-                <w:b w:val="0"/>
-                <w:color w:val="404040"/>
-                <w:sz w:val="18"/>
-              </w:rPr>
-              <w:t>2</w:t>
-            </w:r>
-          </w:p>
-        </w:tc>
-        <w:tc>
-          <w:tcPr>
-            <w:tcW w:w="1471" w:type="dxa"/>
-            <w:vAlign w:val="bottom"/>
-          </w:tcPr>
-          <w:p>
-            <w:pPr>
-              <w:jc w:val="center"/>
-            </w:pPr>
-            <w:r>
-              <w:rPr>
-                <w:rFonts w:ascii="Segoe UI Light" w:hAnsi="Segoe UI Light"/>
-                <w:b w:val="0"/>
-                <w:color w:val="404040"/>
-                <w:sz w:val="18"/>
-              </w:rPr>
-              <w:t>2.4</w:t>
-            </w:r>
-          </w:p>
-        </w:tc>
-        <w:tc>
-          <w:tcPr>
-            <w:tcW w:w="1470" w:type="dxa"/>
-            <w:vAlign w:val="bottom"/>
-          </w:tcPr>
-          <w:p>
-            <w:pPr>
-              <w:jc w:val="center"/>
-            </w:pPr>
-            <w:r>
-              <w:rPr>
-                <w:rFonts w:ascii="Segoe UI Light" w:hAnsi="Segoe UI Light"/>
-                <w:b w:val="0"/>
-                <w:color w:val="404040"/>
-                <w:sz w:val="18"/>
-              </w:rPr>
-              <w:t>4.0</w:t>
-            </w:r>
-          </w:p>
-        </w:tc>
-        <w:tc>
-          <w:tcPr>
-            <w:tcW w:w="1471" w:type="dxa"/>
-            <w:vAlign w:val="bottom"/>
-          </w:tcPr>
-          <w:p>
-            <w:pPr>
-              <w:jc w:val="center"/>
-            </w:pPr>
-            <w:r>
-              <w:rPr>
-                <w:rFonts w:ascii="Segoe UI Light" w:hAnsi="Segoe UI Light"/>
-                <w:b w:val="0"/>
-                <w:color w:val="404040"/>
-                <w:sz w:val="18"/>
-              </w:rPr>
-              <w:t>0.79</w:t>
-            </w:r>
-          </w:p>
-        </w:tc>
-        <w:tc>
-          <w:tcPr>
-            <w:tcW w:w="1479" w:type="dxa"/>
-            <w:vAlign w:val="bottom"/>
-          </w:tcPr>
-          <w:p>
-            <w:pPr>
-              <w:jc w:val="center"/>
-            </w:pPr>
-            <w:r>
-              <w:rPr>
-                <w:rFonts w:ascii="Segoe UI Light" w:hAnsi="Segoe UI Light"/>
-                <w:b w:val="0"/>
-                <w:color w:val="404040"/>
-                <w:sz w:val="18"/>
-              </w:rPr>
-              <w:t>0.01</w:t>
-            </w:r>
-          </w:p>
-        </w:tc>
-        <w:tc>
-          <w:tcPr>
-            <w:tcW w:w="1559" w:type="dxa"/>
-            <w:vAlign w:val="bottom"/>
-          </w:tcPr>
-          <w:p>
-            <w:pPr>
-              <w:jc w:val="center"/>
-            </w:pPr>
-            <w:r>
-              <w:rPr>
-                <w:rFonts w:ascii="Segoe UI Light" w:hAnsi="Segoe UI Light"/>
-                <w:b w:val="0"/>
-                <w:color w:val="404040"/>
-                <w:sz w:val="18"/>
-              </w:rPr>
-              <w:t>0.02</w:t>
-            </w:r>
-          </w:p>
-        </w:tc>
-      </w:tr>
-      <w:tr>
-        <w:trPr>
-          <w:trHeight w:val="316"/>
-        </w:trPr>
-        <w:tc>
-          <w:tcPr>
-            <w:tcW w:w="1464" w:type="dxa"/>
-            <w:vAlign w:val="bottom"/>
-          </w:tcPr>
-          <w:p>
-            <w:pPr>
-              <w:jc w:val="center"/>
-            </w:pPr>
-            <w:r>
-              <w:rPr>
-                <w:rFonts w:ascii="Segoe UI Light" w:hAnsi="Segoe UI Light"/>
-                <w:b w:val="0"/>
-                <w:color w:val="404040"/>
-                <w:sz w:val="18"/>
-              </w:rPr>
-              <w:t>3</w:t>
-            </w:r>
-          </w:p>
-        </w:tc>
-        <w:tc>
-          <w:tcPr>
-            <w:tcW w:w="1471" w:type="dxa"/>
-            <w:vAlign w:val="bottom"/>
-          </w:tcPr>
-          <w:p>
-            <w:pPr>
-              <w:jc w:val="center"/>
-            </w:pPr>
-            <w:r>
-              <w:rPr>
-                <w:rFonts w:ascii="Segoe UI Light" w:hAnsi="Segoe UI Light"/>
-                <w:b w:val="0"/>
-                <w:color w:val="404040"/>
-                <w:sz w:val="18"/>
-              </w:rPr>
-              <w:t>3.6</w:t>
-            </w:r>
-          </w:p>
-        </w:tc>
-        <w:tc>
-          <w:tcPr>
-            <w:tcW w:w="1470" w:type="dxa"/>
-            <w:vAlign w:val="bottom"/>
-          </w:tcPr>
-          <w:p>
-            <w:pPr>
-              <w:jc w:val="center"/>
-            </w:pPr>
-            <w:r>
-              <w:rPr>
-                <w:rFonts w:ascii="Segoe UI Light" w:hAnsi="Segoe UI Light"/>
-                <w:b w:val="0"/>
-                <w:color w:val="404040"/>
-                <w:sz w:val="18"/>
-              </w:rPr>
-              <w:t>2.83</w:t>
-            </w:r>
-          </w:p>
-        </w:tc>
-        <w:tc>
-          <w:tcPr>
-            <w:tcW w:w="1471" w:type="dxa"/>
-            <w:vAlign w:val="bottom"/>
-          </w:tcPr>
-          <w:p>
-            <w:pPr>
-              <w:jc w:val="center"/>
-            </w:pPr>
-            <w:r>
-              <w:rPr>
-                <w:rFonts w:ascii="Segoe UI Light" w:hAnsi="Segoe UI Light"/>
-                <w:b w:val="0"/>
-                <w:color w:val="404040"/>
-                <w:sz w:val="18"/>
-              </w:rPr>
-              <w:t>1.57</w:t>
+              <w:t>1.66</w:t>
             </w:r>
           </w:p>
         </w:tc>
@@ -11062,7 +11246,7 @@
                 <w:color w:val="404040"/>
                 <w:sz w:val="18"/>
               </w:rPr>
-              <w:t>4</w:t>
+              <w:t>2.0</w:t>
             </w:r>
           </w:p>
         </w:tc>
@@ -11082,7 +11266,7 @@
                 <w:color w:val="404040"/>
                 <w:sz w:val="18"/>
               </w:rPr>
-              <w:t>5.12</w:t>
+              <w:t>2.4</w:t>
             </w:r>
           </w:p>
         </w:tc>
@@ -11102,7 +11286,7 @@
                 <w:color w:val="404040"/>
                 <w:sz w:val="18"/>
               </w:rPr>
-              <w:t>2.33</w:t>
+              <w:t>1.97</w:t>
             </w:r>
           </w:p>
         </w:tc>
@@ -11122,7 +11306,7 @@
                 <w:color w:val="404040"/>
                 <w:sz w:val="18"/>
               </w:rPr>
-              <w:t>2.32</w:t>
+              <w:t>3.25</w:t>
             </w:r>
           </w:p>
         </w:tc>
@@ -11142,7 +11326,7 @@
                 <w:color w:val="404040"/>
                 <w:sz w:val="18"/>
               </w:rPr>
-              <w:t>0.04</w:t>
+              <w:t>0.06</w:t>
             </w:r>
           </w:p>
         </w:tc>
@@ -11162,7 +11346,7 @@
                 <w:color w:val="404040"/>
                 <w:sz w:val="18"/>
               </w:rPr>
-              <w:t>0.08</w:t>
+              <w:t>0.1</w:t>
             </w:r>
           </w:p>
         </w:tc>
@@ -11187,7 +11371,7 @@
                 <w:color w:val="404040"/>
                 <w:sz w:val="18"/>
               </w:rPr>
-              <w:t>5</w:t>
+              <w:t>3.0</w:t>
             </w:r>
           </w:p>
         </w:tc>
@@ -11207,7 +11391,7 @@
                 <w:color w:val="404040"/>
                 <w:sz w:val="18"/>
               </w:rPr>
-              <w:t>6.32</w:t>
+              <w:t>3.6</w:t>
             </w:r>
           </w:p>
         </w:tc>
@@ -11227,7 +11411,7 @@
                 <w:color w:val="404040"/>
                 <w:sz w:val="18"/>
               </w:rPr>
-              <w:t>2.58</w:t>
+              <w:t>1.12</w:t>
             </w:r>
           </w:p>
         </w:tc>
@@ -11247,7 +11431,7 @@
                 <w:color w:val="404040"/>
                 <w:sz w:val="18"/>
               </w:rPr>
-              <w:t>1.9</w:t>
+              <w:t>10.1</w:t>
             </w:r>
           </w:p>
         </w:tc>
@@ -11267,7 +11451,7 @@
                 <w:color w:val="404040"/>
                 <w:sz w:val="18"/>
               </w:rPr>
-              <w:t>0.03</w:t>
+              <w:t>0.27</w:t>
             </w:r>
           </w:p>
         </w:tc>
@@ -11287,7 +11471,7 @@
                 <w:color w:val="404040"/>
                 <w:sz w:val="18"/>
               </w:rPr>
-              <w:t>0.11</w:t>
+              <w:t>0.37</w:t>
             </w:r>
           </w:p>
         </w:tc>
@@ -11312,7 +11496,7 @@
                 <w:color w:val="404040"/>
                 <w:sz w:val="18"/>
               </w:rPr>
-              <w:t>6</w:t>
+              <w:t>4.0</w:t>
             </w:r>
           </w:p>
         </w:tc>
@@ -11332,7 +11516,7 @@
                 <w:color w:val="404040"/>
                 <w:sz w:val="18"/>
               </w:rPr>
-              <w:t>7.52</w:t>
+              <w:t>4.8</w:t>
             </w:r>
           </w:p>
         </w:tc>
@@ -11352,7 +11536,7 @@
                 <w:color w:val="404040"/>
                 <w:sz w:val="18"/>
               </w:rPr>
-              <w:t>3.27</w:t>
+              <w:t>1.53</w:t>
             </w:r>
           </w:p>
         </w:tc>
@@ -11372,7 +11556,7 @@
                 <w:color w:val="404040"/>
                 <w:sz w:val="18"/>
               </w:rPr>
-              <w:t>0</w:t>
+              <w:t>5.38</w:t>
             </w:r>
           </w:p>
         </w:tc>
@@ -11392,7 +11576,7 @@
                 <w:color w:val="404040"/>
                 <w:sz w:val="18"/>
               </w:rPr>
-              <w:t>0</w:t>
+              <w:t>0.12</w:t>
             </w:r>
           </w:p>
         </w:tc>
@@ -11412,7 +11596,7 @@
                 <w:color w:val="404040"/>
                 <w:sz w:val="18"/>
               </w:rPr>
-              <w:t>0.11</w:t>
+              <w:t>0.48</w:t>
             </w:r>
           </w:p>
         </w:tc>
@@ -11437,7 +11621,7 @@
                 <w:color w:val="404040"/>
                 <w:sz w:val="18"/>
               </w:rPr>
-              <w:t>7</w:t>
+              <w:t>5.0</w:t>
             </w:r>
           </w:p>
         </w:tc>
@@ -11457,7 +11641,7 @@
                 <w:color w:val="404040"/>
                 <w:sz w:val="18"/>
               </w:rPr>
-              <w:t>9.35</w:t>
+              <w:t>6.0</w:t>
             </w:r>
           </w:p>
         </w:tc>
@@ -11477,7 +11661,7 @@
                 <w:color w:val="404040"/>
                 <w:sz w:val="18"/>
               </w:rPr>
-              <w:t>4.15</w:t>
+              <w:t>2.68</w:t>
             </w:r>
           </w:p>
         </w:tc>
@@ -11497,7 +11681,7 @@
                 <w:color w:val="404040"/>
                 <w:sz w:val="18"/>
               </w:rPr>
-              <w:t>0</w:t>
+              <w:t>0.0</w:t>
             </w:r>
           </w:p>
         </w:tc>
@@ -11517,7 +11701,7 @@
                 <w:color w:val="404040"/>
                 <w:sz w:val="18"/>
               </w:rPr>
-              <w:t>0</w:t>
+              <w:t>0.0</w:t>
             </w:r>
           </w:p>
         </w:tc>
@@ -11537,7 +11721,7 @@
                 <w:color w:val="404040"/>
                 <w:sz w:val="18"/>
               </w:rPr>
-              <w:t>0.11</w:t>
+              <w:t>0.48</w:t>
             </w:r>
           </w:p>
         </w:tc>
@@ -11549,296 +11733,6 @@
         <w:tc>
           <w:tcPr>
             <w:tcW w:w="1464" w:type="dxa"/>
-            <w:vAlign w:val="bottom"/>
-          </w:tcPr>
-          <w:p>
-            <w:pPr>
-              <w:jc w:val="center"/>
-            </w:pPr>
-            <w:r>
-              <w:rPr>
-                <w:rFonts w:ascii="Segoe UI Light" w:hAnsi="Segoe UI Light"/>
-                <w:b w:val="0"/>
-                <w:color w:val="404040"/>
-                <w:sz w:val="18"/>
-              </w:rPr>
-              <w:t>8</w:t>
-            </w:r>
-          </w:p>
-        </w:tc>
-        <w:tc>
-          <w:tcPr>
-            <w:tcW w:w="1471" w:type="dxa"/>
-            <w:vAlign w:val="bottom"/>
-          </w:tcPr>
-          <w:p>
-            <w:pPr>
-              <w:jc w:val="center"/>
-            </w:pPr>
-            <w:r>
-              <w:rPr>
-                <w:rFonts w:ascii="Segoe UI Light" w:hAnsi="Segoe UI Light"/>
-                <w:b w:val="0"/>
-                <w:color w:val="404040"/>
-                <w:sz w:val="18"/>
-              </w:rPr>
-              <w:t>10.55</w:t>
-            </w:r>
-          </w:p>
-        </w:tc>
-        <w:tc>
-          <w:tcPr>
-            <w:tcW w:w="1470" w:type="dxa"/>
-            <w:vAlign w:val="bottom"/>
-          </w:tcPr>
-          <w:p>
-            <w:pPr>
-              <w:jc w:val="center"/>
-            </w:pPr>
-            <w:r>
-              <w:rPr>
-                <w:rFonts w:ascii="Segoe UI Light" w:hAnsi="Segoe UI Light"/>
-                <w:b w:val="0"/>
-                <w:color w:val="404040"/>
-                <w:sz w:val="18"/>
-              </w:rPr>
-              <w:t>5.1</w:t>
-            </w:r>
-          </w:p>
-        </w:tc>
-        <w:tc>
-          <w:tcPr>
-            <w:tcW w:w="1471" w:type="dxa"/>
-            <w:vAlign w:val="bottom"/>
-          </w:tcPr>
-          <w:p>
-            <w:pPr>
-              <w:jc w:val="center"/>
-            </w:pPr>
-            <w:r>
-              <w:rPr>
-                <w:rFonts w:ascii="Segoe UI Light" w:hAnsi="Segoe UI Light"/>
-                <w:b w:val="0"/>
-                <w:color w:val="404040"/>
-                <w:sz w:val="18"/>
-              </w:rPr>
-              <w:t>0</w:t>
-            </w:r>
-          </w:p>
-        </w:tc>
-        <w:tc>
-          <w:tcPr>
-            <w:tcW w:w="1479" w:type="dxa"/>
-            <w:vAlign w:val="bottom"/>
-          </w:tcPr>
-          <w:p>
-            <w:pPr>
-              <w:jc w:val="center"/>
-            </w:pPr>
-            <w:r>
-              <w:rPr>
-                <w:rFonts w:ascii="Segoe UI Light" w:hAnsi="Segoe UI Light"/>
-                <w:b w:val="0"/>
-                <w:color w:val="404040"/>
-                <w:sz w:val="18"/>
-              </w:rPr>
-              <w:t>0</w:t>
-            </w:r>
-          </w:p>
-        </w:tc>
-        <w:tc>
-          <w:tcPr>
-            <w:tcW w:w="1559" w:type="dxa"/>
-            <w:vAlign w:val="bottom"/>
-          </w:tcPr>
-          <w:p>
-            <w:pPr>
-              <w:jc w:val="center"/>
-            </w:pPr>
-            <w:r>
-              <w:rPr>
-                <w:rFonts w:ascii="Segoe UI Light" w:hAnsi="Segoe UI Light"/>
-                <w:b w:val="0"/>
-                <w:color w:val="404040"/>
-                <w:sz w:val="18"/>
-              </w:rPr>
-              <w:t>0.11</w:t>
-            </w:r>
-          </w:p>
-        </w:tc>
-      </w:tr>
-      <w:tr>
-        <w:trPr>
-          <w:trHeight w:val="316"/>
-        </w:trPr>
-        <w:tc>
-          <w:tcPr>
-            <w:tcW w:w="1464" w:type="dxa"/>
-            <w:vAlign w:val="bottom"/>
-          </w:tcPr>
-          <w:p>
-            <w:pPr>
-              <w:jc w:val="center"/>
-            </w:pPr>
-            <w:r>
-              <w:rPr>
-                <w:rFonts w:ascii="Segoe UI Light" w:hAnsi="Segoe UI Light"/>
-                <w:b w:val="0"/>
-                <w:color w:val="404040"/>
-                <w:sz w:val="18"/>
-              </w:rPr>
-              <w:t>9</w:t>
-            </w:r>
-          </w:p>
-        </w:tc>
-        <w:tc>
-          <w:tcPr>
-            <w:tcW w:w="1471" w:type="dxa"/>
-            <w:vAlign w:val="bottom"/>
-          </w:tcPr>
-          <w:p>
-            <w:pPr>
-              <w:jc w:val="center"/>
-            </w:pPr>
-            <w:r>
-              <w:rPr>
-                <w:rFonts w:ascii="Segoe UI Light" w:hAnsi="Segoe UI Light"/>
-                <w:b w:val="0"/>
-                <w:color w:val="404040"/>
-                <w:sz w:val="18"/>
-              </w:rPr>
-              <w:t>11.75</w:t>
-            </w:r>
-          </w:p>
-        </w:tc>
-        <w:tc>
-          <w:tcPr>
-            <w:tcW w:w="1470" w:type="dxa"/>
-            <w:vAlign w:val="bottom"/>
-          </w:tcPr>
-          <w:p>
-            <w:pPr>
-              <w:jc w:val="center"/>
-            </w:pPr>
-            <w:r>
-              <w:rPr>
-                <w:rFonts w:ascii="Segoe UI Light" w:hAnsi="Segoe UI Light"/>
-                <w:b w:val="0"/>
-                <w:color w:val="404040"/>
-                <w:sz w:val="18"/>
-              </w:rPr>
-              <w:t>6.15</w:t>
-            </w:r>
-          </w:p>
-        </w:tc>
-        <w:tc>
-          <w:tcPr>
-            <w:tcW w:w="1471" w:type="dxa"/>
-            <w:vAlign w:val="bottom"/>
-          </w:tcPr>
-          <w:p>
-            <w:pPr>
-              <w:jc w:val="center"/>
-            </w:pPr>
-            <w:r>
-              <w:rPr>
-                <w:rFonts w:ascii="Segoe UI Light" w:hAnsi="Segoe UI Light"/>
-                <w:b w:val="0"/>
-                <w:color w:val="404040"/>
-                <w:sz w:val="18"/>
-              </w:rPr>
-              <w:t>0</w:t>
-            </w:r>
-          </w:p>
-        </w:tc>
-        <w:tc>
-          <w:tcPr>
-            <w:tcW w:w="1479" w:type="dxa"/>
-            <w:vAlign w:val="bottom"/>
-          </w:tcPr>
-          <w:p>
-            <w:pPr>
-              <w:jc w:val="center"/>
-            </w:pPr>
-            <w:r>
-              <w:rPr>
-                <w:rFonts w:ascii="Segoe UI Light" w:hAnsi="Segoe UI Light"/>
-                <w:b w:val="0"/>
-                <w:color w:val="404040"/>
-                <w:sz w:val="18"/>
-              </w:rPr>
-              <w:t>0</w:t>
-            </w:r>
-          </w:p>
-        </w:tc>
-        <w:tc>
-          <w:tcPr>
-            <w:tcW w:w="1559" w:type="dxa"/>
-            <w:vAlign w:val="bottom"/>
-          </w:tcPr>
-          <w:p>
-            <w:pPr>
-              <w:jc w:val="center"/>
-            </w:pPr>
-            <w:r>
-              <w:rPr>
-                <w:rFonts w:ascii="Segoe UI Light" w:hAnsi="Segoe UI Light"/>
-                <w:b w:val="0"/>
-                <w:color w:val="404040"/>
-                <w:sz w:val="18"/>
-              </w:rPr>
-              <w:t>0.11</w:t>
-            </w:r>
-          </w:p>
-        </w:tc>
-      </w:tr>
-      <w:tr>
-        <w:trPr>
-          <w:trHeight w:val="316"/>
-        </w:trPr>
-        <w:tc>
-          <w:tcPr>
-            <w:tcW w:w="1464" w:type="dxa"/>
-            <w:vAlign w:val="bottom"/>
-          </w:tcPr>
-          <w:p>
-            <w:pPr>
-              <w:jc w:val="center"/>
-            </w:pPr>
-            <w:r>
-              <w:rPr>
-                <w:rFonts w:ascii="Segoe UI Light" w:hAnsi="Segoe UI Light"/>
-                <w:b w:val="0"/>
-                <w:color w:val="404040"/>
-                <w:sz w:val="18"/>
-              </w:rPr>
-              <w:t>10</w:t>
-            </w:r>
-          </w:p>
-        </w:tc>
-        <w:tc>
-          <w:tcPr>
-            <w:tcW w:w="1471" w:type="dxa"/>
-            <w:vAlign w:val="bottom"/>
-          </w:tcPr>
-          <w:p>
-            <w:pPr>
-              <w:jc w:val="center"/>
-            </w:pPr>
-            <w:r>
-              <w:rPr>
-                <w:rFonts w:ascii="Segoe UI Light" w:hAnsi="Segoe UI Light"/>
-                <w:b w:val="0"/>
-                <w:color w:val="404040"/>
-                <w:sz w:val="18"/>
-              </w:rPr>
-              <w:t>12.97</w:t>
-            </w:r>
-          </w:p>
-        </w:tc>
-        <w:tc>
-          <w:tcPr>
-            <w:tcW w:w="1470" w:type="dxa"/>
             <w:vAlign w:val="bottom"/>
           </w:tcPr>
           <w:p>
@@ -11872,7 +11766,47 @@
                 <w:color w:val="404040"/>
                 <w:sz w:val="18"/>
               </w:rPr>
-              <w:t>0</w:t>
+              <w:t>7.2</w:t>
+            </w:r>
+          </w:p>
+        </w:tc>
+        <w:tc>
+          <w:tcPr>
+            <w:tcW w:w="1470" w:type="dxa"/>
+            <w:vAlign w:val="bottom"/>
+          </w:tcPr>
+          <w:p>
+            <w:pPr>
+              <w:jc w:val="center"/>
+            </w:pPr>
+            <w:r>
+              <w:rPr>
+                <w:rFonts w:ascii="Segoe UI Light" w:hAnsi="Segoe UI Light"/>
+                <w:b w:val="0"/>
+                <w:color w:val="404040"/>
+                <w:sz w:val="18"/>
+              </w:rPr>
+              <w:t>3.61</w:t>
+            </w:r>
+          </w:p>
+        </w:tc>
+        <w:tc>
+          <w:tcPr>
+            <w:tcW w:w="1471" w:type="dxa"/>
+            <w:vAlign w:val="bottom"/>
+          </w:tcPr>
+          <w:p>
+            <w:pPr>
+              <w:jc w:val="center"/>
+            </w:pPr>
+            <w:r>
+              <w:rPr>
+                <w:rFonts w:ascii="Segoe UI Light" w:hAnsi="Segoe UI Light"/>
+                <w:b w:val="0"/>
+                <w:color w:val="404040"/>
+                <w:sz w:val="18"/>
+              </w:rPr>
+              <w:t>0.0</w:t>
             </w:r>
           </w:p>
         </w:tc>
@@ -11892,7 +11826,7 @@
                 <w:color w:val="404040"/>
                 <w:sz w:val="18"/>
               </w:rPr>
-              <w:t>0</w:t>
+              <w:t>0.0</w:t>
             </w:r>
           </w:p>
         </w:tc>
@@ -11912,7 +11846,7 @@
                 <w:color w:val="404040"/>
                 <w:sz w:val="18"/>
               </w:rPr>
-              <w:t>0.11</w:t>
+              <w:t>0.48</w:t>
             </w:r>
           </w:p>
         </w:tc>
@@ -11937,7 +11871,7 @@
                 <w:color w:val="404040"/>
                 <w:sz w:val="18"/>
               </w:rPr>
-              <w:t>10.35</w:t>
+              <w:t>7.0</w:t>
             </w:r>
           </w:p>
         </w:tc>
@@ -11957,7 +11891,7 @@
                 <w:color w:val="404040"/>
                 <w:sz w:val="18"/>
               </w:rPr>
-              <w:t>13.8</w:t>
+              <w:t>8.4</w:t>
             </w:r>
           </w:p>
         </w:tc>
@@ -11977,7 +11911,7 @@
                 <w:color w:val="404040"/>
                 <w:sz w:val="18"/>
               </w:rPr>
-              <w:t>6.0</w:t>
+              <w:t>4.45</w:t>
             </w:r>
           </w:p>
         </w:tc>
@@ -11997,7 +11931,7 @@
                 <w:color w:val="404040"/>
                 <w:sz w:val="18"/>
               </w:rPr>
-              <w:t>0</w:t>
+              <w:t>0.0</w:t>
             </w:r>
           </w:p>
         </w:tc>
@@ -12017,7 +11951,7 @@
                 <w:color w:val="404040"/>
                 <w:sz w:val="18"/>
               </w:rPr>
-              <w:t>0</w:t>
+              <w:t>0.0</w:t>
             </w:r>
           </w:p>
         </w:tc>
@@ -12037,12 +11971,372 @@
                 <w:color w:val="404040"/>
                 <w:sz w:val="18"/>
               </w:rPr>
-              <w:t>0.11</w:t>
+              <w:t>0.48</w:t>
             </w:r>
           </w:p>
         </w:tc>
       </w:tr>
-      <w:commentRangeEnd w:id="25"/>
+      <w:tr>
+        <w:trPr>
+          <w:trHeight w:val="316"/>
+        </w:trPr>
+        <w:tc>
+          <w:tcPr>
+            <w:tcW w:w="1464" w:type="dxa"/>
+            <w:vAlign w:val="bottom"/>
+          </w:tcPr>
+          <w:p>
+            <w:pPr>
+              <w:jc w:val="center"/>
+            </w:pPr>
+            <w:r>
+              <w:rPr>
+                <w:rFonts w:ascii="Segoe UI Light" w:hAnsi="Segoe UI Light"/>
+                <w:b w:val="0"/>
+                <w:color w:val="404040"/>
+                <w:sz w:val="18"/>
+              </w:rPr>
+              <w:t>7.59</w:t>
+            </w:r>
+          </w:p>
+        </w:tc>
+        <w:tc>
+          <w:tcPr>
+            <w:tcW w:w="1471" w:type="dxa"/>
+            <w:vAlign w:val="bottom"/>
+          </w:tcPr>
+          <w:p>
+            <w:pPr>
+              <w:jc w:val="center"/>
+            </w:pPr>
+            <w:r>
+              <w:rPr>
+                <w:rFonts w:ascii="Segoe UI Light" w:hAnsi="Segoe UI Light"/>
+                <w:b w:val="0"/>
+                <w:color w:val="404040"/>
+                <w:sz w:val="18"/>
+              </w:rPr>
+              <w:t>9.11</w:t>
+            </w:r>
+          </w:p>
+        </w:tc>
+        <w:tc>
+          <w:tcPr>
+            <w:tcW w:w="1470" w:type="dxa"/>
+            <w:vAlign w:val="bottom"/>
+          </w:tcPr>
+          <w:p>
+            <w:pPr>
+              <w:jc w:val="center"/>
+            </w:pPr>
+            <w:r>
+              <w:rPr>
+                <w:rFonts w:ascii="Segoe UI Light" w:hAnsi="Segoe UI Light"/>
+                <w:b w:val="0"/>
+                <w:color w:val="404040"/>
+                <w:sz w:val="18"/>
+              </w:rPr>
+              <w:t>5.02</w:t>
+            </w:r>
+          </w:p>
+        </w:tc>
+        <w:tc>
+          <w:tcPr>
+            <w:tcW w:w="1471" w:type="dxa"/>
+            <w:vAlign w:val="bottom"/>
+          </w:tcPr>
+          <w:p>
+            <w:pPr>
+              <w:jc w:val="center"/>
+            </w:pPr>
+            <w:r>
+              <w:rPr>
+                <w:rFonts w:ascii="Segoe UI Light" w:hAnsi="Segoe UI Light"/>
+                <w:b w:val="0"/>
+                <w:color w:val="404040"/>
+                <w:sz w:val="18"/>
+              </w:rPr>
+              <w:t>0.0</w:t>
+            </w:r>
+          </w:p>
+        </w:tc>
+        <w:tc>
+          <w:tcPr>
+            <w:tcW w:w="1479" w:type="dxa"/>
+            <w:vAlign w:val="bottom"/>
+          </w:tcPr>
+          <w:p>
+            <w:pPr>
+              <w:jc w:val="center"/>
+            </w:pPr>
+            <w:r>
+              <w:rPr>
+                <w:rFonts w:ascii="Segoe UI Light" w:hAnsi="Segoe UI Light"/>
+                <w:b w:val="0"/>
+                <w:color w:val="404040"/>
+                <w:sz w:val="18"/>
+              </w:rPr>
+              <w:t>0.0</w:t>
+            </w:r>
+          </w:p>
+        </w:tc>
+        <w:tc>
+          <w:tcPr>
+            <w:tcW w:w="1559" w:type="dxa"/>
+            <w:vAlign w:val="bottom"/>
+          </w:tcPr>
+          <w:p>
+            <w:pPr>
+              <w:jc w:val="center"/>
+            </w:pPr>
+            <w:r>
+              <w:rPr>
+                <w:rFonts w:ascii="Segoe UI Light" w:hAnsi="Segoe UI Light"/>
+                <w:b w:val="0"/>
+                <w:color w:val="404040"/>
+                <w:sz w:val="18"/>
+              </w:rPr>
+              <w:t>0.48</w:t>
+            </w:r>
+          </w:p>
+        </w:tc>
+      </w:tr>
+      <w:commentRangeEnd w:id="22"/>
+      <w:tr>
+        <w:trPr>
+          <w:trHeight w:val="316"/>
+        </w:trPr>
+        <w:tc>
+          <w:tcPr>
+            <w:tcW w:w="8914" w:type="dxa"/>
+            <w:gridSpan w:val="6"/>
+            <w:vAlign w:val="bottom"/>
+          </w:tcPr>
+          <w:p>
+            <w:pPr>
+              <w:pStyle w:val="AppendixSub-Heading"/>
+              <w:spacing w:before="0" w:after="0"/>
+              <w:ind w:left="0" w:firstLine="0"/>
+              <w:rPr>
+                <w:rFonts w:ascii="Segoe UI Light" w:hAnsi="Segoe UI Light" w:cs="Segoe UI Light"/>
+                <w:b/>
+                <w:bCs w:val="0"/>
+                <w:color w:val="00B050"/>
+                <w:sz w:val="18"/>
+                <w:szCs w:val="18"/>
+              </w:rPr>
+            </w:pPr>
+            <w:r>
+              <w:rPr>
+                <w:rFonts w:ascii="Segoe UI Light" w:hAnsi="Segoe UI Light" w:cs="Segoe UI Light"/>
+                <w:color w:val="000000"/>
+                <w:sz w:val="18"/>
+                <w:szCs w:val="18"/>
+              </w:rPr>
+              <w:t xml:space="preserve">Time Taken </w:t>
+            </w:r>
+            <w:proofErr w:type="gramStart"/>
+            <w:r>
+              <w:rPr>
+                <w:rFonts w:ascii="Segoe UI Light" w:hAnsi="Segoe UI Light" w:cs="Segoe UI Light"/>
+                <w:color w:val="000000"/>
+                <w:sz w:val="18"/>
+                <w:szCs w:val="18"/>
+              </w:rPr>
+              <w:t>To</w:t>
+            </w:r>
+            <w:proofErr w:type="gramEnd"/>
+            <w:r>
+              <w:rPr>
+                <w:rFonts w:ascii="Segoe UI Light" w:hAnsi="Segoe UI Light" w:cs="Segoe UI Light"/>
+                <w:color w:val="000000"/>
+                <w:sz w:val="18"/>
+                <w:szCs w:val="18"/>
+              </w:rPr>
+              <w:t xml:space="preserve"> Open Door</w:t>
+            </w:r>
+          </w:p>
+        </w:tc>
+      </w:tr>
+      <w:tr>
+        <w:trPr>
+          <w:trHeight w:val="316"/>
+        </w:trPr>
+        <w:tc>
+          <w:tcPr>
+            <w:tcW w:w="1464" w:type="dxa"/>
+            <w:vAlign w:val="bottom"/>
+          </w:tcPr>
+          <w:p>
+            <w:pPr>
+              <w:jc w:val="center"/>
+            </w:pPr>
+            <w:r>
+              <w:rPr>
+                <w:rFonts w:ascii="Segoe UI Light" w:hAnsi="Segoe UI Light"/>
+                <w:b w:val="0"/>
+                <w:color w:val="404040"/>
+                <w:sz w:val="18"/>
+              </w:rPr>
+              <w:t>18.59</w:t>
+            </w:r>
+          </w:p>
+        </w:tc>
+        <w:tc>
+          <w:tcPr>
+            <w:tcW w:w="1471" w:type="dxa"/>
+            <w:vAlign w:val="bottom"/>
+          </w:tcPr>
+          <w:p>
+            <w:pPr>
+              <w:jc w:val="center"/>
+            </w:pPr>
+            <w:r>
+              <w:rPr>
+                <w:rFonts w:ascii="Segoe UI Light" w:hAnsi="Segoe UI Light"/>
+                <w:b w:val="0"/>
+                <w:color w:val="404040"/>
+                <w:sz w:val="18"/>
+              </w:rPr>
+              <w:t>9.11</w:t>
+            </w:r>
+          </w:p>
+        </w:tc>
+        <w:tc>
+          <w:tcPr>
+            <w:tcW w:w="1470" w:type="dxa"/>
+            <w:vAlign w:val="bottom"/>
+          </w:tcPr>
+          <w:p>
+            <w:pPr>
+              <w:jc w:val="center"/>
+            </w:pPr>
+            <w:r>
+              <w:rPr>
+                <w:rFonts w:ascii="Segoe UI Light" w:hAnsi="Segoe UI Light"/>
+                <w:b w:val="0"/>
+                <w:color w:val="404040"/>
+                <w:sz w:val="18"/>
+              </w:rPr>
+              <w:t>5.02</w:t>
+            </w:r>
+          </w:p>
+        </w:tc>
+        <w:tc>
+          <w:tcPr>
+            <w:tcW w:w="1471" w:type="dxa"/>
+            <w:vAlign w:val="bottom"/>
+          </w:tcPr>
+          <w:p>
+            <w:pPr>
+              <w:jc w:val="center"/>
+            </w:pPr>
+            <w:r>
+              <w:rPr>
+                <w:rFonts w:ascii="Segoe UI Light" w:hAnsi="Segoe UI Light"/>
+                <w:b w:val="0"/>
+                <w:color w:val="404040"/>
+                <w:sz w:val="18"/>
+              </w:rPr>
+              <w:t>0.0</w:t>
+            </w:r>
+          </w:p>
+        </w:tc>
+        <w:tc>
+          <w:tcPr>
+            <w:tcW w:w="1479" w:type="dxa"/>
+            <w:vAlign w:val="bottom"/>
+          </w:tcPr>
+          <w:p>
+            <w:pPr>
+              <w:jc w:val="center"/>
+            </w:pPr>
+            <w:r>
+              <w:rPr>
+                <w:rFonts w:ascii="Segoe UI Light" w:hAnsi="Segoe UI Light"/>
+                <w:b w:val="0"/>
+                <w:color w:val="404040"/>
+                <w:sz w:val="18"/>
+              </w:rPr>
+              <w:t>0.0</w:t>
+            </w:r>
+          </w:p>
+        </w:tc>
+        <w:tc>
+          <w:tcPr>
+            <w:tcW w:w="1559" w:type="dxa"/>
+            <w:vAlign w:val="bottom"/>
+          </w:tcPr>
+          <w:p>
+            <w:pPr>
+              <w:jc w:val="center"/>
+            </w:pPr>
+            <w:r>
+              <w:rPr>
+                <w:rFonts w:ascii="Segoe UI Light" w:hAnsi="Segoe UI Light"/>
+                <w:b w:val="0"/>
+                <w:color w:val="404040"/>
+                <w:sz w:val="18"/>
+              </w:rPr>
+              <w:t>0.48</w:t>
+            </w:r>
+          </w:p>
+        </w:tc>
+      </w:tr>
+      <w:tr>
+        <w:trPr>
+          <w:trHeight w:val="316"/>
+        </w:trPr>
+        <w:tc>
+          <w:tcPr>
+            <w:tcW w:w="7355" w:type="dxa"/>
+            <w:gridSpan w:val="5"/>
+            <w:vAlign w:val="bottom"/>
+          </w:tcPr>
+          <w:p>
+            <w:pPr>
+              <w:pStyle w:val="AppendixSub-Heading"/>
+              <w:spacing w:before="0" w:after="0"/>
+              <w:ind w:left="0" w:firstLine="0"/>
+              <w:rPr>
+                <w:rFonts w:ascii="Segoe UI Light" w:hAnsi="Segoe UI Light" w:cs="Segoe UI Light"/>
+                <w:color w:val="000000"/>
+                <w:sz w:val="18"/>
+                <w:szCs w:val="18"/>
+              </w:rPr>
+            </w:pPr>
+            <w:r>
+              <w:rPr>
+                <w:rFonts w:ascii="Segoe UI Light" w:hAnsi="Segoe UI Light" w:cs="Segoe UI Light"/>
+                <w:color w:val="000000"/>
+                <w:sz w:val="18"/>
+                <w:szCs w:val="18"/>
+              </w:rPr>
+              <w:t>Total</w:t>
+            </w:r>
+          </w:p>
+        </w:tc>
+        <w:tc>
+          <w:tcPr>
+            <w:tcW w:w="1559" w:type="dxa"/>
+            <w:vAlign w:val="bottom"/>
+          </w:tcPr>
+          <w:p>
+            <w:pPr>
+              <w:jc w:val="center"/>
+            </w:pPr>
+            <w:r>
+              <w:rPr>
+                <w:rFonts w:ascii="Segoe UI Light" w:hAnsi="Segoe UI Light"/>
+                <w:b w:val="0"/>
+                <w:color w:val="404040"/>
+                <w:sz w:val="18"/>
+              </w:rPr>
+              <w:t>0.48</w:t>
+            </w:r>
+          </w:p>
+        </w:tc>
+      </w:tr>
     </w:tbl>
     <w:p>
       <w:pPr>
@@ -12058,7 +12352,7 @@
         <w:pStyle w:val="figuretabletitle"/>
         <w:spacing w:before="240"/>
       </w:pPr>
-      <w:bookmarkStart w:id="26" w:name="_Ref139463101"/>
+      <w:bookmarkStart w:id="23" w:name="_Ref139463101"/>
       <w:r>
         <w:t xml:space="preserve">Table </w:t>
       </w:r>
@@ -12080,7 +12374,7 @@
       <w:r>
         <w:fldChar w:fldCharType="end"/>
       </w:r>
-      <w:bookmarkEnd w:id="26"/>
+      <w:bookmarkEnd w:id="23"/>
       <w:r>
         <w:t>: Result of Calculation</w:t>
       </w:r>
@@ -12114,15 +12408,31 @@
       <w:pPr>
         <w:pStyle w:val="AppendixText"/>
       </w:pPr>
-      <w:commentRangeStart w:id="27"/>
+      <w:commentRangeStart w:id="24"/>
       <w:r>
         <w:t xml:space="preserve">It can be seen from the results that under “reasonable worst case” conditions, the maximum FED an occupant could be expected to receive is </w:t>
       </w:r>
       <w:r>
-        <w:t xml:space="preserve">0.107</w:t>
+        <w:t xml:space="preserve">0.483</w:t>
       </w:r>
       <w:r>
-        <w:t xml:space="preserve">. As this is less than “1”, this can be considered to be an acceptable dose of radiative heat. The factor of safety in this result is considered to be sufficiently large to allow for any uncertainties in the inputs. </w:t>
+        <w:t xml:space="preserve">. As this is less than “1”, this can </w:t>
+      </w:r>
+      <w:proofErr w:type="gramStart"/>
+      <w:r>
+        <w:t>be considered to be</w:t>
+      </w:r>
+      <w:proofErr w:type="gramEnd"/>
+      <w:r>
+        <w:t xml:space="preserve"> an acceptable dose of radiative heat. The factor of safety in this result </w:t>
+      </w:r>
+      <w:proofErr w:type="gramStart"/>
+      <w:r>
+        <w:t>is considered to be</w:t>
+      </w:r>
+      <w:proofErr w:type="gramEnd"/>
+      <w:r>
+        <w:t xml:space="preserve"> sufficiently large to allow for any uncertainties in the inputs. </w:t>
       </w:r>
     </w:p>
     <w:p>
@@ -12132,7 +12442,7 @@
       <w:r>
         <w:t>Given this, it is our view that it has been quantitatively demonstrated that in this instance, the cooking facilities are sufficiently “remote” from the escape routes.</w:t>
       </w:r>
-      <w:commentRangeEnd w:id="27"/>
+      <w:commentRangeEnd w:id="24"/>
       <w:r>
         <w:t xml:space="preserve"> </w:t>
       </w:r>
@@ -12142,7 +12452,7 @@
           <w:rFonts w:asciiTheme="minorHAnsi" w:hAnsiTheme="minorHAnsi" w:cstheme="minorBidi"/>
           <w:color w:val="auto"/>
         </w:rPr>
-        <w:commentReference w:id="27"/>
+        <w:commentReference w:id="24"/>
       </w:r>
       <w:r>
         <w:t xml:space="preserve"/>
@@ -12177,55 +12487,7 @@
 
 <file path=word/comments.xml><?xml version="1.0" encoding="utf-8"?>
 <w:comments xmlns:wpc="http://schemas.microsoft.com/office/word/2010/wordprocessingCanvas" xmlns:cx="http://schemas.microsoft.com/office/drawing/2014/chartex" xmlns:cx1="http://schemas.microsoft.com/office/drawing/2015/9/8/chartex" xmlns:cx2="http://schemas.microsoft.com/office/drawing/2015/10/21/chartex" xmlns:cx3="http://schemas.microsoft.com/office/drawing/2016/5/9/chartex" xmlns:cx4="http://schemas.microsoft.com/office/drawing/2016/5/10/chartex" xmlns:cx5="http://schemas.microsoft.com/office/drawing/2016/5/11/chartex" xmlns:cx6="http://schemas.microsoft.com/office/drawing/2016/5/12/chartex" xmlns:cx7="http://schemas.microsoft.com/office/drawing/2016/5/13/chartex" xmlns:cx8="http://schemas.microsoft.com/office/drawing/2016/5/14/chartex" xmlns:mc="http://schemas.openxmlformats.org/markup-compatibility/2006" xmlns:aink="http://schemas.microsoft.com/office/drawing/2016/ink" xmlns:am3d="http://schemas.microsoft.com/office/drawing/2017/model3d" xmlns:o="urn:schemas-microsoft-com:office:office" xmlns:oel="http://schemas.microsoft.com/office/2019/extlst" xmlns:r="http://schemas.openxmlformats.org/officeDocument/2006/relationships" xmlns:m="http://schemas.openxmlformats.org/officeDocument/2006/math" xmlns:v="urn:schemas-microsoft-com:vml" xmlns:wp14="http://schemas.microsoft.com/office/word/2010/wordprocessingDrawing" xmlns:wp="http://schemas.openxmlformats.org/drawingml/2006/wordprocessingDrawing" xmlns:w10="urn:schemas-microsoft-com:office:word" xmlns:w="http://schemas.openxmlformats.org/wordprocessingml/2006/main" xmlns:w14="http://schemas.microsoft.com/office/word/2010/wordml" xmlns:w15="http://schemas.microsoft.com/office/word/2012/wordml" xmlns:w16cex="http://schemas.microsoft.com/office/word/2018/wordml/cex" xmlns:w16cid="http://schemas.microsoft.com/office/word/2016/wordml/cid" xmlns:w16="http://schemas.microsoft.com/office/word/2018/wordml" xmlns:w16sdtdh="http://schemas.microsoft.com/office/word/2020/wordml/sdtdatahash" xmlns:w16se="http://schemas.microsoft.com/office/word/2015/wordml/symex" xmlns:wpg="http://schemas.microsoft.com/office/word/2010/wordprocessingGroup" xmlns:wpi="http://schemas.microsoft.com/office/word/2010/wordprocessingInk" xmlns:wne="http://schemas.microsoft.com/office/word/2006/wordml" xmlns:wps="http://schemas.microsoft.com/office/word/2010/wordprocessingShape" mc:Ignorable="w14 w15 w16se w16cid w16 w16cex w16sdtdh wp14">
-  <w:comment w:id="8" w:author="Sam Bennett" w:date="2023-07-18T12:19:00Z" w:initials="SB">
-    <w:p>
-      <w:pPr>
-        <w:pStyle w:val="CommentText"/>
-      </w:pPr>
-      <w:r>
-        <w:rPr>
-          <w:rStyle w:val="CommentReference"/>
-        </w:rPr>
-        <w:annotationRef/>
-      </w:r>
-      <w:r>
-        <w:t>If fire type = "Chip Pan" then this</w:t>
-      </w:r>
-    </w:p>
-  </w:comment>
-  <w:comment w:id="9" w:author="Sam Bennett" w:date="2023-07-18T12:23:00Z" w:initials="SB">
-    <w:p>
-      <w:pPr>
-        <w:pStyle w:val="CommentText"/>
-      </w:pPr>
-      <w:r>
-        <w:rPr>
-          <w:rStyle w:val="CommentReference"/>
-        </w:rPr>
-        <w:annotationRef/>
-      </w:r>
-      <w:r>
-        <w:t>If fire type = "Chip Pans Banned" then this</w:t>
-      </w:r>
-    </w:p>
-  </w:comment>
-  <w:comment w:id="10" w:author="Sam Bennett" w:date="2023-07-18T12:24:00Z" w:initials="SB">
-    <w:p>
-      <w:pPr>
-        <w:pStyle w:val="CommentText"/>
-      </w:pPr>
-      <w:r>
-        <w:rPr>
-          <w:rStyle w:val="CommentReference"/>
-        </w:rPr>
-        <w:annotationRef/>
-      </w:r>
-      <w:r>
-        <w:t xml:space="preserve">If user inserts their own heat release rate insert this. </w:t>
-      </w:r>
-    </w:p>
-  </w:comment>
-  <w:comment w:id="12" w:author="Sam Bennett" w:date="2023-07-18T12:25:00Z" w:initials="SB">
+  <w:comment w:id="9" w:author="Sam Bennett" w:date="2023-07-18T12:25:00Z" w:initials="SB">
     <w:p>
       <w:pPr>
         <w:pStyle w:val="CommentText"/>
@@ -12241,7 +12503,7 @@
       </w:r>
     </w:p>
   </w:comment>
-  <w:comment w:id="14" w:author="Sam Bennett" w:date="2023-07-18T12:25:00Z" w:initials="SB">
+  <w:comment w:id="11" w:author="Sam Bennett" w:date="2023-07-18T12:25:00Z" w:initials="SB">
     <w:p>
       <w:pPr>
         <w:pStyle w:val="CommentText"/>
@@ -12257,7 +12519,7 @@
       </w:r>
     </w:p>
   </w:comment>
-  <w:comment w:id="15" w:author="Sam Bennett" w:date="2023-07-18T12:30:00Z" w:initials="SB">
+  <w:comment w:id="12" w:author="Sam Bennett" w:date="2023-07-18T12:30:00Z" w:initials="SB">
     <w:p>
       <w:pPr>
         <w:pStyle w:val="CommentText"/>
@@ -12273,7 +12535,7 @@
       </w:r>
     </w:p>
   </w:comment>
-  <w:comment w:id="16" w:author="Sam Bennett" w:date="2023-07-18T12:25:00Z" w:initials="SB">
+  <w:comment w:id="13" w:author="Sam Bennett" w:date="2023-07-18T12:25:00Z" w:initials="SB">
     <w:p>
       <w:pPr>
         <w:pStyle w:val="CommentText"/>
@@ -12289,7 +12551,7 @@
       </w:r>
     </w:p>
   </w:comment>
-  <w:comment w:id="17" w:author="Sam Bennett" w:date="2023-07-18T12:24:00Z" w:initials="SB">
+  <w:comment w:id="14" w:author="Sam Bennett" w:date="2023-07-18T12:24:00Z" w:initials="SB">
     <w:p>
       <w:pPr>
         <w:pStyle w:val="CommentText"/>
@@ -12305,7 +12567,7 @@
       </w:r>
     </w:p>
   </w:comment>
-  <w:comment w:id="18" w:author="Sam Bennett" w:date="2023-07-18T12:41:00Z" w:initials="SB">
+  <w:comment w:id="15" w:author="Sam Bennett" w:date="2023-07-18T12:41:00Z" w:initials="SB">
     <w:p>
       <w:pPr>
         <w:pStyle w:val="CommentText"/>
@@ -12321,7 +12583,7 @@
       </w:r>
     </w:p>
   </w:comment>
-  <w:comment w:id="19" w:author="Sam Bennett" w:date="2023-07-18T12:42:00Z" w:initials="SB">
+  <w:comment w:id="16" w:author="Sam Bennett" w:date="2023-07-18T12:42:00Z" w:initials="SB">
     <w:p>
       <w:pPr>
         <w:pStyle w:val="CommentText"/>
@@ -12337,7 +12599,7 @@
       </w:r>
     </w:p>
   </w:comment>
-  <w:comment w:id="20" w:author="Sam Bennett" w:date="2023-07-18T12:53:00Z" w:initials="SB">
+  <w:comment w:id="17" w:author="Sam Bennett" w:date="2023-07-18T12:53:00Z" w:initials="SB">
     <w:p>
       <w:pPr>
         <w:pStyle w:val="CommentText"/>
@@ -12353,7 +12615,7 @@
       </w:r>
     </w:p>
   </w:comment>
-  <w:comment w:id="21" w:author="Sam Bennett" w:date="2023-07-18T12:31:00Z" w:initials="SB">
+  <w:comment w:id="18" w:author="Sam Bennett" w:date="2023-07-18T12:31:00Z" w:initials="SB">
     <w:p>
       <w:pPr>
         <w:pStyle w:val="CommentText"/>
@@ -12369,7 +12631,7 @@
       </w:r>
     </w:p>
   </w:comment>
-  <w:comment w:id="22" w:author="Sam Bennett" w:date="2023-07-18T12:42:00Z" w:initials="SB">
+  <w:comment w:id="19" w:author="Sam Bennett" w:date="2023-07-18T12:42:00Z" w:initials="SB">
     <w:p>
       <w:pPr>
         <w:pStyle w:val="CommentText"/>
@@ -12385,7 +12647,7 @@
       </w:r>
     </w:p>
   </w:comment>
-  <w:comment w:id="24" w:author="Sam Bennett" w:date="2023-07-18T12:31:00Z" w:initials="SB">
+  <w:comment w:id="21" w:author="Sam Bennett" w:date="2023-07-18T12:31:00Z" w:initials="SB">
     <w:p>
       <w:pPr>
         <w:pStyle w:val="CommentText"/>
@@ -12401,7 +12663,7 @@
       </w:r>
     </w:p>
   </w:comment>
-  <w:comment w:id="25" w:author="Sam Bennett" w:date="2023-07-18T12:42:00Z" w:initials="SB">
+  <w:comment w:id="22" w:author="Sam Bennett" w:date="2023-07-18T12:42:00Z" w:initials="SB">
     <w:p>
       <w:pPr>
         <w:pStyle w:val="CommentText"/>
@@ -12417,7 +12679,7 @@
       </w:r>
     </w:p>
   </w:comment>
-  <w:comment w:id="27" w:author="Sam Bennett" w:date="2023-07-18T12:34:00Z" w:initials="SB">
+  <w:comment w:id="24" w:author="Sam Bennett" w:date="2023-07-18T12:34:00Z" w:initials="SB">
     <w:p>
       <w:pPr>
         <w:pStyle w:val="CommentText"/>
@@ -12433,7 +12695,7 @@
       </w:r>
     </w:p>
   </w:comment>
-  <w:comment w:id="28" w:author="Sam Bennett" w:date="2023-07-18T12:35:00Z" w:initials="SB">
+  <w:comment w:id="25" w:author="Sam Bennett" w:date="2023-07-18T12:35:00Z" w:initials="SB">
     <w:p>
       <w:pPr>
         <w:pStyle w:val="CommentText"/>
@@ -12454,9 +12716,6 @@
 
 <file path=word/commentsExtended.xml><?xml version="1.0" encoding="utf-8"?>
 <w15:commentsEx xmlns:wpc="http://schemas.microsoft.com/office/word/2010/wordprocessingCanvas" xmlns:cx="http://schemas.microsoft.com/office/drawing/2014/chartex" xmlns:cx1="http://schemas.microsoft.com/office/drawing/2015/9/8/chartex" xmlns:cx2="http://schemas.microsoft.com/office/drawing/2015/10/21/chartex" xmlns:cx3="http://schemas.microsoft.com/office/drawing/2016/5/9/chartex" xmlns:cx4="http://schemas.microsoft.com/office/drawing/2016/5/10/chartex" xmlns:cx5="http://schemas.microsoft.com/office/drawing/2016/5/11/chartex" xmlns:cx6="http://schemas.microsoft.com/office/drawing/2016/5/12/chartex" xmlns:cx7="http://schemas.microsoft.com/office/drawing/2016/5/13/chartex" xmlns:cx8="http://schemas.microsoft.com/office/drawing/2016/5/14/chartex" xmlns:mc="http://schemas.openxmlformats.org/markup-compatibility/2006" xmlns:aink="http://schemas.microsoft.com/office/drawing/2016/ink" xmlns:am3d="http://schemas.microsoft.com/office/drawing/2017/model3d" xmlns:o="urn:schemas-microsoft-com:office:office" xmlns:oel="http://schemas.microsoft.com/office/2019/extlst" xmlns:r="http://schemas.openxmlformats.org/officeDocument/2006/relationships" xmlns:m="http://schemas.openxmlformats.org/officeDocument/2006/math" xmlns:v="urn:schemas-microsoft-com:vml" xmlns:wp14="http://schemas.microsoft.com/office/word/2010/wordprocessingDrawing" xmlns:wp="http://schemas.openxmlformats.org/drawingml/2006/wordprocessingDrawing" xmlns:w10="urn:schemas-microsoft-com:office:word" xmlns:w="http://schemas.openxmlformats.org/wordprocessingml/2006/main" xmlns:w14="http://schemas.microsoft.com/office/word/2010/wordml" xmlns:w15="http://schemas.microsoft.com/office/word/2012/wordml" xmlns:w16cex="http://schemas.microsoft.com/office/word/2018/wordml/cex" xmlns:w16cid="http://schemas.microsoft.com/office/word/2016/wordml/cid" xmlns:w16="http://schemas.microsoft.com/office/word/2018/wordml" xmlns:w16sdtdh="http://schemas.microsoft.com/office/word/2020/wordml/sdtdatahash" xmlns:w16se="http://schemas.microsoft.com/office/word/2015/wordml/symex" xmlns:wpg="http://schemas.microsoft.com/office/word/2010/wordprocessingGroup" xmlns:wpi="http://schemas.microsoft.com/office/word/2010/wordprocessingInk" xmlns:wne="http://schemas.microsoft.com/office/word/2006/wordml" xmlns:wps="http://schemas.microsoft.com/office/word/2010/wordprocessingShape" mc:Ignorable="w14 w15 w16se w16cid w16 w16cex w16sdtdh wp14">
-  <w15:commentEx w15:paraId="79305A9A" w15:done="0"/>
-  <w15:commentEx w15:paraId="6F31FAE3" w15:done="0"/>
-  <w15:commentEx w15:paraId="28EFB97C" w15:done="0"/>
   <w15:commentEx w15:paraId="582B01D7" w15:done="0"/>
   <w15:commentEx w15:paraId="35959058" w15:done="0"/>
   <w15:commentEx w15:paraId="563D33EE" w15:done="0"/>
@@ -12476,9 +12735,6 @@
 
 <file path=word/commentsExtensible.xml><?xml version="1.0" encoding="utf-8"?>
 <w16cex:commentsExtensible xmlns:wpc="http://schemas.microsoft.com/office/word/2010/wordprocessingCanvas" xmlns:cx="http://schemas.microsoft.com/office/drawing/2014/chartex" xmlns:cx1="http://schemas.microsoft.com/office/drawing/2015/9/8/chartex" xmlns:cx2="http://schemas.microsoft.com/office/drawing/2015/10/21/chartex" xmlns:cx3="http://schemas.microsoft.com/office/drawing/2016/5/9/chartex" xmlns:cx4="http://schemas.microsoft.com/office/drawing/2016/5/10/chartex" xmlns:cx5="http://schemas.microsoft.com/office/drawing/2016/5/11/chartex" xmlns:cx6="http://schemas.microsoft.com/office/drawing/2016/5/12/chartex" xmlns:cx7="http://schemas.microsoft.com/office/drawing/2016/5/13/chartex" xmlns:cx8="http://schemas.microsoft.com/office/drawing/2016/5/14/chartex" xmlns:mc="http://schemas.openxmlformats.org/markup-compatibility/2006" xmlns:aink="http://schemas.microsoft.com/office/drawing/2016/ink" xmlns:am3d="http://schemas.microsoft.com/office/drawing/2017/model3d" xmlns:o="urn:schemas-microsoft-com:office:office" xmlns:oel="http://schemas.microsoft.com/office/2019/extlst" xmlns:r="http://schemas.openxmlformats.org/officeDocument/2006/relationships" xmlns:m="http://schemas.openxmlformats.org/officeDocument/2006/math" xmlns:v="urn:schemas-microsoft-com:vml" xmlns:wp14="http://schemas.microsoft.com/office/word/2010/wordprocessingDrawing" xmlns:wp="http://schemas.openxmlformats.org/drawingml/2006/wordprocessingDrawing" xmlns:w10="urn:schemas-microsoft-com:office:word" xmlns:w="http://schemas.openxmlformats.org/wordprocessingml/2006/main" xmlns:w14="http://schemas.microsoft.com/office/word/2010/wordml" xmlns:w15="http://schemas.microsoft.com/office/word/2012/wordml" xmlns:w16cex="http://schemas.microsoft.com/office/word/2018/wordml/cex" xmlns:w16cid="http://schemas.microsoft.com/office/word/2016/wordml/cid" xmlns:w16="http://schemas.microsoft.com/office/word/2018/wordml" xmlns:w16sdtdh="http://schemas.microsoft.com/office/word/2020/wordml/sdtdatahash" xmlns:w16se="http://schemas.microsoft.com/office/word/2015/wordml/symex" xmlns:wpg="http://schemas.microsoft.com/office/word/2010/wordprocessingGroup" xmlns:wpi="http://schemas.microsoft.com/office/word/2010/wordprocessingInk" xmlns:wne="http://schemas.microsoft.com/office/word/2006/wordml" xmlns:wps="http://schemas.microsoft.com/office/word/2010/wordprocessingShape" mc:Ignorable="w14 w15 w16se w16cid w16 w16cex w16sdtdh wp14">
-  <w16cex:commentExtensible w16cex:durableId="286101CA" w16cex:dateUtc="2023-07-18T11:19:00Z"/>
-  <w16cex:commentExtensible w16cex:durableId="286102C5" w16cex:dateUtc="2023-07-18T11:23:00Z"/>
-  <w16cex:commentExtensible w16cex:durableId="28610309" w16cex:dateUtc="2023-07-18T11:24:00Z"/>
   <w16cex:commentExtensible w16cex:durableId="2861031F" w16cex:dateUtc="2023-07-18T11:25:00Z"/>
   <w16cex:commentExtensible w16cex:durableId="28610338" w16cex:dateUtc="2023-07-18T11:25:00Z"/>
   <w16cex:commentExtensible w16cex:durableId="28610464" w16cex:dateUtc="2023-07-18T11:30:00Z"/>
@@ -12498,9 +12754,6 @@
 
 <file path=word/commentsIds.xml><?xml version="1.0" encoding="utf-8"?>
 <w16cid:commentsIds xmlns:wpc="http://schemas.microsoft.com/office/word/2010/wordprocessingCanvas" xmlns:cx="http://schemas.microsoft.com/office/drawing/2014/chartex" xmlns:cx1="http://schemas.microsoft.com/office/drawing/2015/9/8/chartex" xmlns:cx2="http://schemas.microsoft.com/office/drawing/2015/10/21/chartex" xmlns:cx3="http://schemas.microsoft.com/office/drawing/2016/5/9/chartex" xmlns:cx4="http://schemas.microsoft.com/office/drawing/2016/5/10/chartex" xmlns:cx5="http://schemas.microsoft.com/office/drawing/2016/5/11/chartex" xmlns:cx6="http://schemas.microsoft.com/office/drawing/2016/5/12/chartex" xmlns:cx7="http://schemas.microsoft.com/office/drawing/2016/5/13/chartex" xmlns:cx8="http://schemas.microsoft.com/office/drawing/2016/5/14/chartex" xmlns:mc="http://schemas.openxmlformats.org/markup-compatibility/2006" xmlns:aink="http://schemas.microsoft.com/office/drawing/2016/ink" xmlns:am3d="http://schemas.microsoft.com/office/drawing/2017/model3d" xmlns:o="urn:schemas-microsoft-com:office:office" xmlns:oel="http://schemas.microsoft.com/office/2019/extlst" xmlns:r="http://schemas.openxmlformats.org/officeDocument/2006/relationships" xmlns:m="http://schemas.openxmlformats.org/officeDocument/2006/math" xmlns:v="urn:schemas-microsoft-com:vml" xmlns:wp14="http://schemas.microsoft.com/office/word/2010/wordprocessingDrawing" xmlns:wp="http://schemas.openxmlformats.org/drawingml/2006/wordprocessingDrawing" xmlns:w10="urn:schemas-microsoft-com:office:word" xmlns:w="http://schemas.openxmlformats.org/wordprocessingml/2006/main" xmlns:w14="http://schemas.microsoft.com/office/word/2010/wordml" xmlns:w15="http://schemas.microsoft.com/office/word/2012/wordml" xmlns:w16cex="http://schemas.microsoft.com/office/word/2018/wordml/cex" xmlns:w16cid="http://schemas.microsoft.com/office/word/2016/wordml/cid" xmlns:w16="http://schemas.microsoft.com/office/word/2018/wordml" xmlns:w16sdtdh="http://schemas.microsoft.com/office/word/2020/wordml/sdtdatahash" xmlns:w16se="http://schemas.microsoft.com/office/word/2015/wordml/symex" xmlns:wpg="http://schemas.microsoft.com/office/word/2010/wordprocessingGroup" xmlns:wpi="http://schemas.microsoft.com/office/word/2010/wordprocessingInk" xmlns:wne="http://schemas.microsoft.com/office/word/2006/wordml" xmlns:wps="http://schemas.microsoft.com/office/word/2010/wordprocessingShape" mc:Ignorable="w14 w15 w16se w16cid w16 w16cex w16sdtdh wp14">
-  <w16cid:commentId w16cid:paraId="79305A9A" w16cid:durableId="286101CA"/>
-  <w16cid:commentId w16cid:paraId="6F31FAE3" w16cid:durableId="286102C5"/>
-  <w16cid:commentId w16cid:paraId="28EFB97C" w16cid:durableId="28610309"/>
   <w16cid:commentId w16cid:paraId="582B01D7" w16cid:durableId="2861031F"/>
   <w16cid:commentId w16cid:paraId="35959058" w16cid:durableId="28610338"/>
   <w16cid:commentId w16cid:paraId="563D33EE" w16cid:durableId="28610464"/>

</xml_diff>